<commit_message>
Added some basic stuff to track each document URL
</commit_message>
<xml_diff>
--- a/Changes.docx
+++ b/Changes.docx
@@ -1,13 +1,21 @@
 
 <file path=word/document.xml><?xml version="1.0" encoding="utf-8"?>
-<w:document xmlns:wpc="http://schemas.microsoft.com/office/word/2010/wordprocessingCanvas" xmlns:mc="http://schemas.openxmlformats.org/markup-compatibility/2006" xmlns:o="urn:schemas-microsoft-com:office:office" xmlns:r="http://schemas.openxmlformats.org/officeDocument/2006/relationships" xmlns:m="http://schemas.openxmlformats.org/officeDocument/2006/math" xmlns:v="urn:schemas-microsoft-com:vml" xmlns:wp14="http://schemas.microsoft.com/office/word/2010/wordprocessingDrawing" xmlns:wp="http://schemas.openxmlformats.org/drawingml/2006/wordprocessingDrawing" xmlns:w10="urn:schemas-microsoft-com:office:word" xmlns:w="http://schemas.openxmlformats.org/wordprocessingml/2006/main" xmlns:w14="http://schemas.microsoft.com/office/word/2010/wordml" xmlns:w15="http://schemas.microsoft.com/office/word/2012/wordml" xmlns:wpg="http://schemas.microsoft.com/office/word/2010/wordprocessingGroup" xmlns:wpi="http://schemas.microsoft.com/office/word/2010/wordprocessingInk" xmlns:wne="http://schemas.microsoft.com/office/word/2006/wordml" xmlns:wps="http://schemas.microsoft.com/office/word/2010/wordprocessingShape" mc:Ignorable="w14 w15 wp14">
+<w:document xmlns:wpc="http://schemas.microsoft.com/office/word/2010/wordprocessingCanvas" xmlns:mc="http://schemas.openxmlformats.org/markup-compatibility/2006" xmlns:o="urn:schemas-microsoft-com:office:office" xmlns:r="http://schemas.openxmlformats.org/officeDocument/2006/relationships" xmlns:m="http://schemas.openxmlformats.org/officeDocument/2006/math" xmlns:v="urn:schemas-microsoft-com:vml" xmlns:wp14="http://schemas.microsoft.com/office/word/2010/wordprocessingDrawing" xmlns:wp="http://schemas.openxmlformats.org/drawingml/2006/wordprocessingDrawing" xmlns:w10="urn:schemas-microsoft-com:office:word" xmlns:w="http://schemas.openxmlformats.org/wordprocessingml/2006/main" xmlns:w14="http://schemas.microsoft.com/office/word/2010/wordml" xmlns:wpg="http://schemas.microsoft.com/office/word/2010/wordprocessingGroup" xmlns:wpi="http://schemas.microsoft.com/office/word/2010/wordprocessingInk" xmlns:wne="http://schemas.microsoft.com/office/word/2006/wordml" xmlns:wps="http://schemas.microsoft.com/office/word/2010/wordprocessingShape" mc:Ignorable="w14 wp14">
   <w:body>
     <w:p>
       <w:pPr>
         <w:pStyle w:val="NoSpacing"/>
       </w:pPr>
       <w:r>
-        <w:t>Java 1.7 encoding:UTF-8</w:t>
+        <w:t>Java 1.7 encoding</w:t>
+      </w:r>
+      <w:proofErr w:type="gramStart"/>
+      <w:r>
+        <w:t>:UTF</w:t>
+      </w:r>
+      <w:proofErr w:type="gramEnd"/>
+      <w:r>
+        <w:t>-8</w:t>
       </w:r>
     </w:p>
     <w:p>
@@ -113,7 +121,15 @@
         </w:numPr>
       </w:pPr>
       <w:r>
-        <w:t>3. At the end of calling all URL with crawler, need to summarise report</w:t>
+        <w:t xml:space="preserve">3. At the end of calling all URL with crawler, need to </w:t>
+      </w:r>
+      <w:proofErr w:type="spellStart"/>
+      <w:r>
+        <w:t>summarise</w:t>
+      </w:r>
+      <w:proofErr w:type="spellEnd"/>
+      <w:r>
+        <w:t xml:space="preserve"> report</w:t>
       </w:r>
     </w:p>
     <w:p>
@@ -210,8 +226,13 @@
         </w:numPr>
       </w:pPr>
       <w:r>
-        <w:t>Process word frequenicies</w:t>
-      </w:r>
+        <w:t xml:space="preserve">Process word </w:t>
+      </w:r>
+      <w:proofErr w:type="spellStart"/>
+      <w:r>
+        <w:t>frequenicies</w:t>
+      </w:r>
+      <w:proofErr w:type="spellEnd"/>
     </w:p>
     <w:p>
       <w:pPr>
@@ -273,8 +294,13 @@
         </w:numPr>
       </w:pPr>
       <w:r>
-        <w:t>Keep full vocabuluary</w:t>
-      </w:r>
+        <w:t xml:space="preserve">Keep full </w:t>
+      </w:r>
+      <w:proofErr w:type="spellStart"/>
+      <w:r>
+        <w:t>vocabuluary</w:t>
+      </w:r>
+      <w:proofErr w:type="spellEnd"/>
     </w:p>
     <w:p>
       <w:pPr>
@@ -285,7 +311,15 @@
         </w:numPr>
       </w:pPr>
       <w:r>
-        <w:t>How to store each document? large files?</w:t>
+        <w:t xml:space="preserve">How to store each document? </w:t>
+      </w:r>
+      <w:proofErr w:type="gramStart"/>
+      <w:r>
+        <w:t>large</w:t>
+      </w:r>
+      <w:proofErr w:type="gramEnd"/>
+      <w:r>
+        <w:t xml:space="preserve"> files?</w:t>
       </w:r>
     </w:p>
     <w:p>
@@ -299,111 +333,191 @@
       <w:r>
         <w:t>How to parse?</w:t>
       </w:r>
+    </w:p>
+    <w:p>
+      <w:pPr>
+        <w:pStyle w:val="NoSpacing"/>
+        <w:numPr>
+          <w:ilvl w:val="0"/>
+          <w:numId w:val="2"/>
+        </w:numPr>
+      </w:pPr>
+      <w:r>
+        <w:t>Anchor text?</w:t>
+      </w:r>
+    </w:p>
+    <w:p>
+      <w:pPr>
+        <w:pStyle w:val="NoSpacing"/>
+      </w:pPr>
+    </w:p>
+    <w:p>
+      <w:pPr>
+        <w:pStyle w:val="NoSpacing"/>
+      </w:pPr>
+      <w:proofErr w:type="spellStart"/>
+      <w:r>
+        <w:t>TextProcessor</w:t>
+      </w:r>
+      <w:proofErr w:type="spellEnd"/>
+    </w:p>
+    <w:p>
+      <w:pPr>
+        <w:pStyle w:val="NoSpacing"/>
+        <w:numPr>
+          <w:ilvl w:val="0"/>
+          <w:numId w:val="3"/>
+        </w:numPr>
+      </w:pPr>
+      <w:r>
+        <w:t>Done:</w:t>
+      </w:r>
+    </w:p>
+    <w:p>
+      <w:pPr>
+        <w:pStyle w:val="NoSpacing"/>
+        <w:numPr>
+          <w:ilvl w:val="1"/>
+          <w:numId w:val="3"/>
+        </w:numPr>
+      </w:pPr>
+      <w:r>
+        <w:t>Results from each file are now cumulative</w:t>
+      </w:r>
+    </w:p>
+    <w:p>
+      <w:pPr>
+        <w:pStyle w:val="NoSpacing"/>
+        <w:numPr>
+          <w:ilvl w:val="0"/>
+          <w:numId w:val="3"/>
+        </w:numPr>
+      </w:pPr>
+      <w:r>
+        <w:t>TODO:</w:t>
+      </w:r>
+    </w:p>
+    <w:p>
+      <w:pPr>
+        <w:pStyle w:val="NoSpacing"/>
+        <w:numPr>
+          <w:ilvl w:val="1"/>
+          <w:numId w:val="3"/>
+        </w:numPr>
+      </w:pPr>
+      <w:r>
+        <w:t>Ignore stop words when processing token list</w:t>
+      </w:r>
+    </w:p>
+    <w:p>
+      <w:pPr>
+        <w:pStyle w:val="NoSpacing"/>
+        <w:numPr>
+          <w:ilvl w:val="2"/>
+          <w:numId w:val="3"/>
+        </w:numPr>
+      </w:pPr>
+      <w:r>
+        <w:t>Do this befor</w:t>
+      </w:r>
+      <w:r>
+        <w:t>e computing word frequency and 3</w:t>
+      </w:r>
+      <w:r>
+        <w:t xml:space="preserve"> grams</w:t>
+      </w:r>
+    </w:p>
+    <w:p>
+      <w:pPr>
+        <w:pStyle w:val="NoSpacing"/>
+        <w:numPr>
+          <w:ilvl w:val="1"/>
+          <w:numId w:val="3"/>
+        </w:numPr>
+      </w:pPr>
+      <w:r>
+        <w:t>Modify token list method to also count tokens (required for page length)</w:t>
+      </w:r>
+    </w:p>
+    <w:p>
+      <w:pPr>
+        <w:pStyle w:val="NoSpacing"/>
+      </w:pPr>
+    </w:p>
+    <w:p>
+      <w:pPr>
+        <w:pStyle w:val="NoSpacing"/>
+      </w:pPr>
+      <w:r>
+        <w:t>Indexer</w:t>
+      </w:r>
+    </w:p>
+    <w:p>
+      <w:pPr>
+        <w:pStyle w:val="NoSpacing"/>
+        <w:numPr>
+          <w:ilvl w:val="0"/>
+          <w:numId w:val="4"/>
+        </w:numPr>
+      </w:pPr>
+      <w:r>
+        <w:t>Doc id to file indexer</w:t>
+      </w:r>
+    </w:p>
+    <w:p>
+      <w:pPr>
+        <w:pStyle w:val="NoSpacing"/>
+        <w:numPr>
+          <w:ilvl w:val="1"/>
+          <w:numId w:val="4"/>
+        </w:numPr>
+      </w:pPr>
+      <w:r>
+        <w:t>How to read and write to a storage file</w:t>
+      </w:r>
+    </w:p>
+    <w:p>
+      <w:pPr>
+        <w:pStyle w:val="NoSpacing"/>
+        <w:numPr>
+          <w:ilvl w:val="0"/>
+          <w:numId w:val="4"/>
+        </w:numPr>
+      </w:pPr>
+      <w:r>
+        <w:t>Token to file indexer</w:t>
+      </w:r>
+    </w:p>
+    <w:p>
+      <w:pPr>
+        <w:pStyle w:val="NoSpacing"/>
+        <w:numPr>
+          <w:ilvl w:val="1"/>
+          <w:numId w:val="4"/>
+        </w:numPr>
+      </w:pPr>
+      <w:r>
+        <w:t>Refers to document id</w:t>
+      </w:r>
+    </w:p>
+    <w:p>
+      <w:pPr>
+        <w:pStyle w:val="NoSpacing"/>
+        <w:numPr>
+          <w:ilvl w:val="1"/>
+          <w:numId w:val="4"/>
+        </w:numPr>
+      </w:pPr>
+      <w:r>
+        <w:t>Very basic for now, just each token stores its own list of doc id</w:t>
+      </w:r>
       <w:bookmarkStart w:id="0" w:name="_GoBack"/>
       <w:bookmarkEnd w:id="0"/>
     </w:p>
     <w:p>
       <w:pPr>
         <w:pStyle w:val="NoSpacing"/>
-        <w:numPr>
-          <w:ilvl w:val="0"/>
-          <w:numId w:val="2"/>
-        </w:numPr>
-      </w:pPr>
-      <w:r>
-        <w:t>Anchor text?</w:t>
-      </w:r>
-    </w:p>
-    <w:p>
-      <w:pPr>
-        <w:pStyle w:val="NoSpacing"/>
-      </w:pPr>
-    </w:p>
-    <w:p>
-      <w:pPr>
-        <w:pStyle w:val="NoSpacing"/>
-      </w:pPr>
-      <w:r>
-        <w:t>TextProcessor</w:t>
-      </w:r>
-    </w:p>
-    <w:p>
-      <w:pPr>
-        <w:pStyle w:val="NoSpacing"/>
-        <w:numPr>
-          <w:ilvl w:val="0"/>
-          <w:numId w:val="3"/>
-        </w:numPr>
-      </w:pPr>
-      <w:r>
-        <w:t>Done:</w:t>
-      </w:r>
-    </w:p>
-    <w:p>
-      <w:pPr>
-        <w:pStyle w:val="NoSpacing"/>
-        <w:numPr>
-          <w:ilvl w:val="1"/>
-          <w:numId w:val="3"/>
-        </w:numPr>
-      </w:pPr>
-      <w:r>
-        <w:t>Results from each file are now cumulative</w:t>
-      </w:r>
-    </w:p>
-    <w:p>
-      <w:pPr>
-        <w:pStyle w:val="NoSpacing"/>
-        <w:numPr>
-          <w:ilvl w:val="0"/>
-          <w:numId w:val="3"/>
-        </w:numPr>
-      </w:pPr>
-      <w:r>
-        <w:t>TODO:</w:t>
-      </w:r>
-    </w:p>
-    <w:p>
-      <w:pPr>
-        <w:pStyle w:val="NoSpacing"/>
-        <w:numPr>
-          <w:ilvl w:val="1"/>
-          <w:numId w:val="3"/>
-        </w:numPr>
-      </w:pPr>
-      <w:r>
-        <w:t>Ignore stop words when processing token list</w:t>
-      </w:r>
-    </w:p>
-    <w:p>
-      <w:pPr>
-        <w:pStyle w:val="NoSpacing"/>
-        <w:numPr>
-          <w:ilvl w:val="2"/>
-          <w:numId w:val="3"/>
-        </w:numPr>
-      </w:pPr>
-      <w:r>
-        <w:t>Do this befor</w:t>
-      </w:r>
-      <w:r>
-        <w:t>e computing word frequency and 3</w:t>
-      </w:r>
-      <w:r>
-        <w:t xml:space="preserve"> grams</w:t>
-      </w:r>
-    </w:p>
-    <w:p>
-      <w:pPr>
-        <w:pStyle w:val="NoSpacing"/>
-        <w:numPr>
-          <w:ilvl w:val="1"/>
-          <w:numId w:val="3"/>
-        </w:numPr>
-      </w:pPr>
-      <w:r>
-        <w:t>Modify token list method to also count tokens (required for page length)</w:t>
-      </w:r>
+      </w:pPr>
     </w:p>
     <w:sectPr>
       <w:pgSz w:w="12240" w:h="15840"/>
@@ -416,8 +530,8 @@
 </file>
 
 <file path=word/numbering.xml><?xml version="1.0" encoding="utf-8"?>
-<w:numbering xmlns:wpc="http://schemas.microsoft.com/office/word/2010/wordprocessingCanvas" xmlns:mc="http://schemas.openxmlformats.org/markup-compatibility/2006" xmlns:o="urn:schemas-microsoft-com:office:office" xmlns:r="http://schemas.openxmlformats.org/officeDocument/2006/relationships" xmlns:m="http://schemas.openxmlformats.org/officeDocument/2006/math" xmlns:v="urn:schemas-microsoft-com:vml" xmlns:wp14="http://schemas.microsoft.com/office/word/2010/wordprocessingDrawing" xmlns:wp="http://schemas.openxmlformats.org/drawingml/2006/wordprocessingDrawing" xmlns:w10="urn:schemas-microsoft-com:office:word" xmlns:w="http://schemas.openxmlformats.org/wordprocessingml/2006/main" xmlns:w14="http://schemas.microsoft.com/office/word/2010/wordml" xmlns:w15="http://schemas.microsoft.com/office/word/2012/wordml" xmlns:wpg="http://schemas.microsoft.com/office/word/2010/wordprocessingGroup" xmlns:wpi="http://schemas.microsoft.com/office/word/2010/wordprocessingInk" xmlns:wne="http://schemas.microsoft.com/office/word/2006/wordml" xmlns:wps="http://schemas.microsoft.com/office/word/2010/wordprocessingShape" mc:Ignorable="w14 w15 wp14">
-  <w:abstractNum w:abstractNumId="0" w15:restartNumberingAfterBreak="0">
+<w:numbering xmlns:wpc="http://schemas.microsoft.com/office/word/2010/wordprocessingCanvas" xmlns:mc="http://schemas.openxmlformats.org/markup-compatibility/2006" xmlns:o="urn:schemas-microsoft-com:office:office" xmlns:r="http://schemas.openxmlformats.org/officeDocument/2006/relationships" xmlns:m="http://schemas.openxmlformats.org/officeDocument/2006/math" xmlns:v="urn:schemas-microsoft-com:vml" xmlns:wp14="http://schemas.microsoft.com/office/word/2010/wordprocessingDrawing" xmlns:wp="http://schemas.openxmlformats.org/drawingml/2006/wordprocessingDrawing" xmlns:w10="urn:schemas-microsoft-com:office:word" xmlns:w="http://schemas.openxmlformats.org/wordprocessingml/2006/main" xmlns:w14="http://schemas.microsoft.com/office/word/2010/wordml" xmlns:wpg="http://schemas.microsoft.com/office/word/2010/wordprocessingGroup" xmlns:wpi="http://schemas.microsoft.com/office/word/2010/wordprocessingInk" xmlns:wne="http://schemas.microsoft.com/office/word/2006/wordml" xmlns:wps="http://schemas.microsoft.com/office/word/2010/wordprocessingShape" mc:Ignorable="w14 wp14">
+  <w:abstractNum w:abstractNumId="0">
     <w:nsid w:val="19337991"/>
     <w:multiLevelType w:val="hybridMultilevel"/>
     <w:tmpl w:val="F1C8489E"/>
@@ -530,7 +644,7 @@
       </w:rPr>
     </w:lvl>
   </w:abstractNum>
-  <w:abstractNum w:abstractNumId="1" w15:restartNumberingAfterBreak="0">
+  <w:abstractNum w:abstractNumId="1">
     <w:nsid w:val="2EFE7087"/>
     <w:multiLevelType w:val="hybridMultilevel"/>
     <w:tmpl w:val="73D8A500"/>
@@ -643,7 +757,120 @@
       </w:rPr>
     </w:lvl>
   </w:abstractNum>
-  <w:abstractNum w:abstractNumId="2" w15:restartNumberingAfterBreak="0">
+  <w:abstractNum w:abstractNumId="2">
+    <w:nsid w:val="4CFD438E"/>
+    <w:multiLevelType w:val="hybridMultilevel"/>
+    <w:tmpl w:val="C764BB42"/>
+    <w:lvl w:ilvl="0" w:tplc="04090001">
+      <w:start w:val="1"/>
+      <w:numFmt w:val="bullet"/>
+      <w:lvlText w:val=""/>
+      <w:lvlJc w:val="left"/>
+      <w:pPr>
+        <w:ind w:left="720" w:hanging="360"/>
+      </w:pPr>
+      <w:rPr>
+        <w:rFonts w:ascii="Symbol" w:hAnsi="Symbol" w:hint="default"/>
+      </w:rPr>
+    </w:lvl>
+    <w:lvl w:ilvl="1" w:tplc="04090003">
+      <w:start w:val="1"/>
+      <w:numFmt w:val="bullet"/>
+      <w:lvlText w:val="o"/>
+      <w:lvlJc w:val="left"/>
+      <w:pPr>
+        <w:ind w:left="1440" w:hanging="360"/>
+      </w:pPr>
+      <w:rPr>
+        <w:rFonts w:ascii="Courier New" w:hAnsi="Courier New" w:cs="Courier New" w:hint="default"/>
+      </w:rPr>
+    </w:lvl>
+    <w:lvl w:ilvl="2" w:tplc="04090005" w:tentative="1">
+      <w:start w:val="1"/>
+      <w:numFmt w:val="bullet"/>
+      <w:lvlText w:val=""/>
+      <w:lvlJc w:val="left"/>
+      <w:pPr>
+        <w:ind w:left="2160" w:hanging="360"/>
+      </w:pPr>
+      <w:rPr>
+        <w:rFonts w:ascii="Wingdings" w:hAnsi="Wingdings" w:hint="default"/>
+      </w:rPr>
+    </w:lvl>
+    <w:lvl w:ilvl="3" w:tplc="04090001" w:tentative="1">
+      <w:start w:val="1"/>
+      <w:numFmt w:val="bullet"/>
+      <w:lvlText w:val=""/>
+      <w:lvlJc w:val="left"/>
+      <w:pPr>
+        <w:ind w:left="2880" w:hanging="360"/>
+      </w:pPr>
+      <w:rPr>
+        <w:rFonts w:ascii="Symbol" w:hAnsi="Symbol" w:hint="default"/>
+      </w:rPr>
+    </w:lvl>
+    <w:lvl w:ilvl="4" w:tplc="04090003" w:tentative="1">
+      <w:start w:val="1"/>
+      <w:numFmt w:val="bullet"/>
+      <w:lvlText w:val="o"/>
+      <w:lvlJc w:val="left"/>
+      <w:pPr>
+        <w:ind w:left="3600" w:hanging="360"/>
+      </w:pPr>
+      <w:rPr>
+        <w:rFonts w:ascii="Courier New" w:hAnsi="Courier New" w:cs="Courier New" w:hint="default"/>
+      </w:rPr>
+    </w:lvl>
+    <w:lvl w:ilvl="5" w:tplc="04090005" w:tentative="1">
+      <w:start w:val="1"/>
+      <w:numFmt w:val="bullet"/>
+      <w:lvlText w:val=""/>
+      <w:lvlJc w:val="left"/>
+      <w:pPr>
+        <w:ind w:left="4320" w:hanging="360"/>
+      </w:pPr>
+      <w:rPr>
+        <w:rFonts w:ascii="Wingdings" w:hAnsi="Wingdings" w:hint="default"/>
+      </w:rPr>
+    </w:lvl>
+    <w:lvl w:ilvl="6" w:tplc="04090001" w:tentative="1">
+      <w:start w:val="1"/>
+      <w:numFmt w:val="bullet"/>
+      <w:lvlText w:val=""/>
+      <w:lvlJc w:val="left"/>
+      <w:pPr>
+        <w:ind w:left="5040" w:hanging="360"/>
+      </w:pPr>
+      <w:rPr>
+        <w:rFonts w:ascii="Symbol" w:hAnsi="Symbol" w:hint="default"/>
+      </w:rPr>
+    </w:lvl>
+    <w:lvl w:ilvl="7" w:tplc="04090003" w:tentative="1">
+      <w:start w:val="1"/>
+      <w:numFmt w:val="bullet"/>
+      <w:lvlText w:val="o"/>
+      <w:lvlJc w:val="left"/>
+      <w:pPr>
+        <w:ind w:left="5760" w:hanging="360"/>
+      </w:pPr>
+      <w:rPr>
+        <w:rFonts w:ascii="Courier New" w:hAnsi="Courier New" w:cs="Courier New" w:hint="default"/>
+      </w:rPr>
+    </w:lvl>
+    <w:lvl w:ilvl="8" w:tplc="04090005" w:tentative="1">
+      <w:start w:val="1"/>
+      <w:numFmt w:val="bullet"/>
+      <w:lvlText w:val=""/>
+      <w:lvlJc w:val="left"/>
+      <w:pPr>
+        <w:ind w:left="6480" w:hanging="360"/>
+      </w:pPr>
+      <w:rPr>
+        <w:rFonts w:ascii="Wingdings" w:hAnsi="Wingdings" w:hint="default"/>
+      </w:rPr>
+    </w:lvl>
+  </w:abstractNum>
+  <w:abstractNum w:abstractNumId="3">
     <w:nsid w:val="73C33F41"/>
     <w:multiLevelType w:val="hybridMultilevel"/>
     <w:tmpl w:val="E6BA1240"/>
@@ -760,16 +987,19 @@
     <w:abstractNumId w:val="1"/>
   </w:num>
   <w:num w:numId="2">
-    <w:abstractNumId w:val="2"/>
+    <w:abstractNumId w:val="3"/>
   </w:num>
   <w:num w:numId="3">
     <w:abstractNumId w:val="0"/>
+  </w:num>
+  <w:num w:numId="4">
+    <w:abstractNumId w:val="2"/>
   </w:num>
 </w:numbering>
 </file>
 
 <file path=word/styles.xml><?xml version="1.0" encoding="utf-8"?>
-<w:styles xmlns:mc="http://schemas.openxmlformats.org/markup-compatibility/2006" xmlns:r="http://schemas.openxmlformats.org/officeDocument/2006/relationships" xmlns:w="http://schemas.openxmlformats.org/wordprocessingml/2006/main" xmlns:w14="http://schemas.microsoft.com/office/word/2010/wordml" xmlns:w15="http://schemas.microsoft.com/office/word/2012/wordml" mc:Ignorable="w14 w15">
+<w:styles xmlns:mc="http://schemas.openxmlformats.org/markup-compatibility/2006" xmlns:r="http://schemas.openxmlformats.org/officeDocument/2006/relationships" xmlns:w="http://schemas.openxmlformats.org/wordprocessingml/2006/main" xmlns:w14="http://schemas.microsoft.com/office/word/2010/wordml" mc:Ignorable="w14">
   <w:docDefaults>
     <w:rPrDefault>
       <w:rPr>
@@ -785,378 +1015,343 @@
       </w:pPr>
     </w:pPrDefault>
   </w:docDefaults>
-  <w:latentStyles w:defLockedState="0" w:defUIPriority="99" w:defSemiHidden="0" w:defUnhideWhenUsed="0" w:defQFormat="0" w:count="371">
-    <w:lsdException w:name="Normal" w:uiPriority="0" w:qFormat="1"/>
-    <w:lsdException w:name="heading 1" w:uiPriority="9" w:qFormat="1"/>
-    <w:lsdException w:name="heading 2" w:semiHidden="1" w:uiPriority="9" w:unhideWhenUsed="1" w:qFormat="1"/>
-    <w:lsdException w:name="heading 3" w:semiHidden="1" w:uiPriority="9" w:unhideWhenUsed="1" w:qFormat="1"/>
-    <w:lsdException w:name="heading 4" w:semiHidden="1" w:uiPriority="9" w:unhideWhenUsed="1" w:qFormat="1"/>
-    <w:lsdException w:name="heading 5" w:semiHidden="1" w:uiPriority="9" w:unhideWhenUsed="1" w:qFormat="1"/>
-    <w:lsdException w:name="heading 6" w:semiHidden="1" w:uiPriority="9" w:unhideWhenUsed="1" w:qFormat="1"/>
-    <w:lsdException w:name="heading 7" w:semiHidden="1" w:uiPriority="9" w:unhideWhenUsed="1" w:qFormat="1"/>
-    <w:lsdException w:name="heading 8" w:semiHidden="1" w:uiPriority="9" w:unhideWhenUsed="1" w:qFormat="1"/>
-    <w:lsdException w:name="heading 9" w:semiHidden="1" w:uiPriority="9" w:unhideWhenUsed="1" w:qFormat="1"/>
-    <w:lsdException w:name="index 1" w:semiHidden="1" w:unhideWhenUsed="1"/>
-    <w:lsdException w:name="index 2" w:semiHidden="1" w:unhideWhenUsed="1"/>
-    <w:lsdException w:name="index 3" w:semiHidden="1" w:unhideWhenUsed="1"/>
-    <w:lsdException w:name="index 4" w:semiHidden="1" w:unhideWhenUsed="1"/>
-    <w:lsdException w:name="index 5" w:semiHidden="1" w:unhideWhenUsed="1"/>
-    <w:lsdException w:name="index 6" w:semiHidden="1" w:unhideWhenUsed="1"/>
-    <w:lsdException w:name="index 7" w:semiHidden="1" w:unhideWhenUsed="1"/>
-    <w:lsdException w:name="index 8" w:semiHidden="1" w:unhideWhenUsed="1"/>
-    <w:lsdException w:name="index 9" w:semiHidden="1" w:unhideWhenUsed="1"/>
-    <w:lsdException w:name="toc 1" w:semiHidden="1" w:uiPriority="39" w:unhideWhenUsed="1"/>
-    <w:lsdException w:name="toc 2" w:semiHidden="1" w:uiPriority="39" w:unhideWhenUsed="1"/>
-    <w:lsdException w:name="toc 3" w:semiHidden="1" w:uiPriority="39" w:unhideWhenUsed="1"/>
-    <w:lsdException w:name="toc 4" w:semiHidden="1" w:uiPriority="39" w:unhideWhenUsed="1"/>
-    <w:lsdException w:name="toc 5" w:semiHidden="1" w:uiPriority="39" w:unhideWhenUsed="1"/>
-    <w:lsdException w:name="toc 6" w:semiHidden="1" w:uiPriority="39" w:unhideWhenUsed="1"/>
-    <w:lsdException w:name="toc 7" w:semiHidden="1" w:uiPriority="39" w:unhideWhenUsed="1"/>
-    <w:lsdException w:name="toc 8" w:semiHidden="1" w:uiPriority="39" w:unhideWhenUsed="1"/>
-    <w:lsdException w:name="toc 9" w:semiHidden="1" w:uiPriority="39" w:unhideWhenUsed="1"/>
-    <w:lsdException w:name="Normal Indent" w:semiHidden="1" w:unhideWhenUsed="1"/>
-    <w:lsdException w:name="footnote text" w:semiHidden="1" w:unhideWhenUsed="1"/>
-    <w:lsdException w:name="annotation text" w:semiHidden="1" w:unhideWhenUsed="1"/>
-    <w:lsdException w:name="header" w:semiHidden="1" w:unhideWhenUsed="1"/>
-    <w:lsdException w:name="footer" w:semiHidden="1" w:unhideWhenUsed="1"/>
-    <w:lsdException w:name="index heading" w:semiHidden="1" w:unhideWhenUsed="1"/>
-    <w:lsdException w:name="caption" w:semiHidden="1" w:uiPriority="35" w:unhideWhenUsed="1" w:qFormat="1"/>
-    <w:lsdException w:name="table of figures" w:semiHidden="1" w:unhideWhenUsed="1"/>
-    <w:lsdException w:name="envelope address" w:semiHidden="1" w:unhideWhenUsed="1"/>
-    <w:lsdException w:name="envelope return" w:semiHidden="1" w:unhideWhenUsed="1"/>
-    <w:lsdException w:name="footnote reference" w:semiHidden="1" w:unhideWhenUsed="1"/>
-    <w:lsdException w:name="annotation reference" w:semiHidden="1" w:unhideWhenUsed="1"/>
-    <w:lsdException w:name="line number" w:semiHidden="1" w:unhideWhenUsed="1"/>
-    <w:lsdException w:name="page number" w:semiHidden="1" w:unhideWhenUsed="1"/>
-    <w:lsdException w:name="endnote reference" w:semiHidden="1" w:unhideWhenUsed="1"/>
-    <w:lsdException w:name="endnote text" w:semiHidden="1" w:unhideWhenUsed="1"/>
-    <w:lsdException w:name="table of authorities" w:semiHidden="1" w:unhideWhenUsed="1"/>
-    <w:lsdException w:name="macro" w:semiHidden="1" w:unhideWhenUsed="1"/>
-    <w:lsdException w:name="toa heading" w:semiHidden="1" w:unhideWhenUsed="1"/>
-    <w:lsdException w:name="List" w:semiHidden="1" w:unhideWhenUsed="1"/>
-    <w:lsdException w:name="List Bullet" w:semiHidden="1" w:unhideWhenUsed="1"/>
-    <w:lsdException w:name="List Number" w:semiHidden="1" w:unhideWhenUsed="1"/>
-    <w:lsdException w:name="List 2" w:semiHidden="1" w:unhideWhenUsed="1"/>
-    <w:lsdException w:name="List 3" w:semiHidden="1" w:unhideWhenUsed="1"/>
-    <w:lsdException w:name="List 4" w:semiHidden="1" w:unhideWhenUsed="1"/>
-    <w:lsdException w:name="List 5" w:semiHidden="1" w:unhideWhenUsed="1"/>
-    <w:lsdException w:name="List Bullet 2" w:semiHidden="1" w:unhideWhenUsed="1"/>
-    <w:lsdException w:name="List Bullet 3" w:semiHidden="1" w:unhideWhenUsed="1"/>
-    <w:lsdException w:name="List Bullet 4" w:semiHidden="1" w:unhideWhenUsed="1"/>
-    <w:lsdException w:name="List Bullet 5" w:semiHidden="1" w:unhideWhenUsed="1"/>
-    <w:lsdException w:name="List Number 2" w:semiHidden="1" w:unhideWhenUsed="1"/>
-    <w:lsdException w:name="List Number 3" w:semiHidden="1" w:unhideWhenUsed="1"/>
-    <w:lsdException w:name="List Number 4" w:semiHidden="1" w:unhideWhenUsed="1"/>
-    <w:lsdException w:name="List Number 5" w:semiHidden="1" w:unhideWhenUsed="1"/>
-    <w:lsdException w:name="Title" w:uiPriority="10" w:qFormat="1"/>
-    <w:lsdException w:name="Closing" w:semiHidden="1" w:unhideWhenUsed="1"/>
-    <w:lsdException w:name="Signature" w:semiHidden="1" w:unhideWhenUsed="1"/>
-    <w:lsdException w:name="Default Paragraph Font" w:semiHidden="1" w:uiPriority="1" w:unhideWhenUsed="1"/>
-    <w:lsdException w:name="Body Text" w:semiHidden="1" w:unhideWhenUsed="1"/>
-    <w:lsdException w:name="Body Text Indent" w:semiHidden="1" w:unhideWhenUsed="1"/>
-    <w:lsdException w:name="List Continue" w:semiHidden="1" w:unhideWhenUsed="1"/>
-    <w:lsdException w:name="List Continue 2" w:semiHidden="1" w:unhideWhenUsed="1"/>
-    <w:lsdException w:name="List Continue 3" w:semiHidden="1" w:unhideWhenUsed="1"/>
-    <w:lsdException w:name="List Continue 4" w:semiHidden="1" w:unhideWhenUsed="1"/>
-    <w:lsdException w:name="List Continue 5" w:semiHidden="1" w:unhideWhenUsed="1"/>
-    <w:lsdException w:name="Message Header" w:semiHidden="1" w:unhideWhenUsed="1"/>
-    <w:lsdException w:name="Subtitle" w:uiPriority="11" w:qFormat="1"/>
-    <w:lsdException w:name="Salutation" w:semiHidden="1" w:unhideWhenUsed="1"/>
-    <w:lsdException w:name="Date" w:semiHidden="1" w:unhideWhenUsed="1"/>
-    <w:lsdException w:name="Body Text First Indent" w:semiHidden="1" w:unhideWhenUsed="1"/>
-    <w:lsdException w:name="Body Text First Indent 2" w:semiHidden="1" w:unhideWhenUsed="1"/>
-    <w:lsdException w:name="Note Heading" w:semiHidden="1" w:unhideWhenUsed="1"/>
-    <w:lsdException w:name="Body Text 2" w:semiHidden="1" w:unhideWhenUsed="1"/>
-    <w:lsdException w:name="Body Text 3" w:semiHidden="1" w:unhideWhenUsed="1"/>
-    <w:lsdException w:name="Body Text Indent 2" w:semiHidden="1" w:unhideWhenUsed="1"/>
-    <w:lsdException w:name="Body Text Indent 3" w:semiHidden="1" w:unhideWhenUsed="1"/>
-    <w:lsdException w:name="Block Text" w:semiHidden="1" w:unhideWhenUsed="1"/>
-    <w:lsdException w:name="Hyperlink" w:semiHidden="1" w:unhideWhenUsed="1"/>
-    <w:lsdException w:name="FollowedHyperlink" w:semiHidden="1" w:unhideWhenUsed="1"/>
-    <w:lsdException w:name="Strong" w:uiPriority="22" w:qFormat="1"/>
-    <w:lsdException w:name="Emphasis" w:uiPriority="20" w:qFormat="1"/>
-    <w:lsdException w:name="Document Map" w:semiHidden="1" w:unhideWhenUsed="1"/>
-    <w:lsdException w:name="Plain Text" w:semiHidden="1" w:unhideWhenUsed="1"/>
-    <w:lsdException w:name="E-mail Signature" w:semiHidden="1" w:unhideWhenUsed="1"/>
-    <w:lsdException w:name="HTML Top of Form" w:semiHidden="1" w:unhideWhenUsed="1"/>
-    <w:lsdException w:name="HTML Bottom of Form" w:semiHidden="1" w:unhideWhenUsed="1"/>
-    <w:lsdException w:name="Normal (Web)" w:semiHidden="1" w:unhideWhenUsed="1"/>
-    <w:lsdException w:name="HTML Acronym" w:semiHidden="1" w:unhideWhenUsed="1"/>
-    <w:lsdException w:name="HTML Address" w:semiHidden="1" w:unhideWhenUsed="1"/>
-    <w:lsdException w:name="HTML Cite" w:semiHidden="1" w:unhideWhenUsed="1"/>
-    <w:lsdException w:name="HTML Code" w:semiHidden="1" w:unhideWhenUsed="1"/>
-    <w:lsdException w:name="HTML Definition" w:semiHidden="1" w:unhideWhenUsed="1"/>
-    <w:lsdException w:name="HTML Keyboard" w:semiHidden="1" w:unhideWhenUsed="1"/>
-    <w:lsdException w:name="HTML Preformatted" w:semiHidden="1" w:unhideWhenUsed="1"/>
-    <w:lsdException w:name="HTML Sample" w:semiHidden="1" w:unhideWhenUsed="1"/>
-    <w:lsdException w:name="HTML Typewriter" w:semiHidden="1" w:unhideWhenUsed="1"/>
-    <w:lsdException w:name="HTML Variable" w:semiHidden="1" w:unhideWhenUsed="1"/>
-    <w:lsdException w:name="Normal Table" w:semiHidden="1" w:unhideWhenUsed="1"/>
-    <w:lsdException w:name="annotation subject" w:semiHidden="1" w:unhideWhenUsed="1"/>
-    <w:lsdException w:name="No List" w:semiHidden="1" w:unhideWhenUsed="1"/>
-    <w:lsdException w:name="Outline List 1" w:semiHidden="1" w:unhideWhenUsed="1"/>
-    <w:lsdException w:name="Outline List 2" w:semiHidden="1" w:unhideWhenUsed="1"/>
-    <w:lsdException w:name="Outline List 3" w:semiHidden="1" w:unhideWhenUsed="1"/>
-    <w:lsdException w:name="Table Simple 1" w:semiHidden="1" w:unhideWhenUsed="1"/>
-    <w:lsdException w:name="Table Simple 2" w:semiHidden="1" w:unhideWhenUsed="1"/>
-    <w:lsdException w:name="Table Simple 3" w:semiHidden="1" w:unhideWhenUsed="1"/>
-    <w:lsdException w:name="Table Classic 1" w:semiHidden="1" w:unhideWhenUsed="1"/>
-    <w:lsdException w:name="Table Classic 2" w:semiHidden="1" w:unhideWhenUsed="1"/>
-    <w:lsdException w:name="Table Classic 3" w:semiHidden="1" w:unhideWhenUsed="1"/>
-    <w:lsdException w:name="Table Classic 4" w:semiHidden="1" w:unhideWhenUsed="1"/>
-    <w:lsdException w:name="Table Colorful 1" w:semiHidden="1" w:unhideWhenUsed="1"/>
-    <w:lsdException w:name="Table Colorful 2" w:semiHidden="1" w:unhideWhenUsed="1"/>
-    <w:lsdException w:name="Table Colorful 3" w:semiHidden="1" w:unhideWhenUsed="1"/>
-    <w:lsdException w:name="Table Columns 1" w:semiHidden="1" w:unhideWhenUsed="1"/>
-    <w:lsdException w:name="Table Columns 2" w:semiHidden="1" w:unhideWhenUsed="1"/>
-    <w:lsdException w:name="Table Columns 3" w:semiHidden="1" w:unhideWhenUsed="1"/>
-    <w:lsdException w:name="Table Columns 4" w:semiHidden="1" w:unhideWhenUsed="1"/>
-    <w:lsdException w:name="Table Columns 5" w:semiHidden="1" w:unhideWhenUsed="1"/>
-    <w:lsdException w:name="Table Grid 1" w:semiHidden="1" w:unhideWhenUsed="1"/>
-    <w:lsdException w:name="Table Grid 2" w:semiHidden="1" w:unhideWhenUsed="1"/>
-    <w:lsdException w:name="Table Grid 3" w:semiHidden="1" w:unhideWhenUsed="1"/>
-    <w:lsdException w:name="Table Grid 4" w:semiHidden="1" w:unhideWhenUsed="1"/>
-    <w:lsdException w:name="Table Grid 5" w:semiHidden="1" w:unhideWhenUsed="1"/>
-    <w:lsdException w:name="Table Grid 6" w:semiHidden="1" w:unhideWhenUsed="1"/>
-    <w:lsdException w:name="Table Grid 7" w:semiHidden="1" w:unhideWhenUsed="1"/>
-    <w:lsdException w:name="Table Grid 8" w:semiHidden="1" w:unhideWhenUsed="1"/>
-    <w:lsdException w:name="Table List 1" w:semiHidden="1" w:unhideWhenUsed="1"/>
-    <w:lsdException w:name="Table List 2" w:semiHidden="1" w:unhideWhenUsed="1"/>
-    <w:lsdException w:name="Table List 3" w:semiHidden="1" w:unhideWhenUsed="1"/>
-    <w:lsdException w:name="Table List 4" w:semiHidden="1" w:unhideWhenUsed="1"/>
-    <w:lsdException w:name="Table List 5" w:semiHidden="1" w:unhideWhenUsed="1"/>
-    <w:lsdException w:name="Table List 6" w:semiHidden="1" w:unhideWhenUsed="1"/>
-    <w:lsdException w:name="Table List 7" w:semiHidden="1" w:unhideWhenUsed="1"/>
-    <w:lsdException w:name="Table List 8" w:semiHidden="1" w:unhideWhenUsed="1"/>
-    <w:lsdException w:name="Table 3D effects 1" w:semiHidden="1" w:unhideWhenUsed="1"/>
-    <w:lsdException w:name="Table 3D effects 2" w:semiHidden="1" w:unhideWhenUsed="1"/>
-    <w:lsdException w:name="Table 3D effects 3" w:semiHidden="1" w:unhideWhenUsed="1"/>
-    <w:lsdException w:name="Table Contemporary" w:semiHidden="1" w:unhideWhenUsed="1"/>
-    <w:lsdException w:name="Table Elegant" w:semiHidden="1" w:unhideWhenUsed="1"/>
-    <w:lsdException w:name="Table Professional" w:semiHidden="1" w:unhideWhenUsed="1"/>
-    <w:lsdException w:name="Table Subtle 1" w:semiHidden="1" w:unhideWhenUsed="1"/>
-    <w:lsdException w:name="Table Subtle 2" w:semiHidden="1" w:unhideWhenUsed="1"/>
-    <w:lsdException w:name="Table Web 1" w:semiHidden="1" w:unhideWhenUsed="1"/>
-    <w:lsdException w:name="Table Web 2" w:semiHidden="1" w:unhideWhenUsed="1"/>
-    <w:lsdException w:name="Table Web 3" w:semiHidden="1" w:unhideWhenUsed="1"/>
-    <w:lsdException w:name="Balloon Text" w:semiHidden="1" w:unhideWhenUsed="1"/>
-    <w:lsdException w:name="Table Grid" w:uiPriority="59"/>
-    <w:lsdException w:name="Table Theme" w:semiHidden="1" w:unhideWhenUsed="1"/>
-    <w:lsdException w:name="Placeholder Text" w:semiHidden="1"/>
-    <w:lsdException w:name="No Spacing" w:uiPriority="1" w:qFormat="1"/>
-    <w:lsdException w:name="Light Shading" w:uiPriority="60"/>
-    <w:lsdException w:name="Light List" w:uiPriority="61"/>
-    <w:lsdException w:name="Light Grid" w:uiPriority="62"/>
-    <w:lsdException w:name="Medium Shading 1" w:uiPriority="63"/>
-    <w:lsdException w:name="Medium Shading 2" w:uiPriority="64"/>
-    <w:lsdException w:name="Medium List 1" w:uiPriority="65"/>
-    <w:lsdException w:name="Medium List 2" w:uiPriority="66"/>
-    <w:lsdException w:name="Medium Grid 1" w:uiPriority="67"/>
-    <w:lsdException w:name="Medium Grid 2" w:uiPriority="68"/>
-    <w:lsdException w:name="Medium Grid 3" w:uiPriority="69"/>
-    <w:lsdException w:name="Dark List" w:uiPriority="70"/>
-    <w:lsdException w:name="Colorful Shading" w:uiPriority="71"/>
-    <w:lsdException w:name="Colorful List" w:uiPriority="72"/>
-    <w:lsdException w:name="Colorful Grid" w:uiPriority="73"/>
-    <w:lsdException w:name="Light Shading Accent 1" w:uiPriority="60"/>
-    <w:lsdException w:name="Light List Accent 1" w:uiPriority="61"/>
-    <w:lsdException w:name="Light Grid Accent 1" w:uiPriority="62"/>
-    <w:lsdException w:name="Medium Shading 1 Accent 1" w:uiPriority="63"/>
-    <w:lsdException w:name="Medium Shading 2 Accent 1" w:uiPriority="64"/>
-    <w:lsdException w:name="Medium List 1 Accent 1" w:uiPriority="65"/>
-    <w:lsdException w:name="Revision" w:semiHidden="1"/>
-    <w:lsdException w:name="List Paragraph" w:uiPriority="34" w:qFormat="1"/>
-    <w:lsdException w:name="Quote" w:uiPriority="29" w:qFormat="1"/>
-    <w:lsdException w:name="Intense Quote" w:uiPriority="30" w:qFormat="1"/>
-    <w:lsdException w:name="Medium List 2 Accent 1" w:uiPriority="66"/>
-    <w:lsdException w:name="Medium Grid 1 Accent 1" w:uiPriority="67"/>
-    <w:lsdException w:name="Medium Grid 2 Accent 1" w:uiPriority="68"/>
-    <w:lsdException w:name="Medium Grid 3 Accent 1" w:uiPriority="69"/>
-    <w:lsdException w:name="Dark List Accent 1" w:uiPriority="70"/>
-    <w:lsdException w:name="Colorful Shading Accent 1" w:uiPriority="71"/>
-    <w:lsdException w:name="Colorful List Accent 1" w:uiPriority="72"/>
-    <w:lsdException w:name="Colorful Grid Accent 1" w:uiPriority="73"/>
-    <w:lsdException w:name="Light Shading Accent 2" w:uiPriority="60"/>
-    <w:lsdException w:name="Light List Accent 2" w:uiPriority="61"/>
-    <w:lsdException w:name="Light Grid Accent 2" w:uiPriority="62"/>
-    <w:lsdException w:name="Medium Shading 1 Accent 2" w:uiPriority="63"/>
-    <w:lsdException w:name="Medium Shading 2 Accent 2" w:uiPriority="64"/>
-    <w:lsdException w:name="Medium List 1 Accent 2" w:uiPriority="65"/>
-    <w:lsdException w:name="Medium List 2 Accent 2" w:uiPriority="66"/>
-    <w:lsdException w:name="Medium Grid 1 Accent 2" w:uiPriority="67"/>
-    <w:lsdException w:name="Medium Grid 2 Accent 2" w:uiPriority="68"/>
-    <w:lsdException w:name="Medium Grid 3 Accent 2" w:uiPriority="69"/>
-    <w:lsdException w:name="Dark List Accent 2" w:uiPriority="70"/>
-    <w:lsdException w:name="Colorful Shading Accent 2" w:uiPriority="71"/>
-    <w:lsdException w:name="Colorful List Accent 2" w:uiPriority="72"/>
-    <w:lsdException w:name="Colorful Grid Accent 2" w:uiPriority="73"/>
-    <w:lsdException w:name="Light Shading Accent 3" w:uiPriority="60"/>
-    <w:lsdException w:name="Light List Accent 3" w:uiPriority="61"/>
-    <w:lsdException w:name="Light Grid Accent 3" w:uiPriority="62"/>
-    <w:lsdException w:name="Medium Shading 1 Accent 3" w:uiPriority="63"/>
-    <w:lsdException w:name="Medium Shading 2 Accent 3" w:uiPriority="64"/>
-    <w:lsdException w:name="Medium List 1 Accent 3" w:uiPriority="65"/>
-    <w:lsdException w:name="Medium List 2 Accent 3" w:uiPriority="66"/>
-    <w:lsdException w:name="Medium Grid 1 Accent 3" w:uiPriority="67"/>
-    <w:lsdException w:name="Medium Grid 2 Accent 3" w:uiPriority="68"/>
-    <w:lsdException w:name="Medium Grid 3 Accent 3" w:uiPriority="69"/>
-    <w:lsdException w:name="Dark List Accent 3" w:uiPriority="70"/>
-    <w:lsdException w:name="Colorful Shading Accent 3" w:uiPriority="71"/>
-    <w:lsdException w:name="Colorful List Accent 3" w:uiPriority="72"/>
-    <w:lsdException w:name="Colorful Grid Accent 3" w:uiPriority="73"/>
-    <w:lsdException w:name="Light Shading Accent 4" w:uiPriority="60"/>
-    <w:lsdException w:name="Light List Accent 4" w:uiPriority="61"/>
-    <w:lsdException w:name="Light Grid Accent 4" w:uiPriority="62"/>
-    <w:lsdException w:name="Medium Shading 1 Accent 4" w:uiPriority="63"/>
-    <w:lsdException w:name="Medium Shading 2 Accent 4" w:uiPriority="64"/>
-    <w:lsdException w:name="Medium List 1 Accent 4" w:uiPriority="65"/>
-    <w:lsdException w:name="Medium List 2 Accent 4" w:uiPriority="66"/>
-    <w:lsdException w:name="Medium Grid 1 Accent 4" w:uiPriority="67"/>
-    <w:lsdException w:name="Medium Grid 2 Accent 4" w:uiPriority="68"/>
-    <w:lsdException w:name="Medium Grid 3 Accent 4" w:uiPriority="69"/>
-    <w:lsdException w:name="Dark List Accent 4" w:uiPriority="70"/>
-    <w:lsdException w:name="Colorful Shading Accent 4" w:uiPriority="71"/>
-    <w:lsdException w:name="Colorful List Accent 4" w:uiPriority="72"/>
-    <w:lsdException w:name="Colorful Grid Accent 4" w:uiPriority="73"/>
-    <w:lsdException w:name="Light Shading Accent 5" w:uiPriority="60"/>
-    <w:lsdException w:name="Light List Accent 5" w:uiPriority="61"/>
-    <w:lsdException w:name="Light Grid Accent 5" w:uiPriority="62"/>
-    <w:lsdException w:name="Medium Shading 1 Accent 5" w:uiPriority="63"/>
-    <w:lsdException w:name="Medium Shading 2 Accent 5" w:uiPriority="64"/>
-    <w:lsdException w:name="Medium List 1 Accent 5" w:uiPriority="65"/>
-    <w:lsdException w:name="Medium List 2 Accent 5" w:uiPriority="66"/>
-    <w:lsdException w:name="Medium Grid 1 Accent 5" w:uiPriority="67"/>
-    <w:lsdException w:name="Medium Grid 2 Accent 5" w:uiPriority="68"/>
-    <w:lsdException w:name="Medium Grid 3 Accent 5" w:uiPriority="69"/>
-    <w:lsdException w:name="Dark List Accent 5" w:uiPriority="70"/>
-    <w:lsdException w:name="Colorful Shading Accent 5" w:uiPriority="71"/>
-    <w:lsdException w:name="Colorful List Accent 5" w:uiPriority="72"/>
-    <w:lsdException w:name="Colorful Grid Accent 5" w:uiPriority="73"/>
-    <w:lsdException w:name="Light Shading Accent 6" w:uiPriority="60"/>
-    <w:lsdException w:name="Light List Accent 6" w:uiPriority="61"/>
-    <w:lsdException w:name="Light Grid Accent 6" w:uiPriority="62"/>
-    <w:lsdException w:name="Medium Shading 1 Accent 6" w:uiPriority="63"/>
-    <w:lsdException w:name="Medium Shading 2 Accent 6" w:uiPriority="64"/>
-    <w:lsdException w:name="Medium List 1 Accent 6" w:uiPriority="65"/>
-    <w:lsdException w:name="Medium List 2 Accent 6" w:uiPriority="66"/>
-    <w:lsdException w:name="Medium Grid 1 Accent 6" w:uiPriority="67"/>
-    <w:lsdException w:name="Medium Grid 2 Accent 6" w:uiPriority="68"/>
-    <w:lsdException w:name="Medium Grid 3 Accent 6" w:uiPriority="69"/>
-    <w:lsdException w:name="Dark List Accent 6" w:uiPriority="70"/>
-    <w:lsdException w:name="Colorful Shading Accent 6" w:uiPriority="71"/>
-    <w:lsdException w:name="Colorful List Accent 6" w:uiPriority="72"/>
-    <w:lsdException w:name="Colorful Grid Accent 6" w:uiPriority="73"/>
-    <w:lsdException w:name="Subtle Emphasis" w:uiPriority="19" w:qFormat="1"/>
-    <w:lsdException w:name="Intense Emphasis" w:uiPriority="21" w:qFormat="1"/>
-    <w:lsdException w:name="Subtle Reference" w:uiPriority="31" w:qFormat="1"/>
-    <w:lsdException w:name="Intense Reference" w:uiPriority="32" w:qFormat="1"/>
-    <w:lsdException w:name="Book Title" w:uiPriority="33" w:qFormat="1"/>
-    <w:lsdException w:name="Bibliography" w:semiHidden="1" w:uiPriority="37" w:unhideWhenUsed="1"/>
-    <w:lsdException w:name="TOC Heading" w:semiHidden="1" w:uiPriority="39" w:unhideWhenUsed="1" w:qFormat="1"/>
-    <w:lsdException w:name="Plain Table 1" w:uiPriority="41"/>
-    <w:lsdException w:name="Plain Table 2" w:uiPriority="42"/>
-    <w:lsdException w:name="Plain Table 3" w:uiPriority="43"/>
-    <w:lsdException w:name="Plain Table 4" w:uiPriority="44"/>
-    <w:lsdException w:name="Plain Table 5" w:uiPriority="45"/>
-    <w:lsdException w:name="Grid Table Light" w:uiPriority="40"/>
-    <w:lsdException w:name="Grid Table 1 Light" w:uiPriority="46"/>
-    <w:lsdException w:name="Grid Table 2" w:uiPriority="47"/>
-    <w:lsdException w:name="Grid Table 3" w:uiPriority="48"/>
-    <w:lsdException w:name="Grid Table 4" w:uiPriority="49"/>
-    <w:lsdException w:name="Grid Table 5 Dark" w:uiPriority="50"/>
-    <w:lsdException w:name="Grid Table 6 Colorful" w:uiPriority="51"/>
-    <w:lsdException w:name="Grid Table 7 Colorful" w:uiPriority="52"/>
-    <w:lsdException w:name="Grid Table 1 Light Accent 1" w:uiPriority="46"/>
-    <w:lsdException w:name="Grid Table 2 Accent 1" w:uiPriority="47"/>
-    <w:lsdException w:name="Grid Table 3 Accent 1" w:uiPriority="48"/>
-    <w:lsdException w:name="Grid Table 4 Accent 1" w:uiPriority="49"/>
-    <w:lsdException w:name="Grid Table 5 Dark Accent 1" w:uiPriority="50"/>
-    <w:lsdException w:name="Grid Table 6 Colorful Accent 1" w:uiPriority="51"/>
-    <w:lsdException w:name="Grid Table 7 Colorful Accent 1" w:uiPriority="52"/>
-    <w:lsdException w:name="Grid Table 1 Light Accent 2" w:uiPriority="46"/>
-    <w:lsdException w:name="Grid Table 2 Accent 2" w:uiPriority="47"/>
-    <w:lsdException w:name="Grid Table 3 Accent 2" w:uiPriority="48"/>
-    <w:lsdException w:name="Grid Table 4 Accent 2" w:uiPriority="49"/>
-    <w:lsdException w:name="Grid Table 5 Dark Accent 2" w:uiPriority="50"/>
-    <w:lsdException w:name="Grid Table 6 Colorful Accent 2" w:uiPriority="51"/>
-    <w:lsdException w:name="Grid Table 7 Colorful Accent 2" w:uiPriority="52"/>
-    <w:lsdException w:name="Grid Table 1 Light Accent 3" w:uiPriority="46"/>
-    <w:lsdException w:name="Grid Table 2 Accent 3" w:uiPriority="47"/>
-    <w:lsdException w:name="Grid Table 3 Accent 3" w:uiPriority="48"/>
-    <w:lsdException w:name="Grid Table 4 Accent 3" w:uiPriority="49"/>
-    <w:lsdException w:name="Grid Table 5 Dark Accent 3" w:uiPriority="50"/>
-    <w:lsdException w:name="Grid Table 6 Colorful Accent 3" w:uiPriority="51"/>
-    <w:lsdException w:name="Grid Table 7 Colorful Accent 3" w:uiPriority="52"/>
-    <w:lsdException w:name="Grid Table 1 Light Accent 4" w:uiPriority="46"/>
-    <w:lsdException w:name="Grid Table 2 Accent 4" w:uiPriority="47"/>
-    <w:lsdException w:name="Grid Table 3 Accent 4" w:uiPriority="48"/>
-    <w:lsdException w:name="Grid Table 4 Accent 4" w:uiPriority="49"/>
-    <w:lsdException w:name="Grid Table 5 Dark Accent 4" w:uiPriority="50"/>
-    <w:lsdException w:name="Grid Table 6 Colorful Accent 4" w:uiPriority="51"/>
-    <w:lsdException w:name="Grid Table 7 Colorful Accent 4" w:uiPriority="52"/>
-    <w:lsdException w:name="Grid Table 1 Light Accent 5" w:uiPriority="46"/>
-    <w:lsdException w:name="Grid Table 2 Accent 5" w:uiPriority="47"/>
-    <w:lsdException w:name="Grid Table 3 Accent 5" w:uiPriority="48"/>
-    <w:lsdException w:name="Grid Table 4 Accent 5" w:uiPriority="49"/>
-    <w:lsdException w:name="Grid Table 5 Dark Accent 5" w:uiPriority="50"/>
-    <w:lsdException w:name="Grid Table 6 Colorful Accent 5" w:uiPriority="51"/>
-    <w:lsdException w:name="Grid Table 7 Colorful Accent 5" w:uiPriority="52"/>
-    <w:lsdException w:name="Grid Table 1 Light Accent 6" w:uiPriority="46"/>
-    <w:lsdException w:name="Grid Table 2 Accent 6" w:uiPriority="47"/>
-    <w:lsdException w:name="Grid Table 3 Accent 6" w:uiPriority="48"/>
-    <w:lsdException w:name="Grid Table 4 Accent 6" w:uiPriority="49"/>
-    <w:lsdException w:name="Grid Table 5 Dark Accent 6" w:uiPriority="50"/>
-    <w:lsdException w:name="Grid Table 6 Colorful Accent 6" w:uiPriority="51"/>
-    <w:lsdException w:name="Grid Table 7 Colorful Accent 6" w:uiPriority="52"/>
-    <w:lsdException w:name="List Table 1 Light" w:uiPriority="46"/>
-    <w:lsdException w:name="List Table 2" w:uiPriority="47"/>
-    <w:lsdException w:name="List Table 3" w:uiPriority="48"/>
-    <w:lsdException w:name="List Table 4" w:uiPriority="49"/>
-    <w:lsdException w:name="List Table 5 Dark" w:uiPriority="50"/>
-    <w:lsdException w:name="List Table 6 Colorful" w:uiPriority="51"/>
-    <w:lsdException w:name="List Table 7 Colorful" w:uiPriority="52"/>
-    <w:lsdException w:name="List Table 1 Light Accent 1" w:uiPriority="46"/>
-    <w:lsdException w:name="List Table 2 Accent 1" w:uiPriority="47"/>
-    <w:lsdException w:name="List Table 3 Accent 1" w:uiPriority="48"/>
-    <w:lsdException w:name="List Table 4 Accent 1" w:uiPriority="49"/>
-    <w:lsdException w:name="List Table 5 Dark Accent 1" w:uiPriority="50"/>
-    <w:lsdException w:name="List Table 6 Colorful Accent 1" w:uiPriority="51"/>
-    <w:lsdException w:name="List Table 7 Colorful Accent 1" w:uiPriority="52"/>
-    <w:lsdException w:name="List Table 1 Light Accent 2" w:uiPriority="46"/>
-    <w:lsdException w:name="List Table 2 Accent 2" w:uiPriority="47"/>
-    <w:lsdException w:name="List Table 3 Accent 2" w:uiPriority="48"/>
-    <w:lsdException w:name="List Table 4 Accent 2" w:uiPriority="49"/>
-    <w:lsdException w:name="List Table 5 Dark Accent 2" w:uiPriority="50"/>
-    <w:lsdException w:name="List Table 6 Colorful Accent 2" w:uiPriority="51"/>
-    <w:lsdException w:name="List Table 7 Colorful Accent 2" w:uiPriority="52"/>
-    <w:lsdException w:name="List Table 1 Light Accent 3" w:uiPriority="46"/>
-    <w:lsdException w:name="List Table 2 Accent 3" w:uiPriority="47"/>
-    <w:lsdException w:name="List Table 3 Accent 3" w:uiPriority="48"/>
-    <w:lsdException w:name="List Table 4 Accent 3" w:uiPriority="49"/>
-    <w:lsdException w:name="List Table 5 Dark Accent 3" w:uiPriority="50"/>
-    <w:lsdException w:name="List Table 6 Colorful Accent 3" w:uiPriority="51"/>
-    <w:lsdException w:name="List Table 7 Colorful Accent 3" w:uiPriority="52"/>
-    <w:lsdException w:name="List Table 1 Light Accent 4" w:uiPriority="46"/>
-    <w:lsdException w:name="List Table 2 Accent 4" w:uiPriority="47"/>
-    <w:lsdException w:name="List Table 3 Accent 4" w:uiPriority="48"/>
-    <w:lsdException w:name="List Table 4 Accent 4" w:uiPriority="49"/>
-    <w:lsdException w:name="List Table 5 Dark Accent 4" w:uiPriority="50"/>
-    <w:lsdException w:name="List Table 6 Colorful Accent 4" w:uiPriority="51"/>
-    <w:lsdException w:name="List Table 7 Colorful Accent 4" w:uiPriority="52"/>
-    <w:lsdException w:name="List Table 1 Light Accent 5" w:uiPriority="46"/>
-    <w:lsdException w:name="List Table 2 Accent 5" w:uiPriority="47"/>
-    <w:lsdException w:name="List Table 3 Accent 5" w:uiPriority="48"/>
-    <w:lsdException w:name="List Table 4 Accent 5" w:uiPriority="49"/>
-    <w:lsdException w:name="List Table 5 Dark Accent 5" w:uiPriority="50"/>
-    <w:lsdException w:name="List Table 6 Colorful Accent 5" w:uiPriority="51"/>
-    <w:lsdException w:name="List Table 7 Colorful Accent 5" w:uiPriority="52"/>
-    <w:lsdException w:name="List Table 1 Light Accent 6" w:uiPriority="46"/>
-    <w:lsdException w:name="List Table 2 Accent 6" w:uiPriority="47"/>
-    <w:lsdException w:name="List Table 3 Accent 6" w:uiPriority="48"/>
-    <w:lsdException w:name="List Table 4 Accent 6" w:uiPriority="49"/>
-    <w:lsdException w:name="List Table 5 Dark Accent 6" w:uiPriority="50"/>
-    <w:lsdException w:name="List Table 6 Colorful Accent 6" w:uiPriority="51"/>
-    <w:lsdException w:name="List Table 7 Colorful Accent 6" w:uiPriority="52"/>
+  <w:latentStyles w:defLockedState="0" w:defUIPriority="99" w:defSemiHidden="1" w:defUnhideWhenUsed="1" w:defQFormat="0" w:count="267">
+    <w:lsdException w:name="Normal" w:semiHidden="0" w:uiPriority="0" w:unhideWhenUsed="0" w:qFormat="1"/>
+    <w:lsdException w:name="heading 1" w:semiHidden="0" w:uiPriority="9" w:unhideWhenUsed="0" w:qFormat="1"/>
+    <w:lsdException w:name="heading 2" w:uiPriority="9" w:qFormat="1"/>
+    <w:lsdException w:name="heading 3" w:uiPriority="9" w:qFormat="1"/>
+    <w:lsdException w:name="heading 4" w:uiPriority="9" w:qFormat="1"/>
+    <w:lsdException w:name="heading 5" w:uiPriority="9" w:qFormat="1"/>
+    <w:lsdException w:name="heading 6" w:uiPriority="9" w:qFormat="1"/>
+    <w:lsdException w:name="heading 7" w:uiPriority="9" w:qFormat="1"/>
+    <w:lsdException w:name="heading 8" w:uiPriority="9" w:qFormat="1"/>
+    <w:lsdException w:name="heading 9" w:uiPriority="9" w:qFormat="1"/>
+    <w:lsdException w:name="toc 1" w:uiPriority="39"/>
+    <w:lsdException w:name="toc 2" w:uiPriority="39"/>
+    <w:lsdException w:name="toc 3" w:uiPriority="39"/>
+    <w:lsdException w:name="toc 4" w:uiPriority="39"/>
+    <w:lsdException w:name="toc 5" w:uiPriority="39"/>
+    <w:lsdException w:name="toc 6" w:uiPriority="39"/>
+    <w:lsdException w:name="toc 7" w:uiPriority="39"/>
+    <w:lsdException w:name="toc 8" w:uiPriority="39"/>
+    <w:lsdException w:name="toc 9" w:uiPriority="39"/>
+    <w:lsdException w:name="caption" w:uiPriority="35" w:qFormat="1"/>
+    <w:lsdException w:name="Title" w:semiHidden="0" w:uiPriority="10" w:unhideWhenUsed="0" w:qFormat="1"/>
+    <w:lsdException w:name="Default Paragraph Font" w:uiPriority="1"/>
+    <w:lsdException w:name="Subtitle" w:semiHidden="0" w:uiPriority="11" w:unhideWhenUsed="0" w:qFormat="1"/>
+    <w:lsdException w:name="Strong" w:semiHidden="0" w:uiPriority="22" w:unhideWhenUsed="0" w:qFormat="1"/>
+    <w:lsdException w:name="Emphasis" w:semiHidden="0" w:uiPriority="20" w:unhideWhenUsed="0" w:qFormat="1"/>
+    <w:lsdException w:name="Table Grid" w:semiHidden="0" w:uiPriority="59" w:unhideWhenUsed="0"/>
+    <w:lsdException w:name="Placeholder Text" w:unhideWhenUsed="0"/>
+    <w:lsdException w:name="No Spacing" w:semiHidden="0" w:uiPriority="1" w:unhideWhenUsed="0" w:qFormat="1"/>
+    <w:lsdException w:name="Light Shading" w:semiHidden="0" w:uiPriority="60" w:unhideWhenUsed="0"/>
+    <w:lsdException w:name="Light List" w:semiHidden="0" w:uiPriority="61" w:unhideWhenUsed="0"/>
+    <w:lsdException w:name="Light Grid" w:semiHidden="0" w:uiPriority="62" w:unhideWhenUsed="0"/>
+    <w:lsdException w:name="Medium Shading 1" w:semiHidden="0" w:uiPriority="63" w:unhideWhenUsed="0"/>
+    <w:lsdException w:name="Medium Shading 2" w:semiHidden="0" w:uiPriority="64" w:unhideWhenUsed="0"/>
+    <w:lsdException w:name="Medium List 1" w:semiHidden="0" w:uiPriority="65" w:unhideWhenUsed="0"/>
+    <w:lsdException w:name="Medium List 2" w:semiHidden="0" w:uiPriority="66" w:unhideWhenUsed="0"/>
+    <w:lsdException w:name="Medium Grid 1" w:semiHidden="0" w:uiPriority="67" w:unhideWhenUsed="0"/>
+    <w:lsdException w:name="Medium Grid 2" w:semiHidden="0" w:uiPriority="68" w:unhideWhenUsed="0"/>
+    <w:lsdException w:name="Medium Grid 3" w:semiHidden="0" w:uiPriority="69" w:unhideWhenUsed="0"/>
+    <w:lsdException w:name="Dark List" w:semiHidden="0" w:uiPriority="70" w:unhideWhenUsed="0"/>
+    <w:lsdException w:name="Colorful Shading" w:semiHidden="0" w:uiPriority="71" w:unhideWhenUsed="0"/>
+    <w:lsdException w:name="Colorful List" w:semiHidden="0" w:uiPriority="72" w:unhideWhenUsed="0"/>
+    <w:lsdException w:name="Colorful Grid" w:semiHidden="0" w:uiPriority="73" w:unhideWhenUsed="0"/>
+    <w:lsdException w:name="Light Shading Accent 1" w:semiHidden="0" w:uiPriority="60" w:unhideWhenUsed="0"/>
+    <w:lsdException w:name="Light List Accent 1" w:semiHidden="0" w:uiPriority="61" w:unhideWhenUsed="0"/>
+    <w:lsdException w:name="Light Grid Accent 1" w:semiHidden="0" w:uiPriority="62" w:unhideWhenUsed="0"/>
+    <w:lsdException w:name="Medium Shading 1 Accent 1" w:semiHidden="0" w:uiPriority="63" w:unhideWhenUsed="0"/>
+    <w:lsdException w:name="Medium Shading 2 Accent 1" w:semiHidden="0" w:uiPriority="64" w:unhideWhenUsed="0"/>
+    <w:lsdException w:name="Medium List 1 Accent 1" w:semiHidden="0" w:uiPriority="65" w:unhideWhenUsed="0"/>
+    <w:lsdException w:name="Revision" w:unhideWhenUsed="0"/>
+    <w:lsdException w:name="List Paragraph" w:semiHidden="0" w:uiPriority="34" w:unhideWhenUsed="0" w:qFormat="1"/>
+    <w:lsdException w:name="Quote" w:semiHidden="0" w:uiPriority="29" w:unhideWhenUsed="0" w:qFormat="1"/>
+    <w:lsdException w:name="Intense Quote" w:semiHidden="0" w:uiPriority="30" w:unhideWhenUsed="0" w:qFormat="1"/>
+    <w:lsdException w:name="Medium List 2 Accent 1" w:semiHidden="0" w:uiPriority="66" w:unhideWhenUsed="0"/>
+    <w:lsdException w:name="Medium Grid 1 Accent 1" w:semiHidden="0" w:uiPriority="67" w:unhideWhenUsed="0"/>
+    <w:lsdException w:name="Medium Grid 2 Accent 1" w:semiHidden="0" w:uiPriority="68" w:unhideWhenUsed="0"/>
+    <w:lsdException w:name="Medium Grid 3 Accent 1" w:semiHidden="0" w:uiPriority="69" w:unhideWhenUsed="0"/>
+    <w:lsdException w:name="Dark List Accent 1" w:semiHidden="0" w:uiPriority="70" w:unhideWhenUsed="0"/>
+    <w:lsdException w:name="Colorful Shading Accent 1" w:semiHidden="0" w:uiPriority="71" w:unhideWhenUsed="0"/>
+    <w:lsdException w:name="Colorful List Accent 1" w:semiHidden="0" w:uiPriority="72" w:unhideWhenUsed="0"/>
+    <w:lsdException w:name="Colorful Grid Accent 1" w:semiHidden="0" w:uiPriority="73" w:unhideWhenUsed="0"/>
+    <w:lsdException w:name="Light Shading Accent 2" w:semiHidden="0" w:uiPriority="60" w:unhideWhenUsed="0"/>
+    <w:lsdException w:name="Light List Accent 2" w:semiHidden="0" w:uiPriority="61" w:unhideWhenUsed="0"/>
+    <w:lsdException w:name="Light Grid Accent 2" w:semiHidden="0" w:uiPriority="62" w:unhideWhenUsed="0"/>
+    <w:lsdException w:name="Medium Shading 1 Accent 2" w:semiHidden="0" w:uiPriority="63" w:unhideWhenUsed="0"/>
+    <w:lsdException w:name="Medium Shading 2 Accent 2" w:semiHidden="0" w:uiPriority="64" w:unhideWhenUsed="0"/>
+    <w:lsdException w:name="Medium List 1 Accent 2" w:semiHidden="0" w:uiPriority="65" w:unhideWhenUsed="0"/>
+    <w:lsdException w:name="Medium List 2 Accent 2" w:semiHidden="0" w:uiPriority="66" w:unhideWhenUsed="0"/>
+    <w:lsdException w:name="Medium Grid 1 Accent 2" w:semiHidden="0" w:uiPriority="67" w:unhideWhenUsed="0"/>
+    <w:lsdException w:name="Medium Grid 2 Accent 2" w:semiHidden="0" w:uiPriority="68" w:unhideWhenUsed="0"/>
+    <w:lsdException w:name="Medium Grid 3 Accent 2" w:semiHidden="0" w:uiPriority="69" w:unhideWhenUsed="0"/>
+    <w:lsdException w:name="Dark List Accent 2" w:semiHidden="0" w:uiPriority="70" w:unhideWhenUsed="0"/>
+    <w:lsdException w:name="Colorful Shading Accent 2" w:semiHidden="0" w:uiPriority="71" w:unhideWhenUsed="0"/>
+    <w:lsdException w:name="Colorful List Accent 2" w:semiHidden="0" w:uiPriority="72" w:unhideWhenUsed="0"/>
+    <w:lsdException w:name="Colorful Grid Accent 2" w:semiHidden="0" w:uiPriority="73" w:unhideWhenUsed="0"/>
+    <w:lsdException w:name="Light Shading Accent 3" w:semiHidden="0" w:uiPriority="60" w:unhideWhenUsed="0"/>
+    <w:lsdException w:name="Light List Accent 3" w:semiHidden="0" w:uiPriority="61" w:unhideWhenUsed="0"/>
+    <w:lsdException w:name="Light Grid Accent 3" w:semiHidden="0" w:uiPriority="62" w:unhideWhenUsed="0"/>
+    <w:lsdException w:name="Medium Shading 1 Accent 3" w:semiHidden="0" w:uiPriority="63" w:unhideWhenUsed="0"/>
+    <w:lsdException w:name="Medium Shading 2 Accent 3" w:semiHidden="0" w:uiPriority="64" w:unhideWhenUsed="0"/>
+    <w:lsdException w:name="Medium List 1 Accent 3" w:semiHidden="0" w:uiPriority="65" w:unhideWhenUsed="0"/>
+    <w:lsdException w:name="Medium List 2 Accent 3" w:semiHidden="0" w:uiPriority="66" w:unhideWhenUsed="0"/>
+    <w:lsdException w:name="Medium Grid 1 Accent 3" w:semiHidden="0" w:uiPriority="67" w:unhideWhenUsed="0"/>
+    <w:lsdException w:name="Medium Grid 2 Accent 3" w:semiHidden="0" w:uiPriority="68" w:unhideWhenUsed="0"/>
+    <w:lsdException w:name="Medium Grid 3 Accent 3" w:semiHidden="0" w:uiPriority="69" w:unhideWhenUsed="0"/>
+    <w:lsdException w:name="Dark List Accent 3" w:semiHidden="0" w:uiPriority="70" w:unhideWhenUsed="0"/>
+    <w:lsdException w:name="Colorful Shading Accent 3" w:semiHidden="0" w:uiPriority="71" w:unhideWhenUsed="0"/>
+    <w:lsdException w:name="Colorful List Accent 3" w:semiHidden="0" w:uiPriority="72" w:unhideWhenUsed="0"/>
+    <w:lsdException w:name="Colorful Grid Accent 3" w:semiHidden="0" w:uiPriority="73" w:unhideWhenUsed="0"/>
+    <w:lsdException w:name="Light Shading Accent 4" w:semiHidden="0" w:uiPriority="60" w:unhideWhenUsed="0"/>
+    <w:lsdException w:name="Light List Accent 4" w:semiHidden="0" w:uiPriority="61" w:unhideWhenUsed="0"/>
+    <w:lsdException w:name="Light Grid Accent 4" w:semiHidden="0" w:uiPriority="62" w:unhideWhenUsed="0"/>
+    <w:lsdException w:name="Medium Shading 1 Accent 4" w:semiHidden="0" w:uiPriority="63" w:unhideWhenUsed="0"/>
+    <w:lsdException w:name="Medium Shading 2 Accent 4" w:semiHidden="0" w:uiPriority="64" w:unhideWhenUsed="0"/>
+    <w:lsdException w:name="Medium List 1 Accent 4" w:semiHidden="0" w:uiPriority="65" w:unhideWhenUsed="0"/>
+    <w:lsdException w:name="Medium List 2 Accent 4" w:semiHidden="0" w:uiPriority="66" w:unhideWhenUsed="0"/>
+    <w:lsdException w:name="Medium Grid 1 Accent 4" w:semiHidden="0" w:uiPriority="67" w:unhideWhenUsed="0"/>
+    <w:lsdException w:name="Medium Grid 2 Accent 4" w:semiHidden="0" w:uiPriority="68" w:unhideWhenUsed="0"/>
+    <w:lsdException w:name="Medium Grid 3 Accent 4" w:semiHidden="0" w:uiPriority="69" w:unhideWhenUsed="0"/>
+    <w:lsdException w:name="Dark List Accent 4" w:semiHidden="0" w:uiPriority="70" w:unhideWhenUsed="0"/>
+    <w:lsdException w:name="Colorful Shading Accent 4" w:semiHidden="0" w:uiPriority="71" w:unhideWhenUsed="0"/>
+    <w:lsdException w:name="Colorful List Accent 4" w:semiHidden="0" w:uiPriority="72" w:unhideWhenUsed="0"/>
+    <w:lsdException w:name="Colorful Grid Accent 4" w:semiHidden="0" w:uiPriority="73" w:unhideWhenUsed="0"/>
+    <w:lsdException w:name="Light Shading Accent 5" w:semiHidden="0" w:uiPriority="60" w:unhideWhenUsed="0"/>
+    <w:lsdException w:name="Light List Accent 5" w:semiHidden="0" w:uiPriority="61" w:unhideWhenUsed="0"/>
+    <w:lsdException w:name="Light Grid Accent 5" w:semiHidden="0" w:uiPriority="62" w:unhideWhenUsed="0"/>
+    <w:lsdException w:name="Medium Shading 1 Accent 5" w:semiHidden="0" w:uiPriority="63" w:unhideWhenUsed="0"/>
+    <w:lsdException w:name="Medium Shading 2 Accent 5" w:semiHidden="0" w:uiPriority="64" w:unhideWhenUsed="0"/>
+    <w:lsdException w:name="Medium List 1 Accent 5" w:semiHidden="0" w:uiPriority="65" w:unhideWhenUsed="0"/>
+    <w:lsdException w:name="Medium List 2 Accent 5" w:semiHidden="0" w:uiPriority="66" w:unhideWhenUsed="0"/>
+    <w:lsdException w:name="Medium Grid 1 Accent 5" w:semiHidden="0" w:uiPriority="67" w:unhideWhenUsed="0"/>
+    <w:lsdException w:name="Medium Grid 2 Accent 5" w:semiHidden="0" w:uiPriority="68" w:unhideWhenUsed="0"/>
+    <w:lsdException w:name="Medium Grid 3 Accent 5" w:semiHidden="0" w:uiPriority="69" w:unhideWhenUsed="0"/>
+    <w:lsdException w:name="Dark List Accent 5" w:semiHidden="0" w:uiPriority="70" w:unhideWhenUsed="0"/>
+    <w:lsdException w:name="Colorful Shading Accent 5" w:semiHidden="0" w:uiPriority="71" w:unhideWhenUsed="0"/>
+    <w:lsdException w:name="Colorful List Accent 5" w:semiHidden="0" w:uiPriority="72" w:unhideWhenUsed="0"/>
+    <w:lsdException w:name="Colorful Grid Accent 5" w:semiHidden="0" w:uiPriority="73" w:unhideWhenUsed="0"/>
+    <w:lsdException w:name="Light Shading Accent 6" w:semiHidden="0" w:uiPriority="60" w:unhideWhenUsed="0"/>
+    <w:lsdException w:name="Light List Accent 6" w:semiHidden="0" w:uiPriority="61" w:unhideWhenUsed="0"/>
+    <w:lsdException w:name="Light Grid Accent 6" w:semiHidden="0" w:uiPriority="62" w:unhideWhenUsed="0"/>
+    <w:lsdException w:name="Medium Shading 1 Accent 6" w:semiHidden="0" w:uiPriority="63" w:unhideWhenUsed="0"/>
+    <w:lsdException w:name="Medium Shading 2 Accent 6" w:semiHidden="0" w:uiPriority="64" w:unhideWhenUsed="0"/>
+    <w:lsdException w:name="Medium List 1 Accent 6" w:semiHidden="0" w:uiPriority="65" w:unhideWhenUsed="0"/>
+    <w:lsdException w:name="Medium List 2 Accent 6" w:semiHidden="0" w:uiPriority="66" w:unhideWhenUsed="0"/>
+    <w:lsdException w:name="Medium Grid 1 Accent 6" w:semiHidden="0" w:uiPriority="67" w:unhideWhenUsed="0"/>
+    <w:lsdException w:name="Medium Grid 2 Accent 6" w:semiHidden="0" w:uiPriority="68" w:unhideWhenUsed="0"/>
+    <w:lsdException w:name="Medium Grid 3 Accent 6" w:semiHidden="0" w:uiPriority="69" w:unhideWhenUsed="0"/>
+    <w:lsdException w:name="Dark List Accent 6" w:semiHidden="0" w:uiPriority="70" w:unhideWhenUsed="0"/>
+    <w:lsdException w:name="Colorful Shading Accent 6" w:semiHidden="0" w:uiPriority="71" w:unhideWhenUsed="0"/>
+    <w:lsdException w:name="Colorful List Accent 6" w:semiHidden="0" w:uiPriority="72" w:unhideWhenUsed="0"/>
+    <w:lsdException w:name="Colorful Grid Accent 6" w:semiHidden="0" w:uiPriority="73" w:unhideWhenUsed="0"/>
+    <w:lsdException w:name="Subtle Emphasis" w:semiHidden="0" w:uiPriority="19" w:unhideWhenUsed="0" w:qFormat="1"/>
+    <w:lsdException w:name="Intense Emphasis" w:semiHidden="0" w:uiPriority="21" w:unhideWhenUsed="0" w:qFormat="1"/>
+    <w:lsdException w:name="Subtle Reference" w:semiHidden="0" w:uiPriority="31" w:unhideWhenUsed="0" w:qFormat="1"/>
+    <w:lsdException w:name="Intense Reference" w:semiHidden="0" w:uiPriority="32" w:unhideWhenUsed="0" w:qFormat="1"/>
+    <w:lsdException w:name="Book Title" w:semiHidden="0" w:uiPriority="33" w:unhideWhenUsed="0" w:qFormat="1"/>
+    <w:lsdException w:name="Bibliography" w:uiPriority="37"/>
+    <w:lsdException w:name="TOC Heading" w:uiPriority="39" w:qFormat="1"/>
+  </w:latentStyles>
+  <w:style w:type="paragraph" w:default="1" w:styleId="Normal">
+    <w:name w:val="Normal"/>
+    <w:qFormat/>
+  </w:style>
+  <w:style w:type="character" w:default="1" w:styleId="DefaultParagraphFont">
+    <w:name w:val="Default Paragraph Font"/>
+    <w:uiPriority w:val="1"/>
+    <w:semiHidden/>
+    <w:unhideWhenUsed/>
+  </w:style>
+  <w:style w:type="table" w:default="1" w:styleId="TableNormal">
+    <w:name w:val="Normal Table"/>
+    <w:uiPriority w:val="99"/>
+    <w:semiHidden/>
+    <w:unhideWhenUsed/>
+    <w:tblPr>
+      <w:tblInd w:w="0" w:type="dxa"/>
+      <w:tblCellMar>
+        <w:top w:w="0" w:type="dxa"/>
+        <w:left w:w="108" w:type="dxa"/>
+        <w:bottom w:w="0" w:type="dxa"/>
+        <w:right w:w="108" w:type="dxa"/>
+      </w:tblCellMar>
+    </w:tblPr>
+  </w:style>
+  <w:style w:type="numbering" w:default="1" w:styleId="NoList">
+    <w:name w:val="No List"/>
+    <w:uiPriority w:val="99"/>
+    <w:semiHidden/>
+    <w:unhideWhenUsed/>
+  </w:style>
+  <w:style w:type="paragraph" w:styleId="NoSpacing">
+    <w:name w:val="No Spacing"/>
+    <w:uiPriority w:val="1"/>
+    <w:qFormat/>
+    <w:rsid w:val="00A51D43"/>
+    <w:pPr>
+      <w:spacing w:after="0" w:line="240" w:lineRule="auto"/>
+    </w:pPr>
+  </w:style>
+</w:styles>
+</file>
+
+<file path=word/stylesWithEffects.xml><?xml version="1.0" encoding="utf-8"?>
+<w:styles xmlns:wpc="http://schemas.microsoft.com/office/word/2010/wordprocessingCanvas" xmlns:mc="http://schemas.openxmlformats.org/markup-compatibility/2006" xmlns:o="urn:schemas-microsoft-com:office:office" xmlns:r="http://schemas.openxmlformats.org/officeDocument/2006/relationships" xmlns:m="http://schemas.openxmlformats.org/officeDocument/2006/math" xmlns:v="urn:schemas-microsoft-com:vml" xmlns:wp14="http://schemas.microsoft.com/office/word/2010/wordprocessingDrawing" xmlns:wp="http://schemas.openxmlformats.org/drawingml/2006/wordprocessingDrawing" xmlns:w10="urn:schemas-microsoft-com:office:word" xmlns:w="http://schemas.openxmlformats.org/wordprocessingml/2006/main" xmlns:w14="http://schemas.microsoft.com/office/word/2010/wordml" xmlns:wpg="http://schemas.microsoft.com/office/word/2010/wordprocessingGroup" xmlns:wpi="http://schemas.microsoft.com/office/word/2010/wordprocessingInk" xmlns:wne="http://schemas.microsoft.com/office/word/2006/wordml" xmlns:wps="http://schemas.microsoft.com/office/word/2010/wordprocessingShape" mc:Ignorable="w14 wp14">
+  <w:docDefaults>
+    <w:rPrDefault>
+      <w:rPr>
+        <w:rFonts w:asciiTheme="minorHAnsi" w:eastAsiaTheme="minorHAnsi" w:hAnsiTheme="minorHAnsi" w:cstheme="minorBidi"/>
+        <w:sz w:val="22"/>
+        <w:szCs w:val="22"/>
+        <w:lang w:val="en-US" w:eastAsia="en-US" w:bidi="ar-SA"/>
+      </w:rPr>
+    </w:rPrDefault>
+    <w:pPrDefault>
+      <w:pPr>
+        <w:spacing w:after="200" w:line="276" w:lineRule="auto"/>
+      </w:pPr>
+    </w:pPrDefault>
+  </w:docDefaults>
+  <w:latentStyles w:defLockedState="0" w:defUIPriority="99" w:defSemiHidden="1" w:defUnhideWhenUsed="1" w:defQFormat="0" w:count="267">
+    <w:lsdException w:name="Normal" w:semiHidden="0" w:uiPriority="0" w:unhideWhenUsed="0" w:qFormat="1"/>
+    <w:lsdException w:name="heading 1" w:semiHidden="0" w:uiPriority="9" w:unhideWhenUsed="0" w:qFormat="1"/>
+    <w:lsdException w:name="heading 2" w:uiPriority="9" w:qFormat="1"/>
+    <w:lsdException w:name="heading 3" w:uiPriority="9" w:qFormat="1"/>
+    <w:lsdException w:name="heading 4" w:uiPriority="9" w:qFormat="1"/>
+    <w:lsdException w:name="heading 5" w:uiPriority="9" w:qFormat="1"/>
+    <w:lsdException w:name="heading 6" w:uiPriority="9" w:qFormat="1"/>
+    <w:lsdException w:name="heading 7" w:uiPriority="9" w:qFormat="1"/>
+    <w:lsdException w:name="heading 8" w:uiPriority="9" w:qFormat="1"/>
+    <w:lsdException w:name="heading 9" w:uiPriority="9" w:qFormat="1"/>
+    <w:lsdException w:name="toc 1" w:uiPriority="39"/>
+    <w:lsdException w:name="toc 2" w:uiPriority="39"/>
+    <w:lsdException w:name="toc 3" w:uiPriority="39"/>
+    <w:lsdException w:name="toc 4" w:uiPriority="39"/>
+    <w:lsdException w:name="toc 5" w:uiPriority="39"/>
+    <w:lsdException w:name="toc 6" w:uiPriority="39"/>
+    <w:lsdException w:name="toc 7" w:uiPriority="39"/>
+    <w:lsdException w:name="toc 8" w:uiPriority="39"/>
+    <w:lsdException w:name="toc 9" w:uiPriority="39"/>
+    <w:lsdException w:name="caption" w:uiPriority="35" w:qFormat="1"/>
+    <w:lsdException w:name="Title" w:semiHidden="0" w:uiPriority="10" w:unhideWhenUsed="0" w:qFormat="1"/>
+    <w:lsdException w:name="Default Paragraph Font" w:uiPriority="1"/>
+    <w:lsdException w:name="Subtitle" w:semiHidden="0" w:uiPriority="11" w:unhideWhenUsed="0" w:qFormat="1"/>
+    <w:lsdException w:name="Strong" w:semiHidden="0" w:uiPriority="22" w:unhideWhenUsed="0" w:qFormat="1"/>
+    <w:lsdException w:name="Emphasis" w:semiHidden="0" w:uiPriority="20" w:unhideWhenUsed="0" w:qFormat="1"/>
+    <w:lsdException w:name="Table Grid" w:semiHidden="0" w:uiPriority="59" w:unhideWhenUsed="0"/>
+    <w:lsdException w:name="Placeholder Text" w:unhideWhenUsed="0"/>
+    <w:lsdException w:name="No Spacing" w:semiHidden="0" w:uiPriority="1" w:unhideWhenUsed="0" w:qFormat="1"/>
+    <w:lsdException w:name="Light Shading" w:semiHidden="0" w:uiPriority="60" w:unhideWhenUsed="0"/>
+    <w:lsdException w:name="Light List" w:semiHidden="0" w:uiPriority="61" w:unhideWhenUsed="0"/>
+    <w:lsdException w:name="Light Grid" w:semiHidden="0" w:uiPriority="62" w:unhideWhenUsed="0"/>
+    <w:lsdException w:name="Medium Shading 1" w:semiHidden="0" w:uiPriority="63" w:unhideWhenUsed="0"/>
+    <w:lsdException w:name="Medium Shading 2" w:semiHidden="0" w:uiPriority="64" w:unhideWhenUsed="0"/>
+    <w:lsdException w:name="Medium List 1" w:semiHidden="0" w:uiPriority="65" w:unhideWhenUsed="0"/>
+    <w:lsdException w:name="Medium List 2" w:semiHidden="0" w:uiPriority="66" w:unhideWhenUsed="0"/>
+    <w:lsdException w:name="Medium Grid 1" w:semiHidden="0" w:uiPriority="67" w:unhideWhenUsed="0"/>
+    <w:lsdException w:name="Medium Grid 2" w:semiHidden="0" w:uiPriority="68" w:unhideWhenUsed="0"/>
+    <w:lsdException w:name="Medium Grid 3" w:semiHidden="0" w:uiPriority="69" w:unhideWhenUsed="0"/>
+    <w:lsdException w:name="Dark List" w:semiHidden="0" w:uiPriority="70" w:unhideWhenUsed="0"/>
+    <w:lsdException w:name="Colorful Shading" w:semiHidden="0" w:uiPriority="71" w:unhideWhenUsed="0"/>
+    <w:lsdException w:name="Colorful List" w:semiHidden="0" w:uiPriority="72" w:unhideWhenUsed="0"/>
+    <w:lsdException w:name="Colorful Grid" w:semiHidden="0" w:uiPriority="73" w:unhideWhenUsed="0"/>
+    <w:lsdException w:name="Light Shading Accent 1" w:semiHidden="0" w:uiPriority="60" w:unhideWhenUsed="0"/>
+    <w:lsdException w:name="Light List Accent 1" w:semiHidden="0" w:uiPriority="61" w:unhideWhenUsed="0"/>
+    <w:lsdException w:name="Light Grid Accent 1" w:semiHidden="0" w:uiPriority="62" w:unhideWhenUsed="0"/>
+    <w:lsdException w:name="Medium Shading 1 Accent 1" w:semiHidden="0" w:uiPriority="63" w:unhideWhenUsed="0"/>
+    <w:lsdException w:name="Medium Shading 2 Accent 1" w:semiHidden="0" w:uiPriority="64" w:unhideWhenUsed="0"/>
+    <w:lsdException w:name="Medium List 1 Accent 1" w:semiHidden="0" w:uiPriority="65" w:unhideWhenUsed="0"/>
+    <w:lsdException w:name="Revision" w:unhideWhenUsed="0"/>
+    <w:lsdException w:name="List Paragraph" w:semiHidden="0" w:uiPriority="34" w:unhideWhenUsed="0" w:qFormat="1"/>
+    <w:lsdException w:name="Quote" w:semiHidden="0" w:uiPriority="29" w:unhideWhenUsed="0" w:qFormat="1"/>
+    <w:lsdException w:name="Intense Quote" w:semiHidden="0" w:uiPriority="30" w:unhideWhenUsed="0" w:qFormat="1"/>
+    <w:lsdException w:name="Medium List 2 Accent 1" w:semiHidden="0" w:uiPriority="66" w:unhideWhenUsed="0"/>
+    <w:lsdException w:name="Medium Grid 1 Accent 1" w:semiHidden="0" w:uiPriority="67" w:unhideWhenUsed="0"/>
+    <w:lsdException w:name="Medium Grid 2 Accent 1" w:semiHidden="0" w:uiPriority="68" w:unhideWhenUsed="0"/>
+    <w:lsdException w:name="Medium Grid 3 Accent 1" w:semiHidden="0" w:uiPriority="69" w:unhideWhenUsed="0"/>
+    <w:lsdException w:name="Dark List Accent 1" w:semiHidden="0" w:uiPriority="70" w:unhideWhenUsed="0"/>
+    <w:lsdException w:name="Colorful Shading Accent 1" w:semiHidden="0" w:uiPriority="71" w:unhideWhenUsed="0"/>
+    <w:lsdException w:name="Colorful List Accent 1" w:semiHidden="0" w:uiPriority="72" w:unhideWhenUsed="0"/>
+    <w:lsdException w:name="Colorful Grid Accent 1" w:semiHidden="0" w:uiPriority="73" w:unhideWhenUsed="0"/>
+    <w:lsdException w:name="Light Shading Accent 2" w:semiHidden="0" w:uiPriority="60" w:unhideWhenUsed="0"/>
+    <w:lsdException w:name="Light List Accent 2" w:semiHidden="0" w:uiPriority="61" w:unhideWhenUsed="0"/>
+    <w:lsdException w:name="Light Grid Accent 2" w:semiHidden="0" w:uiPriority="62" w:unhideWhenUsed="0"/>
+    <w:lsdException w:name="Medium Shading 1 Accent 2" w:semiHidden="0" w:uiPriority="63" w:unhideWhenUsed="0"/>
+    <w:lsdException w:name="Medium Shading 2 Accent 2" w:semiHidden="0" w:uiPriority="64" w:unhideWhenUsed="0"/>
+    <w:lsdException w:name="Medium List 1 Accent 2" w:semiHidden="0" w:uiPriority="65" w:unhideWhenUsed="0"/>
+    <w:lsdException w:name="Medium List 2 Accent 2" w:semiHidden="0" w:uiPriority="66" w:unhideWhenUsed="0"/>
+    <w:lsdException w:name="Medium Grid 1 Accent 2" w:semiHidden="0" w:uiPriority="67" w:unhideWhenUsed="0"/>
+    <w:lsdException w:name="Medium Grid 2 Accent 2" w:semiHidden="0" w:uiPriority="68" w:unhideWhenUsed="0"/>
+    <w:lsdException w:name="Medium Grid 3 Accent 2" w:semiHidden="0" w:uiPriority="69" w:unhideWhenUsed="0"/>
+    <w:lsdException w:name="Dark List Accent 2" w:semiHidden="0" w:uiPriority="70" w:unhideWhenUsed="0"/>
+    <w:lsdException w:name="Colorful Shading Accent 2" w:semiHidden="0" w:uiPriority="71" w:unhideWhenUsed="0"/>
+    <w:lsdException w:name="Colorful List Accent 2" w:semiHidden="0" w:uiPriority="72" w:unhideWhenUsed="0"/>
+    <w:lsdException w:name="Colorful Grid Accent 2" w:semiHidden="0" w:uiPriority="73" w:unhideWhenUsed="0"/>
+    <w:lsdException w:name="Light Shading Accent 3" w:semiHidden="0" w:uiPriority="60" w:unhideWhenUsed="0"/>
+    <w:lsdException w:name="Light List Accent 3" w:semiHidden="0" w:uiPriority="61" w:unhideWhenUsed="0"/>
+    <w:lsdException w:name="Light Grid Accent 3" w:semiHidden="0" w:uiPriority="62" w:unhideWhenUsed="0"/>
+    <w:lsdException w:name="Medium Shading 1 Accent 3" w:semiHidden="0" w:uiPriority="63" w:unhideWhenUsed="0"/>
+    <w:lsdException w:name="Medium Shading 2 Accent 3" w:semiHidden="0" w:uiPriority="64" w:unhideWhenUsed="0"/>
+    <w:lsdException w:name="Medium List 1 Accent 3" w:semiHidden="0" w:uiPriority="65" w:unhideWhenUsed="0"/>
+    <w:lsdException w:name="Medium List 2 Accent 3" w:semiHidden="0" w:uiPriority="66" w:unhideWhenUsed="0"/>
+    <w:lsdException w:name="Medium Grid 1 Accent 3" w:semiHidden="0" w:uiPriority="67" w:unhideWhenUsed="0"/>
+    <w:lsdException w:name="Medium Grid 2 Accent 3" w:semiHidden="0" w:uiPriority="68" w:unhideWhenUsed="0"/>
+    <w:lsdException w:name="Medium Grid 3 Accent 3" w:semiHidden="0" w:uiPriority="69" w:unhideWhenUsed="0"/>
+    <w:lsdException w:name="Dark List Accent 3" w:semiHidden="0" w:uiPriority="70" w:unhideWhenUsed="0"/>
+    <w:lsdException w:name="Colorful Shading Accent 3" w:semiHidden="0" w:uiPriority="71" w:unhideWhenUsed="0"/>
+    <w:lsdException w:name="Colorful List Accent 3" w:semiHidden="0" w:uiPriority="72" w:unhideWhenUsed="0"/>
+    <w:lsdException w:name="Colorful Grid Accent 3" w:semiHidden="0" w:uiPriority="73" w:unhideWhenUsed="0"/>
+    <w:lsdException w:name="Light Shading Accent 4" w:semiHidden="0" w:uiPriority="60" w:unhideWhenUsed="0"/>
+    <w:lsdException w:name="Light List Accent 4" w:semiHidden="0" w:uiPriority="61" w:unhideWhenUsed="0"/>
+    <w:lsdException w:name="Light Grid Accent 4" w:semiHidden="0" w:uiPriority="62" w:unhideWhenUsed="0"/>
+    <w:lsdException w:name="Medium Shading 1 Accent 4" w:semiHidden="0" w:uiPriority="63" w:unhideWhenUsed="0"/>
+    <w:lsdException w:name="Medium Shading 2 Accent 4" w:semiHidden="0" w:uiPriority="64" w:unhideWhenUsed="0"/>
+    <w:lsdException w:name="Medium List 1 Accent 4" w:semiHidden="0" w:uiPriority="65" w:unhideWhenUsed="0"/>
+    <w:lsdException w:name="Medium List 2 Accent 4" w:semiHidden="0" w:uiPriority="66" w:unhideWhenUsed="0"/>
+    <w:lsdException w:name="Medium Grid 1 Accent 4" w:semiHidden="0" w:uiPriority="67" w:unhideWhenUsed="0"/>
+    <w:lsdException w:name="Medium Grid 2 Accent 4" w:semiHidden="0" w:uiPriority="68" w:unhideWhenUsed="0"/>
+    <w:lsdException w:name="Medium Grid 3 Accent 4" w:semiHidden="0" w:uiPriority="69" w:unhideWhenUsed="0"/>
+    <w:lsdException w:name="Dark List Accent 4" w:semiHidden="0" w:uiPriority="70" w:unhideWhenUsed="0"/>
+    <w:lsdException w:name="Colorful Shading Accent 4" w:semiHidden="0" w:uiPriority="71" w:unhideWhenUsed="0"/>
+    <w:lsdException w:name="Colorful List Accent 4" w:semiHidden="0" w:uiPriority="72" w:unhideWhenUsed="0"/>
+    <w:lsdException w:name="Colorful Grid Accent 4" w:semiHidden="0" w:uiPriority="73" w:unhideWhenUsed="0"/>
+    <w:lsdException w:name="Light Shading Accent 5" w:semiHidden="0" w:uiPriority="60" w:unhideWhenUsed="0"/>
+    <w:lsdException w:name="Light List Accent 5" w:semiHidden="0" w:uiPriority="61" w:unhideWhenUsed="0"/>
+    <w:lsdException w:name="Light Grid Accent 5" w:semiHidden="0" w:uiPriority="62" w:unhideWhenUsed="0"/>
+    <w:lsdException w:name="Medium Shading 1 Accent 5" w:semiHidden="0" w:uiPriority="63" w:unhideWhenUsed="0"/>
+    <w:lsdException w:name="Medium Shading 2 Accent 5" w:semiHidden="0" w:uiPriority="64" w:unhideWhenUsed="0"/>
+    <w:lsdException w:name="Medium List 1 Accent 5" w:semiHidden="0" w:uiPriority="65" w:unhideWhenUsed="0"/>
+    <w:lsdException w:name="Medium List 2 Accent 5" w:semiHidden="0" w:uiPriority="66" w:unhideWhenUsed="0"/>
+    <w:lsdException w:name="Medium Grid 1 Accent 5" w:semiHidden="0" w:uiPriority="67" w:unhideWhenUsed="0"/>
+    <w:lsdException w:name="Medium Grid 2 Accent 5" w:semiHidden="0" w:uiPriority="68" w:unhideWhenUsed="0"/>
+    <w:lsdException w:name="Medium Grid 3 Accent 5" w:semiHidden="0" w:uiPriority="69" w:unhideWhenUsed="0"/>
+    <w:lsdException w:name="Dark List Accent 5" w:semiHidden="0" w:uiPriority="70" w:unhideWhenUsed="0"/>
+    <w:lsdException w:name="Colorful Shading Accent 5" w:semiHidden="0" w:uiPriority="71" w:unhideWhenUsed="0"/>
+    <w:lsdException w:name="Colorful List Accent 5" w:semiHidden="0" w:uiPriority="72" w:unhideWhenUsed="0"/>
+    <w:lsdException w:name="Colorful Grid Accent 5" w:semiHidden="0" w:uiPriority="73" w:unhideWhenUsed="0"/>
+    <w:lsdException w:name="Light Shading Accent 6" w:semiHidden="0" w:uiPriority="60" w:unhideWhenUsed="0"/>
+    <w:lsdException w:name="Light List Accent 6" w:semiHidden="0" w:uiPriority="61" w:unhideWhenUsed="0"/>
+    <w:lsdException w:name="Light Grid Accent 6" w:semiHidden="0" w:uiPriority="62" w:unhideWhenUsed="0"/>
+    <w:lsdException w:name="Medium Shading 1 Accent 6" w:semiHidden="0" w:uiPriority="63" w:unhideWhenUsed="0"/>
+    <w:lsdException w:name="Medium Shading 2 Accent 6" w:semiHidden="0" w:uiPriority="64" w:unhideWhenUsed="0"/>
+    <w:lsdException w:name="Medium List 1 Accent 6" w:semiHidden="0" w:uiPriority="65" w:unhideWhenUsed="0"/>
+    <w:lsdException w:name="Medium List 2 Accent 6" w:semiHidden="0" w:uiPriority="66" w:unhideWhenUsed="0"/>
+    <w:lsdException w:name="Medium Grid 1 Accent 6" w:semiHidden="0" w:uiPriority="67" w:unhideWhenUsed="0"/>
+    <w:lsdException w:name="Medium Grid 2 Accent 6" w:semiHidden="0" w:uiPriority="68" w:unhideWhenUsed="0"/>
+    <w:lsdException w:name="Medium Grid 3 Accent 6" w:semiHidden="0" w:uiPriority="69" w:unhideWhenUsed="0"/>
+    <w:lsdException w:name="Dark List Accent 6" w:semiHidden="0" w:uiPriority="70" w:unhideWhenUsed="0"/>
+    <w:lsdException w:name="Colorful Shading Accent 6" w:semiHidden="0" w:uiPriority="71" w:unhideWhenUsed="0"/>
+    <w:lsdException w:name="Colorful List Accent 6" w:semiHidden="0" w:uiPriority="72" w:unhideWhenUsed="0"/>
+    <w:lsdException w:name="Colorful Grid Accent 6" w:semiHidden="0" w:uiPriority="73" w:unhideWhenUsed="0"/>
+    <w:lsdException w:name="Subtle Emphasis" w:semiHidden="0" w:uiPriority="19" w:unhideWhenUsed="0" w:qFormat="1"/>
+    <w:lsdException w:name="Intense Emphasis" w:semiHidden="0" w:uiPriority="21" w:unhideWhenUsed="0" w:qFormat="1"/>
+    <w:lsdException w:name="Subtle Reference" w:semiHidden="0" w:uiPriority="31" w:unhideWhenUsed="0" w:qFormat="1"/>
+    <w:lsdException w:name="Intense Reference" w:semiHidden="0" w:uiPriority="32" w:unhideWhenUsed="0" w:qFormat="1"/>
+    <w:lsdException w:name="Book Title" w:semiHidden="0" w:uiPriority="33" w:unhideWhenUsed="0" w:qFormat="1"/>
+    <w:lsdException w:name="Bibliography" w:uiPriority="37"/>
+    <w:lsdException w:name="TOC Heading" w:uiPriority="39" w:qFormat="1"/>
   </w:latentStyles>
   <w:style w:type="paragraph" w:default="1" w:styleId="Normal">
     <w:name w:val="Normal"/>

</xml_diff>

<commit_message>
adding some example code
</commit_message>
<xml_diff>
--- a/Changes.docx
+++ b/Changes.docx
@@ -27,6 +27,786 @@
       <w:pPr>
         <w:pStyle w:val="NoSpacing"/>
       </w:pPr>
+      <w:bookmarkStart w:id="0" w:name="_GoBack"/>
+      <w:bookmarkEnd w:id="0"/>
+    </w:p>
+    <w:p>
+      <w:pPr>
+        <w:pStyle w:val="NoSpacing"/>
+      </w:pPr>
+      <w:r>
+        <w:t xml:space="preserve">Crawlers need to be run from the </w:t>
+      </w:r>
+      <w:proofErr w:type="spellStart"/>
+      <w:r>
+        <w:t>openlab</w:t>
+      </w:r>
+      <w:proofErr w:type="spellEnd"/>
+      <w:r>
+        <w:t xml:space="preserve"> cluster. You will need an ICS login to </w:t>
+      </w:r>
+      <w:proofErr w:type="spellStart"/>
+      <w:proofErr w:type="gramStart"/>
+      <w:r>
+        <w:t>ssh</w:t>
+      </w:r>
+      <w:proofErr w:type="spellEnd"/>
+      <w:proofErr w:type="gramEnd"/>
+      <w:r>
+        <w:t xml:space="preserve"> into </w:t>
+      </w:r>
+      <w:proofErr w:type="spellStart"/>
+      <w:r>
+        <w:t>openlab</w:t>
+      </w:r>
+      <w:proofErr w:type="spellEnd"/>
+      <w:r>
+        <w:t>. </w:t>
+      </w:r>
+    </w:p>
+    <w:p>
+      <w:pPr>
+        <w:pStyle w:val="NoSpacing"/>
+      </w:pPr>
+      <w:r>
+        <w:t>Guidelines:</w:t>
+      </w:r>
+    </w:p>
+    <w:p>
+      <w:pPr>
+        <w:numPr>
+          <w:ilvl w:val="0"/>
+          <w:numId w:val="5"/>
+        </w:numPr>
+        <w:spacing w:before="100" w:beforeAutospacing="1" w:after="100" w:afterAutospacing="1" w:line="240" w:lineRule="auto"/>
+        <w:rPr>
+          <w:rFonts w:ascii="Times New Roman" w:eastAsia="Times New Roman" w:hAnsi="Times New Roman" w:cs="Times New Roman"/>
+          <w:sz w:val="24"/>
+          <w:szCs w:val="24"/>
+        </w:rPr>
+      </w:pPr>
+      <w:r>
+        <w:rPr>
+          <w:rFonts w:ascii="Times New Roman" w:eastAsia="Times New Roman" w:hAnsi="Times New Roman" w:cs="Times New Roman"/>
+          <w:b/>
+          <w:bCs/>
+          <w:sz w:val="24"/>
+          <w:szCs w:val="24"/>
+        </w:rPr>
+        <w:t>Use robots.txt</w:t>
+      </w:r>
+      <w:r>
+        <w:rPr>
+          <w:rFonts w:ascii="Times New Roman" w:eastAsia="Times New Roman" w:hAnsi="Times New Roman" w:cs="Times New Roman"/>
+          <w:sz w:val="24"/>
+          <w:szCs w:val="24"/>
+        </w:rPr>
+        <w:t>. Please abide by any rules set forth in the robots.txt files. Some of the crawlers got stuck on dynamically generated pages that they should not have been crawling (or perhaps could not get away from).</w:t>
+      </w:r>
+    </w:p>
+    <w:p>
+      <w:pPr>
+        <w:numPr>
+          <w:ilvl w:val="0"/>
+          <w:numId w:val="5"/>
+        </w:numPr>
+        <w:spacing w:before="100" w:beforeAutospacing="1" w:after="100" w:afterAutospacing="1" w:line="240" w:lineRule="auto"/>
+        <w:rPr>
+          <w:rFonts w:ascii="Times New Roman" w:eastAsia="Times New Roman" w:hAnsi="Times New Roman" w:cs="Times New Roman"/>
+          <w:sz w:val="24"/>
+          <w:szCs w:val="24"/>
+        </w:rPr>
+      </w:pPr>
+      <w:r>
+        <w:rPr>
+          <w:rFonts w:ascii="Times New Roman" w:eastAsia="Times New Roman" w:hAnsi="Times New Roman" w:cs="Times New Roman"/>
+          <w:b/>
+          <w:bCs/>
+          <w:sz w:val="24"/>
+          <w:szCs w:val="24"/>
+        </w:rPr>
+        <w:t xml:space="preserve">Use </w:t>
+      </w:r>
+      <w:hyperlink r:id="rId6" w:tooltip="http://www.ics.uci.edu/computing/linux/hosts.php" w:history="1">
+        <w:proofErr w:type="spellStart"/>
+        <w:r>
+          <w:rPr>
+            <w:rFonts w:ascii="Times New Roman" w:eastAsia="Times New Roman" w:hAnsi="Times New Roman" w:cs="Times New Roman"/>
+            <w:b/>
+            <w:bCs/>
+            <w:color w:val="0000FF"/>
+            <w:sz w:val="24"/>
+            <w:szCs w:val="24"/>
+            <w:u w:val="single"/>
+          </w:rPr>
+          <w:t>openlab</w:t>
+        </w:r>
+        <w:proofErr w:type="spellEnd"/>
+      </w:hyperlink>
+      <w:r>
+        <w:rPr>
+          <w:rFonts w:ascii="Times New Roman" w:eastAsia="Times New Roman" w:hAnsi="Times New Roman" w:cs="Times New Roman"/>
+          <w:b/>
+          <w:bCs/>
+          <w:sz w:val="24"/>
+          <w:szCs w:val="24"/>
+        </w:rPr>
+        <w:t>.</w:t>
+      </w:r>
+      <w:r>
+        <w:rPr>
+          <w:rFonts w:ascii="Times New Roman" w:eastAsia="Times New Roman" w:hAnsi="Times New Roman" w:cs="Times New Roman"/>
+          <w:sz w:val="24"/>
+          <w:szCs w:val="24"/>
+        </w:rPr>
+        <w:t xml:space="preserve"> Please run your </w:t>
+      </w:r>
+      <w:proofErr w:type="spellStart"/>
+      <w:r>
+        <w:rPr>
+          <w:rFonts w:ascii="Times New Roman" w:eastAsia="Times New Roman" w:hAnsi="Times New Roman" w:cs="Times New Roman"/>
+          <w:sz w:val="24"/>
+          <w:szCs w:val="24"/>
+        </w:rPr>
+        <w:t>webcrawlers</w:t>
+      </w:r>
+      <w:proofErr w:type="spellEnd"/>
+      <w:r>
+        <w:rPr>
+          <w:rFonts w:ascii="Times New Roman" w:eastAsia="Times New Roman" w:hAnsi="Times New Roman" w:cs="Times New Roman"/>
+          <w:sz w:val="24"/>
+          <w:szCs w:val="24"/>
+        </w:rPr>
+        <w:t xml:space="preserve"> from computers in the </w:t>
+      </w:r>
+      <w:proofErr w:type="spellStart"/>
+      <w:r>
+        <w:rPr>
+          <w:rFonts w:ascii="Times New Roman" w:eastAsia="Times New Roman" w:hAnsi="Times New Roman" w:cs="Times New Roman"/>
+          <w:sz w:val="24"/>
+          <w:szCs w:val="24"/>
+        </w:rPr>
+        <w:t>openlab</w:t>
+      </w:r>
+      <w:proofErr w:type="spellEnd"/>
+      <w:r>
+        <w:rPr>
+          <w:rFonts w:ascii="Times New Roman" w:eastAsia="Times New Roman" w:hAnsi="Times New Roman" w:cs="Times New Roman"/>
+          <w:sz w:val="24"/>
+          <w:szCs w:val="24"/>
+        </w:rPr>
+        <w:t xml:space="preserve"> cluster only. Any ICS student may </w:t>
+      </w:r>
+      <w:proofErr w:type="spellStart"/>
+      <w:proofErr w:type="gramStart"/>
+      <w:r>
+        <w:rPr>
+          <w:rFonts w:ascii="Times New Roman" w:eastAsia="Times New Roman" w:hAnsi="Times New Roman" w:cs="Times New Roman"/>
+          <w:sz w:val="24"/>
+          <w:szCs w:val="24"/>
+        </w:rPr>
+        <w:t>ssh</w:t>
+      </w:r>
+      <w:proofErr w:type="spellEnd"/>
+      <w:proofErr w:type="gramEnd"/>
+      <w:r>
+        <w:rPr>
+          <w:rFonts w:ascii="Times New Roman" w:eastAsia="Times New Roman" w:hAnsi="Times New Roman" w:cs="Times New Roman"/>
+          <w:sz w:val="24"/>
+          <w:szCs w:val="24"/>
+        </w:rPr>
+        <w:t xml:space="preserve"> directly into openlab.ics.uci.edu. We are more likely to block off campus traffic.</w:t>
+      </w:r>
+    </w:p>
+    <w:p>
+      <w:pPr>
+        <w:numPr>
+          <w:ilvl w:val="0"/>
+          <w:numId w:val="5"/>
+        </w:numPr>
+        <w:spacing w:before="100" w:beforeAutospacing="1" w:after="100" w:afterAutospacing="1" w:line="240" w:lineRule="auto"/>
+        <w:rPr>
+          <w:rFonts w:ascii="Times New Roman" w:eastAsia="Times New Roman" w:hAnsi="Times New Roman" w:cs="Times New Roman"/>
+          <w:sz w:val="24"/>
+          <w:szCs w:val="24"/>
+        </w:rPr>
+      </w:pPr>
+      <w:r>
+        <w:rPr>
+          <w:rFonts w:ascii="Times New Roman" w:eastAsia="Times New Roman" w:hAnsi="Times New Roman" w:cs="Times New Roman"/>
+          <w:b/>
+          <w:bCs/>
+          <w:sz w:val="24"/>
+          <w:szCs w:val="24"/>
+        </w:rPr>
+        <w:t>Go slow with an interval &gt; 500ms</w:t>
+      </w:r>
+      <w:r>
+        <w:rPr>
+          <w:rFonts w:ascii="Times New Roman" w:eastAsia="Times New Roman" w:hAnsi="Times New Roman" w:cs="Times New Roman"/>
+          <w:sz w:val="24"/>
+          <w:szCs w:val="24"/>
+        </w:rPr>
+        <w:t xml:space="preserve">. We're going to block clients with the UCI </w:t>
+      </w:r>
+      <w:proofErr w:type="spellStart"/>
+      <w:r>
+        <w:rPr>
+          <w:rFonts w:ascii="Times New Roman" w:eastAsia="Times New Roman" w:hAnsi="Times New Roman" w:cs="Times New Roman"/>
+          <w:sz w:val="24"/>
+          <w:szCs w:val="24"/>
+        </w:rPr>
+        <w:t>webcrawler</w:t>
+      </w:r>
+      <w:proofErr w:type="spellEnd"/>
+      <w:r>
+        <w:rPr>
+          <w:rFonts w:ascii="Times New Roman" w:eastAsia="Times New Roman" w:hAnsi="Times New Roman" w:cs="Times New Roman"/>
+          <w:sz w:val="24"/>
+          <w:szCs w:val="24"/>
+        </w:rPr>
+        <w:t xml:space="preserve"> string that have too many connections per seconds. We have set the limit to *500ms* per request. Going faster than that rate will result in them getting blocked.</w:t>
+      </w:r>
+    </w:p>
+    <w:p>
+      <w:pPr>
+        <w:pStyle w:val="ListParagraph"/>
+        <w:numPr>
+          <w:ilvl w:val="0"/>
+          <w:numId w:val="5"/>
+        </w:numPr>
+        <w:spacing w:before="100" w:beforeAutospacing="1" w:after="100" w:afterAutospacing="1" w:line="240" w:lineRule="auto"/>
+        <w:outlineLvl w:val="0"/>
+        <w:rPr>
+          <w:rFonts w:ascii="Times New Roman" w:eastAsia="Times New Roman" w:hAnsi="Times New Roman" w:cs="Times New Roman"/>
+          <w:b/>
+          <w:bCs/>
+          <w:kern w:val="36"/>
+        </w:rPr>
+      </w:pPr>
+      <w:r>
+        <w:rPr>
+          <w:rFonts w:ascii="Times New Roman" w:eastAsia="Times New Roman" w:hAnsi="Times New Roman" w:cs="Times New Roman"/>
+          <w:b/>
+          <w:bCs/>
+          <w:kern w:val="36"/>
+        </w:rPr>
+        <w:t>Tip for Long Running Processes</w:t>
+      </w:r>
+    </w:p>
+    <w:p>
+      <w:pPr>
+        <w:pStyle w:val="ListParagraph"/>
+        <w:numPr>
+          <w:ilvl w:val="1"/>
+          <w:numId w:val="5"/>
+        </w:numPr>
+        <w:spacing w:before="100" w:beforeAutospacing="1" w:after="100" w:afterAutospacing="1" w:line="240" w:lineRule="auto"/>
+        <w:outlineLvl w:val="1"/>
+        <w:rPr>
+          <w:rFonts w:ascii="Times New Roman" w:eastAsia="Times New Roman" w:hAnsi="Times New Roman" w:cs="Times New Roman"/>
+          <w:b/>
+          <w:bCs/>
+        </w:rPr>
+      </w:pPr>
+      <w:r>
+        <w:rPr>
+          <w:rFonts w:ascii="Times New Roman" w:eastAsia="Times New Roman" w:hAnsi="Times New Roman" w:cs="Times New Roman"/>
+          <w:b/>
+          <w:bCs/>
+        </w:rPr>
+        <w:t>Use the Sun Grid Engine (SGE)</w:t>
+      </w:r>
+    </w:p>
+    <w:p>
+      <w:pPr>
+        <w:pStyle w:val="ListParagraph"/>
+        <w:numPr>
+          <w:ilvl w:val="2"/>
+          <w:numId w:val="5"/>
+        </w:numPr>
+        <w:spacing w:before="100" w:beforeAutospacing="1" w:after="100" w:afterAutospacing="1" w:line="240" w:lineRule="auto"/>
+        <w:rPr>
+          <w:rFonts w:ascii="Times New Roman" w:eastAsia="Times New Roman" w:hAnsi="Times New Roman" w:cs="Times New Roman"/>
+          <w:sz w:val="24"/>
+          <w:szCs w:val="24"/>
+        </w:rPr>
+      </w:pPr>
+      <w:r>
+        <w:rPr>
+          <w:rFonts w:ascii="Times New Roman" w:eastAsia="Times New Roman" w:hAnsi="Times New Roman" w:cs="Times New Roman"/>
+          <w:sz w:val="24"/>
+          <w:szCs w:val="24"/>
+        </w:rPr>
+        <w:t xml:space="preserve">Students may run jobs on the </w:t>
+      </w:r>
+      <w:hyperlink r:id="rId7" w:tooltip="services:sun_grid_engine:tips_and_tricks" w:history="1">
+        <w:r>
+          <w:rPr>
+            <w:rFonts w:ascii="Times New Roman" w:eastAsia="Times New Roman" w:hAnsi="Times New Roman" w:cs="Times New Roman"/>
+            <w:color w:val="0000FF"/>
+            <w:sz w:val="24"/>
+            <w:szCs w:val="24"/>
+            <w:u w:val="single"/>
+          </w:rPr>
+          <w:t>ICS Sun Grid Engine (SGE)</w:t>
+        </w:r>
+      </w:hyperlink>
+      <w:r>
+        <w:rPr>
+          <w:rFonts w:ascii="Times New Roman" w:eastAsia="Times New Roman" w:hAnsi="Times New Roman" w:cs="Times New Roman"/>
+          <w:sz w:val="24"/>
+          <w:szCs w:val="24"/>
+        </w:rPr>
+        <w:t xml:space="preserve">. </w:t>
+      </w:r>
+    </w:p>
+    <w:p>
+      <w:pPr>
+        <w:pStyle w:val="ListParagraph"/>
+        <w:numPr>
+          <w:ilvl w:val="2"/>
+          <w:numId w:val="5"/>
+        </w:numPr>
+        <w:spacing w:before="100" w:beforeAutospacing="1" w:after="100" w:afterAutospacing="1" w:line="240" w:lineRule="auto"/>
+        <w:rPr>
+          <w:rFonts w:ascii="Times New Roman" w:eastAsia="Times New Roman" w:hAnsi="Times New Roman" w:cs="Times New Roman"/>
+          <w:sz w:val="24"/>
+          <w:szCs w:val="24"/>
+        </w:rPr>
+      </w:pPr>
+      <w:r>
+        <w:rPr>
+          <w:rFonts w:ascii="Times New Roman" w:eastAsia="Times New Roman" w:hAnsi="Times New Roman" w:cs="Times New Roman"/>
+          <w:sz w:val="24"/>
+          <w:szCs w:val="24"/>
+        </w:rPr>
+        <w:t xml:space="preserve">Example job submission: </w:t>
+      </w:r>
+    </w:p>
+    <w:p>
+      <w:pPr>
+        <w:pStyle w:val="ListParagraph"/>
+        <w:numPr>
+          <w:ilvl w:val="2"/>
+          <w:numId w:val="5"/>
+        </w:numPr>
+        <w:tabs>
+          <w:tab w:val="left" w:pos="916"/>
+          <w:tab w:val="left" w:pos="1832"/>
+          <w:tab w:val="left" w:pos="2748"/>
+          <w:tab w:val="left" w:pos="3664"/>
+          <w:tab w:val="left" w:pos="4580"/>
+          <w:tab w:val="left" w:pos="5496"/>
+          <w:tab w:val="left" w:pos="6412"/>
+          <w:tab w:val="left" w:pos="7328"/>
+          <w:tab w:val="left" w:pos="8244"/>
+          <w:tab w:val="left" w:pos="9160"/>
+          <w:tab w:val="left" w:pos="10076"/>
+          <w:tab w:val="left" w:pos="10992"/>
+          <w:tab w:val="left" w:pos="11908"/>
+          <w:tab w:val="left" w:pos="12824"/>
+          <w:tab w:val="left" w:pos="13740"/>
+          <w:tab w:val="left" w:pos="14656"/>
+        </w:tabs>
+        <w:spacing w:after="0" w:line="240" w:lineRule="auto"/>
+        <w:rPr>
+          <w:rFonts w:ascii="Courier New" w:eastAsia="Times New Roman" w:hAnsi="Courier New" w:cs="Courier New"/>
+          <w:sz w:val="20"/>
+          <w:szCs w:val="20"/>
+        </w:rPr>
+      </w:pPr>
+      <w:proofErr w:type="spellStart"/>
+      <w:r>
+        <w:rPr>
+          <w:rFonts w:ascii="Courier New" w:eastAsia="Times New Roman" w:hAnsi="Courier New" w:cs="Courier New"/>
+          <w:sz w:val="20"/>
+          <w:szCs w:val="20"/>
+        </w:rPr>
+        <w:t>qsub</w:t>
+      </w:r>
+      <w:proofErr w:type="spellEnd"/>
+      <w:r>
+        <w:rPr>
+          <w:rFonts w:ascii="Courier New" w:eastAsia="Times New Roman" w:hAnsi="Courier New" w:cs="Courier New"/>
+          <w:sz w:val="20"/>
+          <w:szCs w:val="20"/>
+        </w:rPr>
+        <w:t xml:space="preserve"> -q 15day.q -M luser@ics.uci.edu -m </w:t>
+      </w:r>
+      <w:proofErr w:type="spellStart"/>
+      <w:r>
+        <w:rPr>
+          <w:rFonts w:ascii="Courier New" w:eastAsia="Times New Roman" w:hAnsi="Courier New" w:cs="Courier New"/>
+          <w:sz w:val="20"/>
+          <w:szCs w:val="20"/>
+        </w:rPr>
+        <w:t>beas</w:t>
+      </w:r>
+      <w:proofErr w:type="spellEnd"/>
+      <w:r>
+        <w:rPr>
+          <w:rFonts w:ascii="Courier New" w:eastAsia="Times New Roman" w:hAnsi="Courier New" w:cs="Courier New"/>
+          <w:sz w:val="20"/>
+          <w:szCs w:val="20"/>
+        </w:rPr>
+        <w:t xml:space="preserve"> -o ~/crawler.$</w:t>
+      </w:r>
+      <w:proofErr w:type="spellStart"/>
+      <w:r>
+        <w:rPr>
+          <w:rFonts w:ascii="Courier New" w:eastAsia="Times New Roman" w:hAnsi="Courier New" w:cs="Courier New"/>
+          <w:sz w:val="20"/>
+          <w:szCs w:val="20"/>
+        </w:rPr>
+        <w:t>JOB_ID.out</w:t>
+      </w:r>
+      <w:proofErr w:type="spellEnd"/>
+      <w:r>
+        <w:rPr>
+          <w:rFonts w:ascii="Courier New" w:eastAsia="Times New Roman" w:hAnsi="Courier New" w:cs="Courier New"/>
+          <w:sz w:val="20"/>
+          <w:szCs w:val="20"/>
+        </w:rPr>
+        <w:t xml:space="preserve"> -e ~/crawler.$</w:t>
+      </w:r>
+      <w:proofErr w:type="spellStart"/>
+      <w:r>
+        <w:rPr>
+          <w:rFonts w:ascii="Courier New" w:eastAsia="Times New Roman" w:hAnsi="Courier New" w:cs="Courier New"/>
+          <w:sz w:val="20"/>
+          <w:szCs w:val="20"/>
+        </w:rPr>
+        <w:t>JOB_ID.err</w:t>
+      </w:r>
+      <w:proofErr w:type="spellEnd"/>
+      <w:r>
+        <w:rPr>
+          <w:rFonts w:ascii="Courier New" w:eastAsia="Times New Roman" w:hAnsi="Courier New" w:cs="Courier New"/>
+          <w:sz w:val="20"/>
+          <w:szCs w:val="20"/>
+        </w:rPr>
+        <w:t xml:space="preserve"> /home/luser/coursework/web-crawler.sh</w:t>
+      </w:r>
+    </w:p>
+    <w:p>
+      <w:pPr>
+        <w:pStyle w:val="ListParagraph"/>
+        <w:numPr>
+          <w:ilvl w:val="1"/>
+          <w:numId w:val="5"/>
+        </w:numPr>
+        <w:spacing w:before="100" w:beforeAutospacing="1" w:after="100" w:afterAutospacing="1" w:line="240" w:lineRule="auto"/>
+        <w:rPr>
+          <w:rFonts w:ascii="Times New Roman" w:eastAsia="Times New Roman" w:hAnsi="Times New Roman" w:cs="Times New Roman"/>
+          <w:sz w:val="24"/>
+          <w:szCs w:val="24"/>
+        </w:rPr>
+      </w:pPr>
+      <w:r>
+        <w:rPr>
+          <w:rFonts w:ascii="Times New Roman" w:eastAsia="Times New Roman" w:hAnsi="Times New Roman" w:cs="Times New Roman"/>
+          <w:sz w:val="24"/>
+          <w:szCs w:val="24"/>
+        </w:rPr>
+        <w:t xml:space="preserve">Please visit the </w:t>
+      </w:r>
+      <w:hyperlink r:id="rId8" w:tooltip="services:sun_grid_engine:tips_and_tricks" w:history="1">
+        <w:r>
+          <w:rPr>
+            <w:rFonts w:ascii="Times New Roman" w:eastAsia="Times New Roman" w:hAnsi="Times New Roman" w:cs="Times New Roman"/>
+            <w:color w:val="0000FF"/>
+            <w:sz w:val="24"/>
+            <w:szCs w:val="24"/>
+            <w:u w:val="single"/>
+          </w:rPr>
+          <w:t>ICS Sun Grid Engine (SGE)</w:t>
+        </w:r>
+      </w:hyperlink>
+      <w:r>
+        <w:rPr>
+          <w:rFonts w:ascii="Times New Roman" w:eastAsia="Times New Roman" w:hAnsi="Times New Roman" w:cs="Times New Roman"/>
+          <w:sz w:val="24"/>
+          <w:szCs w:val="24"/>
+        </w:rPr>
+        <w:t xml:space="preserve"> entry for more information on using the SGE queues. </w:t>
+      </w:r>
+    </w:p>
+    <w:p>
+      <w:pPr>
+        <w:pStyle w:val="ListParagraph"/>
+        <w:numPr>
+          <w:ilvl w:val="0"/>
+          <w:numId w:val="5"/>
+        </w:numPr>
+        <w:spacing w:before="100" w:beforeAutospacing="1" w:after="100" w:afterAutospacing="1" w:line="240" w:lineRule="auto"/>
+        <w:outlineLvl w:val="1"/>
+        <w:rPr>
+          <w:rFonts w:ascii="Times New Roman" w:eastAsia="Times New Roman" w:hAnsi="Times New Roman" w:cs="Times New Roman"/>
+          <w:b/>
+          <w:bCs/>
+        </w:rPr>
+      </w:pPr>
+      <w:r>
+        <w:rPr>
+          <w:rFonts w:ascii="Times New Roman" w:eastAsia="Times New Roman" w:hAnsi="Times New Roman" w:cs="Times New Roman"/>
+          <w:b/>
+          <w:bCs/>
+        </w:rPr>
+        <w:t>Window Manager Multiplexer</w:t>
+      </w:r>
+    </w:p>
+    <w:p>
+      <w:pPr>
+        <w:pStyle w:val="ListParagraph"/>
+        <w:numPr>
+          <w:ilvl w:val="1"/>
+          <w:numId w:val="5"/>
+        </w:numPr>
+        <w:spacing w:before="100" w:beforeAutospacing="1" w:after="100" w:afterAutospacing="1" w:line="240" w:lineRule="auto"/>
+        <w:rPr>
+          <w:rFonts w:ascii="Times New Roman" w:eastAsia="Times New Roman" w:hAnsi="Times New Roman" w:cs="Times New Roman"/>
+          <w:sz w:val="24"/>
+          <w:szCs w:val="24"/>
+        </w:rPr>
+      </w:pPr>
+      <w:r>
+        <w:rPr>
+          <w:rFonts w:ascii="Times New Roman" w:eastAsia="Times New Roman" w:hAnsi="Times New Roman" w:cs="Times New Roman"/>
+          <w:sz w:val="24"/>
+          <w:szCs w:val="24"/>
+        </w:rPr>
+        <w:t xml:space="preserve">Multiplexers like screen or </w:t>
+      </w:r>
+      <w:proofErr w:type="spellStart"/>
+      <w:r>
+        <w:rPr>
+          <w:rFonts w:ascii="Times New Roman" w:eastAsia="Times New Roman" w:hAnsi="Times New Roman" w:cs="Times New Roman"/>
+          <w:sz w:val="24"/>
+          <w:szCs w:val="24"/>
+        </w:rPr>
+        <w:t>tmux</w:t>
+      </w:r>
+      <w:proofErr w:type="spellEnd"/>
+      <w:r>
+        <w:rPr>
+          <w:rFonts w:ascii="Times New Roman" w:eastAsia="Times New Roman" w:hAnsi="Times New Roman" w:cs="Times New Roman"/>
+          <w:sz w:val="24"/>
+          <w:szCs w:val="24"/>
+        </w:rPr>
+        <w:t xml:space="preserve"> can let you disconnect and reconnect from sessions running on </w:t>
+      </w:r>
+      <w:proofErr w:type="spellStart"/>
+      <w:r>
+        <w:rPr>
+          <w:rFonts w:ascii="Times New Roman" w:eastAsia="Times New Roman" w:hAnsi="Times New Roman" w:cs="Times New Roman"/>
+          <w:sz w:val="24"/>
+          <w:szCs w:val="24"/>
+        </w:rPr>
+        <w:t>openlab</w:t>
+      </w:r>
+      <w:proofErr w:type="spellEnd"/>
+      <w:r>
+        <w:rPr>
+          <w:rFonts w:ascii="Times New Roman" w:eastAsia="Times New Roman" w:hAnsi="Times New Roman" w:cs="Times New Roman"/>
+          <w:sz w:val="24"/>
+          <w:szCs w:val="24"/>
+        </w:rPr>
+        <w:t xml:space="preserve"> servers. Click </w:t>
+      </w:r>
+      <w:hyperlink r:id="rId9" w:tooltip="commands:screen" w:history="1">
+        <w:r>
+          <w:rPr>
+            <w:rFonts w:ascii="Times New Roman" w:eastAsia="Times New Roman" w:hAnsi="Times New Roman" w:cs="Times New Roman"/>
+            <w:color w:val="0000FF"/>
+            <w:sz w:val="24"/>
+            <w:szCs w:val="24"/>
+            <w:u w:val="single"/>
+          </w:rPr>
+          <w:t>here</w:t>
+        </w:r>
+      </w:hyperlink>
+      <w:r>
+        <w:rPr>
+          <w:rFonts w:ascii="Times New Roman" w:eastAsia="Times New Roman" w:hAnsi="Times New Roman" w:cs="Times New Roman"/>
+          <w:sz w:val="24"/>
+          <w:szCs w:val="24"/>
+        </w:rPr>
+        <w:t xml:space="preserve"> for information on </w:t>
+      </w:r>
+      <w:hyperlink r:id="rId10" w:tooltip="commands:screen" w:history="1">
+        <w:r>
+          <w:rPr>
+            <w:rFonts w:ascii="Times New Roman" w:eastAsia="Times New Roman" w:hAnsi="Times New Roman" w:cs="Times New Roman"/>
+            <w:color w:val="0000FF"/>
+            <w:sz w:val="24"/>
+            <w:szCs w:val="24"/>
+            <w:u w:val="single"/>
+          </w:rPr>
+          <w:t>screen</w:t>
+        </w:r>
+      </w:hyperlink>
+      <w:r>
+        <w:rPr>
+          <w:rFonts w:ascii="Times New Roman" w:eastAsia="Times New Roman" w:hAnsi="Times New Roman" w:cs="Times New Roman"/>
+          <w:sz w:val="24"/>
+          <w:szCs w:val="24"/>
+        </w:rPr>
+        <w:t xml:space="preserve">. </w:t>
+      </w:r>
+    </w:p>
+    <w:p>
+      <w:pPr>
+        <w:pStyle w:val="ListParagraph"/>
+        <w:numPr>
+          <w:ilvl w:val="1"/>
+          <w:numId w:val="5"/>
+        </w:numPr>
+        <w:spacing w:before="100" w:beforeAutospacing="1" w:after="100" w:afterAutospacing="1" w:line="240" w:lineRule="auto"/>
+        <w:rPr>
+          <w:rFonts w:ascii="Times New Roman" w:eastAsia="Times New Roman" w:hAnsi="Times New Roman" w:cs="Times New Roman"/>
+          <w:sz w:val="24"/>
+          <w:szCs w:val="24"/>
+        </w:rPr>
+      </w:pPr>
+      <w:r>
+        <w:rPr>
+          <w:rFonts w:ascii="Times New Roman" w:eastAsia="Times New Roman" w:hAnsi="Times New Roman" w:cs="Times New Roman"/>
+          <w:sz w:val="24"/>
+          <w:szCs w:val="24"/>
+        </w:rPr>
+        <w:t xml:space="preserve">Also see the local man pages for </w:t>
+      </w:r>
+      <w:proofErr w:type="spellStart"/>
+      <w:r>
+        <w:rPr>
+          <w:rFonts w:ascii="Times New Roman" w:eastAsia="Times New Roman" w:hAnsi="Times New Roman" w:cs="Times New Roman"/>
+          <w:sz w:val="24"/>
+          <w:szCs w:val="24"/>
+        </w:rPr>
+        <w:t>tmux</w:t>
+      </w:r>
+      <w:proofErr w:type="spellEnd"/>
+      <w:r>
+        <w:rPr>
+          <w:rFonts w:ascii="Times New Roman" w:eastAsia="Times New Roman" w:hAnsi="Times New Roman" w:cs="Times New Roman"/>
+          <w:sz w:val="24"/>
+          <w:szCs w:val="24"/>
+        </w:rPr>
+        <w:t xml:space="preserve"> and screen </w:t>
+      </w:r>
+    </w:p>
+    <w:p>
+      <w:pPr>
+        <w:pStyle w:val="ListParagraph"/>
+        <w:numPr>
+          <w:ilvl w:val="1"/>
+          <w:numId w:val="5"/>
+        </w:numPr>
+        <w:tabs>
+          <w:tab w:val="left" w:pos="916"/>
+          <w:tab w:val="left" w:pos="1832"/>
+          <w:tab w:val="left" w:pos="2748"/>
+          <w:tab w:val="left" w:pos="3664"/>
+          <w:tab w:val="left" w:pos="4580"/>
+          <w:tab w:val="left" w:pos="5496"/>
+          <w:tab w:val="left" w:pos="6412"/>
+          <w:tab w:val="left" w:pos="7328"/>
+          <w:tab w:val="left" w:pos="8244"/>
+          <w:tab w:val="left" w:pos="9160"/>
+          <w:tab w:val="left" w:pos="10076"/>
+          <w:tab w:val="left" w:pos="10992"/>
+          <w:tab w:val="left" w:pos="11908"/>
+          <w:tab w:val="left" w:pos="12824"/>
+          <w:tab w:val="left" w:pos="13740"/>
+          <w:tab w:val="left" w:pos="14656"/>
+        </w:tabs>
+        <w:spacing w:after="0" w:line="240" w:lineRule="auto"/>
+        <w:rPr>
+          <w:rFonts w:ascii="Courier New" w:eastAsia="Times New Roman" w:hAnsi="Courier New" w:cs="Courier New"/>
+          <w:sz w:val="20"/>
+          <w:szCs w:val="20"/>
+        </w:rPr>
+      </w:pPr>
+      <w:r>
+        <w:rPr>
+          <w:rFonts w:ascii="Courier New" w:eastAsia="Times New Roman" w:hAnsi="Courier New" w:cs="Courier New"/>
+          <w:sz w:val="20"/>
+          <w:szCs w:val="20"/>
+        </w:rPr>
+        <w:t>% man screen</w:t>
+      </w:r>
+    </w:p>
+    <w:p>
+      <w:pPr>
+        <w:pStyle w:val="ListParagraph"/>
+        <w:numPr>
+          <w:ilvl w:val="1"/>
+          <w:numId w:val="5"/>
+        </w:numPr>
+        <w:tabs>
+          <w:tab w:val="left" w:pos="916"/>
+          <w:tab w:val="left" w:pos="1832"/>
+          <w:tab w:val="left" w:pos="2748"/>
+          <w:tab w:val="left" w:pos="3664"/>
+          <w:tab w:val="left" w:pos="4580"/>
+          <w:tab w:val="left" w:pos="5496"/>
+          <w:tab w:val="left" w:pos="6412"/>
+          <w:tab w:val="left" w:pos="7328"/>
+          <w:tab w:val="left" w:pos="8244"/>
+          <w:tab w:val="left" w:pos="9160"/>
+          <w:tab w:val="left" w:pos="10076"/>
+          <w:tab w:val="left" w:pos="10992"/>
+          <w:tab w:val="left" w:pos="11908"/>
+          <w:tab w:val="left" w:pos="12824"/>
+          <w:tab w:val="left" w:pos="13740"/>
+          <w:tab w:val="left" w:pos="14656"/>
+        </w:tabs>
+        <w:spacing w:after="0" w:line="240" w:lineRule="auto"/>
+        <w:rPr>
+          <w:rFonts w:ascii="Courier New" w:eastAsia="Times New Roman" w:hAnsi="Courier New" w:cs="Courier New"/>
+          <w:sz w:val="20"/>
+          <w:szCs w:val="20"/>
+        </w:rPr>
+      </w:pPr>
+      <w:r>
+        <w:rPr>
+          <w:rFonts w:ascii="Courier New" w:eastAsia="Times New Roman" w:hAnsi="Courier New" w:cs="Courier New"/>
+          <w:sz w:val="20"/>
+          <w:szCs w:val="20"/>
+        </w:rPr>
+        <w:t xml:space="preserve">% man </w:t>
+      </w:r>
+      <w:proofErr w:type="spellStart"/>
+      <w:r>
+        <w:rPr>
+          <w:rFonts w:ascii="Courier New" w:eastAsia="Times New Roman" w:hAnsi="Courier New" w:cs="Courier New"/>
+          <w:sz w:val="20"/>
+          <w:szCs w:val="20"/>
+        </w:rPr>
+        <w:t>tmux</w:t>
+      </w:r>
+      <w:proofErr w:type="spellEnd"/>
+    </w:p>
+    <w:p>
+      <w:pPr>
+        <w:pStyle w:val="NoSpacing"/>
+      </w:pPr>
+    </w:p>
+    <w:p>
+      <w:r>
+        <w:br w:type="page"/>
+      </w:r>
+    </w:p>
+    <w:p>
+      <w:pPr>
+        <w:pStyle w:val="NoSpacing"/>
+      </w:pPr>
+    </w:p>
+    <w:p>
+      <w:pPr>
+        <w:pStyle w:val="NoSpacing"/>
+      </w:pPr>
       <w:r>
         <w:t>Main Class</w:t>
       </w:r>
@@ -511,8 +1291,6 @@
       <w:r>
         <w:t>Very basic for now, just each token stores its own list of doc id</w:t>
       </w:r>
-      <w:bookmarkStart w:id="0" w:name="_GoBack"/>
-      <w:bookmarkEnd w:id="0"/>
     </w:p>
     <w:p>
       <w:pPr>
@@ -645,6 +1423,119 @@
     </w:lvl>
   </w:abstractNum>
   <w:abstractNum w:abstractNumId="1">
+    <w:nsid w:val="1BB36B1E"/>
+    <w:multiLevelType w:val="multilevel"/>
+    <w:tmpl w:val="45C4FE2A"/>
+    <w:lvl w:ilvl="0">
+      <w:start w:val="1"/>
+      <w:numFmt w:val="decimal"/>
+      <w:lvlText w:val="%1."/>
+      <w:lvlJc w:val="left"/>
+      <w:pPr>
+        <w:tabs>
+          <w:tab w:val="num" w:pos="720"/>
+        </w:tabs>
+        <w:ind w:left="720" w:hanging="360"/>
+      </w:pPr>
+    </w:lvl>
+    <w:lvl w:ilvl="1">
+      <w:start w:val="1"/>
+      <w:numFmt w:val="decimal"/>
+      <w:lvlText w:val="%2."/>
+      <w:lvlJc w:val="left"/>
+      <w:pPr>
+        <w:tabs>
+          <w:tab w:val="num" w:pos="1440"/>
+        </w:tabs>
+        <w:ind w:left="1440" w:hanging="360"/>
+      </w:pPr>
+    </w:lvl>
+    <w:lvl w:ilvl="2">
+      <w:start w:val="1"/>
+      <w:numFmt w:val="decimal"/>
+      <w:lvlText w:val="%3."/>
+      <w:lvlJc w:val="left"/>
+      <w:pPr>
+        <w:tabs>
+          <w:tab w:val="num" w:pos="2160"/>
+        </w:tabs>
+        <w:ind w:left="2160" w:hanging="360"/>
+      </w:pPr>
+    </w:lvl>
+    <w:lvl w:ilvl="3" w:tentative="1">
+      <w:start w:val="1"/>
+      <w:numFmt w:val="decimal"/>
+      <w:lvlText w:val="%4."/>
+      <w:lvlJc w:val="left"/>
+      <w:pPr>
+        <w:tabs>
+          <w:tab w:val="num" w:pos="2880"/>
+        </w:tabs>
+        <w:ind w:left="2880" w:hanging="360"/>
+      </w:pPr>
+    </w:lvl>
+    <w:lvl w:ilvl="4" w:tentative="1">
+      <w:start w:val="1"/>
+      <w:numFmt w:val="decimal"/>
+      <w:lvlText w:val="%5."/>
+      <w:lvlJc w:val="left"/>
+      <w:pPr>
+        <w:tabs>
+          <w:tab w:val="num" w:pos="3600"/>
+        </w:tabs>
+        <w:ind w:left="3600" w:hanging="360"/>
+      </w:pPr>
+    </w:lvl>
+    <w:lvl w:ilvl="5" w:tentative="1">
+      <w:start w:val="1"/>
+      <w:numFmt w:val="decimal"/>
+      <w:lvlText w:val="%6."/>
+      <w:lvlJc w:val="left"/>
+      <w:pPr>
+        <w:tabs>
+          <w:tab w:val="num" w:pos="4320"/>
+        </w:tabs>
+        <w:ind w:left="4320" w:hanging="360"/>
+      </w:pPr>
+    </w:lvl>
+    <w:lvl w:ilvl="6" w:tentative="1">
+      <w:start w:val="1"/>
+      <w:numFmt w:val="decimal"/>
+      <w:lvlText w:val="%7."/>
+      <w:lvlJc w:val="left"/>
+      <w:pPr>
+        <w:tabs>
+          <w:tab w:val="num" w:pos="5040"/>
+        </w:tabs>
+        <w:ind w:left="5040" w:hanging="360"/>
+      </w:pPr>
+    </w:lvl>
+    <w:lvl w:ilvl="7" w:tentative="1">
+      <w:start w:val="1"/>
+      <w:numFmt w:val="decimal"/>
+      <w:lvlText w:val="%8."/>
+      <w:lvlJc w:val="left"/>
+      <w:pPr>
+        <w:tabs>
+          <w:tab w:val="num" w:pos="5760"/>
+        </w:tabs>
+        <w:ind w:left="5760" w:hanging="360"/>
+      </w:pPr>
+    </w:lvl>
+    <w:lvl w:ilvl="8" w:tentative="1">
+      <w:start w:val="1"/>
+      <w:numFmt w:val="decimal"/>
+      <w:lvlText w:val="%9."/>
+      <w:lvlJc w:val="left"/>
+      <w:pPr>
+        <w:tabs>
+          <w:tab w:val="num" w:pos="6480"/>
+        </w:tabs>
+        <w:ind w:left="6480" w:hanging="360"/>
+      </w:pPr>
+    </w:lvl>
+  </w:abstractNum>
+  <w:abstractNum w:abstractNumId="2">
     <w:nsid w:val="2EFE7087"/>
     <w:multiLevelType w:val="hybridMultilevel"/>
     <w:tmpl w:val="73D8A500"/>
@@ -757,7 +1648,7 @@
       </w:rPr>
     </w:lvl>
   </w:abstractNum>
-  <w:abstractNum w:abstractNumId="2">
+  <w:abstractNum w:abstractNumId="3">
     <w:nsid w:val="4CFD438E"/>
     <w:multiLevelType w:val="hybridMultilevel"/>
     <w:tmpl w:val="C764BB42"/>
@@ -870,7 +1761,7 @@
       </w:rPr>
     </w:lvl>
   </w:abstractNum>
-  <w:abstractNum w:abstractNumId="3">
+  <w:abstractNum w:abstractNumId="4">
     <w:nsid w:val="73C33F41"/>
     <w:multiLevelType w:val="hybridMultilevel"/>
     <w:tmpl w:val="E6BA1240"/>
@@ -984,16 +1875,19 @@
     </w:lvl>
   </w:abstractNum>
   <w:num w:numId="1">
-    <w:abstractNumId w:val="1"/>
+    <w:abstractNumId w:val="2"/>
   </w:num>
   <w:num w:numId="2">
-    <w:abstractNumId w:val="3"/>
+    <w:abstractNumId w:val="4"/>
   </w:num>
   <w:num w:numId="3">
     <w:abstractNumId w:val="0"/>
   </w:num>
   <w:num w:numId="4">
-    <w:abstractNumId w:val="2"/>
+    <w:abstractNumId w:val="3"/>
+  </w:num>
+  <w:num w:numId="5">
+    <w:abstractNumId w:val="1"/>
   </w:num>
 </w:numbering>
 </file>
@@ -1158,6 +2052,45 @@
     <w:name w:val="Normal"/>
     <w:qFormat/>
   </w:style>
+  <w:style w:type="paragraph" w:styleId="Heading1">
+    <w:name w:val="heading 1"/>
+    <w:basedOn w:val="Normal"/>
+    <w:link w:val="Heading1Char"/>
+    <w:uiPriority w:val="9"/>
+    <w:qFormat/>
+    <w:rsid w:val="00560DFB"/>
+    <w:pPr>
+      <w:spacing w:before="100" w:beforeAutospacing="1" w:after="100" w:afterAutospacing="1" w:line="240" w:lineRule="auto"/>
+      <w:outlineLvl w:val="0"/>
+    </w:pPr>
+    <w:rPr>
+      <w:rFonts w:ascii="Times New Roman" w:eastAsia="Times New Roman" w:hAnsi="Times New Roman" w:cs="Times New Roman"/>
+      <w:b/>
+      <w:bCs/>
+      <w:kern w:val="36"/>
+      <w:sz w:val="48"/>
+      <w:szCs w:val="48"/>
+    </w:rPr>
+  </w:style>
+  <w:style w:type="paragraph" w:styleId="Heading2">
+    <w:name w:val="heading 2"/>
+    <w:basedOn w:val="Normal"/>
+    <w:link w:val="Heading2Char"/>
+    <w:uiPriority w:val="9"/>
+    <w:qFormat/>
+    <w:rsid w:val="00560DFB"/>
+    <w:pPr>
+      <w:spacing w:before="100" w:beforeAutospacing="1" w:after="100" w:afterAutospacing="1" w:line="240" w:lineRule="auto"/>
+      <w:outlineLvl w:val="1"/>
+    </w:pPr>
+    <w:rPr>
+      <w:rFonts w:ascii="Times New Roman" w:eastAsia="Times New Roman" w:hAnsi="Times New Roman" w:cs="Times New Roman"/>
+      <w:b/>
+      <w:bCs/>
+      <w:sz w:val="36"/>
+      <w:szCs w:val="36"/>
+    </w:rPr>
+  </w:style>
   <w:style w:type="character" w:default="1" w:styleId="DefaultParagraphFont">
     <w:name w:val="Default Paragraph Font"/>
     <w:uiPriority w:val="1"/>
@@ -1192,6 +2125,133 @@
     <w:rsid w:val="00A51D43"/>
     <w:pPr>
       <w:spacing w:after="0" w:line="240" w:lineRule="auto"/>
+    </w:pPr>
+  </w:style>
+  <w:style w:type="character" w:styleId="Strong">
+    <w:name w:val="Strong"/>
+    <w:basedOn w:val="DefaultParagraphFont"/>
+    <w:uiPriority w:val="22"/>
+    <w:qFormat/>
+    <w:rsid w:val="00560DFB"/>
+    <w:rPr>
+      <w:b/>
+      <w:bCs/>
+    </w:rPr>
+  </w:style>
+  <w:style w:type="character" w:styleId="Hyperlink">
+    <w:name w:val="Hyperlink"/>
+    <w:basedOn w:val="DefaultParagraphFont"/>
+    <w:uiPriority w:val="99"/>
+    <w:semiHidden/>
+    <w:unhideWhenUsed/>
+    <w:rsid w:val="00560DFB"/>
+    <w:rPr>
+      <w:color w:val="0000FF"/>
+      <w:u w:val="single"/>
+    </w:rPr>
+  </w:style>
+  <w:style w:type="character" w:customStyle="1" w:styleId="Heading1Char">
+    <w:name w:val="Heading 1 Char"/>
+    <w:basedOn w:val="DefaultParagraphFont"/>
+    <w:link w:val="Heading1"/>
+    <w:uiPriority w:val="9"/>
+    <w:rsid w:val="00560DFB"/>
+    <w:rPr>
+      <w:rFonts w:ascii="Times New Roman" w:eastAsia="Times New Roman" w:hAnsi="Times New Roman" w:cs="Times New Roman"/>
+      <w:b/>
+      <w:bCs/>
+      <w:kern w:val="36"/>
+      <w:sz w:val="48"/>
+      <w:szCs w:val="48"/>
+    </w:rPr>
+  </w:style>
+  <w:style w:type="character" w:customStyle="1" w:styleId="Heading2Char">
+    <w:name w:val="Heading 2 Char"/>
+    <w:basedOn w:val="DefaultParagraphFont"/>
+    <w:link w:val="Heading2"/>
+    <w:uiPriority w:val="9"/>
+    <w:rsid w:val="00560DFB"/>
+    <w:rPr>
+      <w:rFonts w:ascii="Times New Roman" w:eastAsia="Times New Roman" w:hAnsi="Times New Roman" w:cs="Times New Roman"/>
+      <w:b/>
+      <w:bCs/>
+      <w:sz w:val="36"/>
+      <w:szCs w:val="36"/>
+    </w:rPr>
+  </w:style>
+  <w:style w:type="paragraph" w:styleId="NormalWeb">
+    <w:name w:val="Normal (Web)"/>
+    <w:basedOn w:val="Normal"/>
+    <w:uiPriority w:val="99"/>
+    <w:semiHidden/>
+    <w:unhideWhenUsed/>
+    <w:rsid w:val="00560DFB"/>
+    <w:pPr>
+      <w:spacing w:before="100" w:beforeAutospacing="1" w:after="100" w:afterAutospacing="1" w:line="240" w:lineRule="auto"/>
+    </w:pPr>
+    <w:rPr>
+      <w:rFonts w:ascii="Times New Roman" w:eastAsia="Times New Roman" w:hAnsi="Times New Roman" w:cs="Times New Roman"/>
+      <w:sz w:val="24"/>
+      <w:szCs w:val="24"/>
+    </w:rPr>
+  </w:style>
+  <w:style w:type="paragraph" w:styleId="HTMLPreformatted">
+    <w:name w:val="HTML Preformatted"/>
+    <w:basedOn w:val="Normal"/>
+    <w:link w:val="HTMLPreformattedChar"/>
+    <w:uiPriority w:val="99"/>
+    <w:semiHidden/>
+    <w:unhideWhenUsed/>
+    <w:rsid w:val="00560DFB"/>
+    <w:pPr>
+      <w:tabs>
+        <w:tab w:val="left" w:pos="916"/>
+        <w:tab w:val="left" w:pos="1832"/>
+        <w:tab w:val="left" w:pos="2748"/>
+        <w:tab w:val="left" w:pos="3664"/>
+        <w:tab w:val="left" w:pos="4580"/>
+        <w:tab w:val="left" w:pos="5496"/>
+        <w:tab w:val="left" w:pos="6412"/>
+        <w:tab w:val="left" w:pos="7328"/>
+        <w:tab w:val="left" w:pos="8244"/>
+        <w:tab w:val="left" w:pos="9160"/>
+        <w:tab w:val="left" w:pos="10076"/>
+        <w:tab w:val="left" w:pos="10992"/>
+        <w:tab w:val="left" w:pos="11908"/>
+        <w:tab w:val="left" w:pos="12824"/>
+        <w:tab w:val="left" w:pos="13740"/>
+        <w:tab w:val="left" w:pos="14656"/>
+      </w:tabs>
+      <w:spacing w:after="0" w:line="240" w:lineRule="auto"/>
+    </w:pPr>
+    <w:rPr>
+      <w:rFonts w:ascii="Courier New" w:eastAsia="Times New Roman" w:hAnsi="Courier New" w:cs="Courier New"/>
+      <w:sz w:val="20"/>
+      <w:szCs w:val="20"/>
+    </w:rPr>
+  </w:style>
+  <w:style w:type="character" w:customStyle="1" w:styleId="HTMLPreformattedChar">
+    <w:name w:val="HTML Preformatted Char"/>
+    <w:basedOn w:val="DefaultParagraphFont"/>
+    <w:link w:val="HTMLPreformatted"/>
+    <w:uiPriority w:val="99"/>
+    <w:semiHidden/>
+    <w:rsid w:val="00560DFB"/>
+    <w:rPr>
+      <w:rFonts w:ascii="Courier New" w:eastAsia="Times New Roman" w:hAnsi="Courier New" w:cs="Courier New"/>
+      <w:sz w:val="20"/>
+      <w:szCs w:val="20"/>
+    </w:rPr>
+  </w:style>
+  <w:style w:type="paragraph" w:styleId="ListParagraph">
+    <w:name w:val="List Paragraph"/>
+    <w:basedOn w:val="Normal"/>
+    <w:uiPriority w:val="34"/>
+    <w:qFormat/>
+    <w:rsid w:val="00560DFB"/>
+    <w:pPr>
+      <w:ind w:left="720"/>
+      <w:contextualSpacing/>
     </w:pPr>
   </w:style>
 </w:styles>
@@ -1357,6 +2417,45 @@
     <w:name w:val="Normal"/>
     <w:qFormat/>
   </w:style>
+  <w:style w:type="paragraph" w:styleId="Heading1">
+    <w:name w:val="heading 1"/>
+    <w:basedOn w:val="Normal"/>
+    <w:link w:val="Heading1Char"/>
+    <w:uiPriority w:val="9"/>
+    <w:qFormat/>
+    <w:rsid w:val="00560DFB"/>
+    <w:pPr>
+      <w:spacing w:before="100" w:beforeAutospacing="1" w:after="100" w:afterAutospacing="1" w:line="240" w:lineRule="auto"/>
+      <w:outlineLvl w:val="0"/>
+    </w:pPr>
+    <w:rPr>
+      <w:rFonts w:ascii="Times New Roman" w:eastAsia="Times New Roman" w:hAnsi="Times New Roman" w:cs="Times New Roman"/>
+      <w:b/>
+      <w:bCs/>
+      <w:kern w:val="36"/>
+      <w:sz w:val="48"/>
+      <w:szCs w:val="48"/>
+    </w:rPr>
+  </w:style>
+  <w:style w:type="paragraph" w:styleId="Heading2">
+    <w:name w:val="heading 2"/>
+    <w:basedOn w:val="Normal"/>
+    <w:link w:val="Heading2Char"/>
+    <w:uiPriority w:val="9"/>
+    <w:qFormat/>
+    <w:rsid w:val="00560DFB"/>
+    <w:pPr>
+      <w:spacing w:before="100" w:beforeAutospacing="1" w:after="100" w:afterAutospacing="1" w:line="240" w:lineRule="auto"/>
+      <w:outlineLvl w:val="1"/>
+    </w:pPr>
+    <w:rPr>
+      <w:rFonts w:ascii="Times New Roman" w:eastAsia="Times New Roman" w:hAnsi="Times New Roman" w:cs="Times New Roman"/>
+      <w:b/>
+      <w:bCs/>
+      <w:sz w:val="36"/>
+      <w:szCs w:val="36"/>
+    </w:rPr>
+  </w:style>
   <w:style w:type="character" w:default="1" w:styleId="DefaultParagraphFont">
     <w:name w:val="Default Paragraph Font"/>
     <w:uiPriority w:val="1"/>
@@ -1391,6 +2490,133 @@
     <w:rsid w:val="00A51D43"/>
     <w:pPr>
       <w:spacing w:after="0" w:line="240" w:lineRule="auto"/>
+    </w:pPr>
+  </w:style>
+  <w:style w:type="character" w:styleId="Strong">
+    <w:name w:val="Strong"/>
+    <w:basedOn w:val="DefaultParagraphFont"/>
+    <w:uiPriority w:val="22"/>
+    <w:qFormat/>
+    <w:rsid w:val="00560DFB"/>
+    <w:rPr>
+      <w:b/>
+      <w:bCs/>
+    </w:rPr>
+  </w:style>
+  <w:style w:type="character" w:styleId="Hyperlink">
+    <w:name w:val="Hyperlink"/>
+    <w:basedOn w:val="DefaultParagraphFont"/>
+    <w:uiPriority w:val="99"/>
+    <w:semiHidden/>
+    <w:unhideWhenUsed/>
+    <w:rsid w:val="00560DFB"/>
+    <w:rPr>
+      <w:color w:val="0000FF"/>
+      <w:u w:val="single"/>
+    </w:rPr>
+  </w:style>
+  <w:style w:type="character" w:customStyle="1" w:styleId="Heading1Char">
+    <w:name w:val="Heading 1 Char"/>
+    <w:basedOn w:val="DefaultParagraphFont"/>
+    <w:link w:val="Heading1"/>
+    <w:uiPriority w:val="9"/>
+    <w:rsid w:val="00560DFB"/>
+    <w:rPr>
+      <w:rFonts w:ascii="Times New Roman" w:eastAsia="Times New Roman" w:hAnsi="Times New Roman" w:cs="Times New Roman"/>
+      <w:b/>
+      <w:bCs/>
+      <w:kern w:val="36"/>
+      <w:sz w:val="48"/>
+      <w:szCs w:val="48"/>
+    </w:rPr>
+  </w:style>
+  <w:style w:type="character" w:customStyle="1" w:styleId="Heading2Char">
+    <w:name w:val="Heading 2 Char"/>
+    <w:basedOn w:val="DefaultParagraphFont"/>
+    <w:link w:val="Heading2"/>
+    <w:uiPriority w:val="9"/>
+    <w:rsid w:val="00560DFB"/>
+    <w:rPr>
+      <w:rFonts w:ascii="Times New Roman" w:eastAsia="Times New Roman" w:hAnsi="Times New Roman" w:cs="Times New Roman"/>
+      <w:b/>
+      <w:bCs/>
+      <w:sz w:val="36"/>
+      <w:szCs w:val="36"/>
+    </w:rPr>
+  </w:style>
+  <w:style w:type="paragraph" w:styleId="NormalWeb">
+    <w:name w:val="Normal (Web)"/>
+    <w:basedOn w:val="Normal"/>
+    <w:uiPriority w:val="99"/>
+    <w:semiHidden/>
+    <w:unhideWhenUsed/>
+    <w:rsid w:val="00560DFB"/>
+    <w:pPr>
+      <w:spacing w:before="100" w:beforeAutospacing="1" w:after="100" w:afterAutospacing="1" w:line="240" w:lineRule="auto"/>
+    </w:pPr>
+    <w:rPr>
+      <w:rFonts w:ascii="Times New Roman" w:eastAsia="Times New Roman" w:hAnsi="Times New Roman" w:cs="Times New Roman"/>
+      <w:sz w:val="24"/>
+      <w:szCs w:val="24"/>
+    </w:rPr>
+  </w:style>
+  <w:style w:type="paragraph" w:styleId="HTMLPreformatted">
+    <w:name w:val="HTML Preformatted"/>
+    <w:basedOn w:val="Normal"/>
+    <w:link w:val="HTMLPreformattedChar"/>
+    <w:uiPriority w:val="99"/>
+    <w:semiHidden/>
+    <w:unhideWhenUsed/>
+    <w:rsid w:val="00560DFB"/>
+    <w:pPr>
+      <w:tabs>
+        <w:tab w:val="left" w:pos="916"/>
+        <w:tab w:val="left" w:pos="1832"/>
+        <w:tab w:val="left" w:pos="2748"/>
+        <w:tab w:val="left" w:pos="3664"/>
+        <w:tab w:val="left" w:pos="4580"/>
+        <w:tab w:val="left" w:pos="5496"/>
+        <w:tab w:val="left" w:pos="6412"/>
+        <w:tab w:val="left" w:pos="7328"/>
+        <w:tab w:val="left" w:pos="8244"/>
+        <w:tab w:val="left" w:pos="9160"/>
+        <w:tab w:val="left" w:pos="10076"/>
+        <w:tab w:val="left" w:pos="10992"/>
+        <w:tab w:val="left" w:pos="11908"/>
+        <w:tab w:val="left" w:pos="12824"/>
+        <w:tab w:val="left" w:pos="13740"/>
+        <w:tab w:val="left" w:pos="14656"/>
+      </w:tabs>
+      <w:spacing w:after="0" w:line="240" w:lineRule="auto"/>
+    </w:pPr>
+    <w:rPr>
+      <w:rFonts w:ascii="Courier New" w:eastAsia="Times New Roman" w:hAnsi="Courier New" w:cs="Courier New"/>
+      <w:sz w:val="20"/>
+      <w:szCs w:val="20"/>
+    </w:rPr>
+  </w:style>
+  <w:style w:type="character" w:customStyle="1" w:styleId="HTMLPreformattedChar">
+    <w:name w:val="HTML Preformatted Char"/>
+    <w:basedOn w:val="DefaultParagraphFont"/>
+    <w:link w:val="HTMLPreformatted"/>
+    <w:uiPriority w:val="99"/>
+    <w:semiHidden/>
+    <w:rsid w:val="00560DFB"/>
+    <w:rPr>
+      <w:rFonts w:ascii="Courier New" w:eastAsia="Times New Roman" w:hAnsi="Courier New" w:cs="Courier New"/>
+      <w:sz w:val="20"/>
+      <w:szCs w:val="20"/>
+    </w:rPr>
+  </w:style>
+  <w:style w:type="paragraph" w:styleId="ListParagraph">
+    <w:name w:val="List Paragraph"/>
+    <w:basedOn w:val="Normal"/>
+    <w:uiPriority w:val="34"/>
+    <w:qFormat/>
+    <w:rsid w:val="00560DFB"/>
+    <w:pPr>
+      <w:ind w:left="720"/>
+      <w:contextualSpacing/>
     </w:pPr>
   </w:style>
 </w:styles>

</xml_diff>

<commit_message>
crawler can now handle traps
</commit_message>
<xml_diff>
--- a/Changes.docx
+++ b/Changes.docx
@@ -1,67 +1,31 @@
 
 <file path=word/document.xml><?xml version="1.0" encoding="utf-8"?>
-<w:document xmlns:wpc="http://schemas.microsoft.com/office/word/2010/wordprocessingCanvas" xmlns:mc="http://schemas.openxmlformats.org/markup-compatibility/2006" xmlns:o="urn:schemas-microsoft-com:office:office" xmlns:r="http://schemas.openxmlformats.org/officeDocument/2006/relationships" xmlns:m="http://schemas.openxmlformats.org/officeDocument/2006/math" xmlns:v="urn:schemas-microsoft-com:vml" xmlns:wp14="http://schemas.microsoft.com/office/word/2010/wordprocessingDrawing" xmlns:wp="http://schemas.openxmlformats.org/drawingml/2006/wordprocessingDrawing" xmlns:w10="urn:schemas-microsoft-com:office:word" xmlns:w="http://schemas.openxmlformats.org/wordprocessingml/2006/main" xmlns:w14="http://schemas.microsoft.com/office/word/2010/wordml" xmlns:wpg="http://schemas.microsoft.com/office/word/2010/wordprocessingGroup" xmlns:wpi="http://schemas.microsoft.com/office/word/2010/wordprocessingInk" xmlns:wne="http://schemas.microsoft.com/office/word/2006/wordml" xmlns:wps="http://schemas.microsoft.com/office/word/2010/wordprocessingShape" mc:Ignorable="w14 wp14">
+<w:document xmlns:wpc="http://schemas.microsoft.com/office/word/2010/wordprocessingCanvas" xmlns:mc="http://schemas.openxmlformats.org/markup-compatibility/2006" xmlns:o="urn:schemas-microsoft-com:office:office" xmlns:r="http://schemas.openxmlformats.org/officeDocument/2006/relationships" xmlns:m="http://schemas.openxmlformats.org/officeDocument/2006/math" xmlns:v="urn:schemas-microsoft-com:vml" xmlns:wp14="http://schemas.microsoft.com/office/word/2010/wordprocessingDrawing" xmlns:wp="http://schemas.openxmlformats.org/drawingml/2006/wordprocessingDrawing" xmlns:w10="urn:schemas-microsoft-com:office:word" xmlns:w="http://schemas.openxmlformats.org/wordprocessingml/2006/main" xmlns:w14="http://schemas.microsoft.com/office/word/2010/wordml" xmlns:w15="http://schemas.microsoft.com/office/word/2012/wordml" xmlns:wpg="http://schemas.microsoft.com/office/word/2010/wordprocessingGroup" xmlns:wpi="http://schemas.microsoft.com/office/word/2010/wordprocessingInk" xmlns:wne="http://schemas.microsoft.com/office/word/2006/wordml" xmlns:wps="http://schemas.microsoft.com/office/word/2010/wordprocessingShape" mc:Ignorable="w14 w15 wp14">
   <w:body>
     <w:p>
       <w:pPr>
         <w:pStyle w:val="NoSpacing"/>
       </w:pPr>
       <w:r>
-        <w:t>Java 1.7 encoding</w:t>
-      </w:r>
-      <w:proofErr w:type="gramStart"/>
-      <w:r>
-        <w:t>:UTF</w:t>
-      </w:r>
-      <w:proofErr w:type="gramEnd"/>
-      <w:r>
-        <w:t>-8</w:t>
-      </w:r>
-    </w:p>
-    <w:p>
-      <w:pPr>
-        <w:pStyle w:val="NoSpacing"/>
-      </w:pPr>
-    </w:p>
-    <w:p>
-      <w:pPr>
-        <w:pStyle w:val="NoSpacing"/>
-      </w:pPr>
-      <w:bookmarkStart w:id="0" w:name="_GoBack"/>
-      <w:bookmarkEnd w:id="0"/>
-    </w:p>
-    <w:p>
-      <w:pPr>
-        <w:pStyle w:val="NoSpacing"/>
-      </w:pPr>
-      <w:r>
-        <w:t xml:space="preserve">Crawlers need to be run from the </w:t>
-      </w:r>
-      <w:proofErr w:type="spellStart"/>
-      <w:r>
-        <w:t>openlab</w:t>
-      </w:r>
-      <w:proofErr w:type="spellEnd"/>
-      <w:r>
-        <w:t xml:space="preserve"> cluster. You will need an ICS login to </w:t>
-      </w:r>
-      <w:proofErr w:type="spellStart"/>
-      <w:proofErr w:type="gramStart"/>
-      <w:r>
-        <w:t>ssh</w:t>
-      </w:r>
-      <w:proofErr w:type="spellEnd"/>
-      <w:proofErr w:type="gramEnd"/>
-      <w:r>
-        <w:t xml:space="preserve"> into </w:t>
-      </w:r>
-      <w:proofErr w:type="spellStart"/>
-      <w:r>
-        <w:t>openlab</w:t>
-      </w:r>
-      <w:proofErr w:type="spellEnd"/>
-      <w:r>
-        <w:t>. </w:t>
+        <w:t>Java 1.7 encoding:UTF-8</w:t>
+      </w:r>
+    </w:p>
+    <w:p>
+      <w:pPr>
+        <w:pStyle w:val="NoSpacing"/>
+      </w:pPr>
+    </w:p>
+    <w:p>
+      <w:pPr>
+        <w:pStyle w:val="NoSpacing"/>
+      </w:pPr>
+    </w:p>
+    <w:p>
+      <w:pPr>
+        <w:pStyle w:val="NoSpacing"/>
+      </w:pPr>
+      <w:r>
+        <w:t>Crawlers need to be run from the openlab cluster. You will need an ICS login to ssh into openlab. </w:t>
       </w:r>
     </w:p>
     <w:p>
@@ -127,8 +91,7 @@
         </w:rPr>
         <w:t xml:space="preserve">Use </w:t>
       </w:r>
-      <w:hyperlink r:id="rId6" w:tooltip="http://www.ics.uci.edu/computing/linux/hosts.php" w:history="1">
-        <w:proofErr w:type="spellStart"/>
+      <w:hyperlink r:id="rId5" w:tooltip="http://www.ics.uci.edu/computing/linux/hosts.php" w:history="1">
         <w:r>
           <w:rPr>
             <w:rFonts w:ascii="Times New Roman" w:eastAsia="Times New Roman" w:hAnsi="Times New Roman" w:cs="Times New Roman"/>
@@ -141,7 +104,6 @@
           </w:rPr>
           <w:t>openlab</w:t>
         </w:r>
-        <w:proofErr w:type="spellEnd"/>
       </w:hyperlink>
       <w:r>
         <w:rPr>
@@ -159,63 +121,7 @@
           <w:sz w:val="24"/>
           <w:szCs w:val="24"/>
         </w:rPr>
-        <w:t xml:space="preserve"> Please run your </w:t>
-      </w:r>
-      <w:proofErr w:type="spellStart"/>
-      <w:r>
-        <w:rPr>
-          <w:rFonts w:ascii="Times New Roman" w:eastAsia="Times New Roman" w:hAnsi="Times New Roman" w:cs="Times New Roman"/>
-          <w:sz w:val="24"/>
-          <w:szCs w:val="24"/>
-        </w:rPr>
-        <w:t>webcrawlers</w:t>
-      </w:r>
-      <w:proofErr w:type="spellEnd"/>
-      <w:r>
-        <w:rPr>
-          <w:rFonts w:ascii="Times New Roman" w:eastAsia="Times New Roman" w:hAnsi="Times New Roman" w:cs="Times New Roman"/>
-          <w:sz w:val="24"/>
-          <w:szCs w:val="24"/>
-        </w:rPr>
-        <w:t xml:space="preserve"> from computers in the </w:t>
-      </w:r>
-      <w:proofErr w:type="spellStart"/>
-      <w:r>
-        <w:rPr>
-          <w:rFonts w:ascii="Times New Roman" w:eastAsia="Times New Roman" w:hAnsi="Times New Roman" w:cs="Times New Roman"/>
-          <w:sz w:val="24"/>
-          <w:szCs w:val="24"/>
-        </w:rPr>
-        <w:t>openlab</w:t>
-      </w:r>
-      <w:proofErr w:type="spellEnd"/>
-      <w:r>
-        <w:rPr>
-          <w:rFonts w:ascii="Times New Roman" w:eastAsia="Times New Roman" w:hAnsi="Times New Roman" w:cs="Times New Roman"/>
-          <w:sz w:val="24"/>
-          <w:szCs w:val="24"/>
-        </w:rPr>
-        <w:t xml:space="preserve"> cluster only. Any ICS student may </w:t>
-      </w:r>
-      <w:proofErr w:type="spellStart"/>
-      <w:proofErr w:type="gramStart"/>
-      <w:r>
-        <w:rPr>
-          <w:rFonts w:ascii="Times New Roman" w:eastAsia="Times New Roman" w:hAnsi="Times New Roman" w:cs="Times New Roman"/>
-          <w:sz w:val="24"/>
-          <w:szCs w:val="24"/>
-        </w:rPr>
-        <w:t>ssh</w:t>
-      </w:r>
-      <w:proofErr w:type="spellEnd"/>
-      <w:proofErr w:type="gramEnd"/>
-      <w:r>
-        <w:rPr>
-          <w:rFonts w:ascii="Times New Roman" w:eastAsia="Times New Roman" w:hAnsi="Times New Roman" w:cs="Times New Roman"/>
-          <w:sz w:val="24"/>
-          <w:szCs w:val="24"/>
-        </w:rPr>
-        <w:t xml:space="preserve"> directly into openlab.ics.uci.edu. We are more likely to block off campus traffic.</w:t>
+        <w:t xml:space="preserve"> Please run your webcrawlers from computers in the openlab cluster only. Any ICS student may ssh directly into openlab.ics.uci.edu. We are more likely to block off campus traffic.</w:t>
       </w:r>
     </w:p>
     <w:p>
@@ -247,25 +153,7 @@
           <w:sz w:val="24"/>
           <w:szCs w:val="24"/>
         </w:rPr>
-        <w:t xml:space="preserve">. We're going to block clients with the UCI </w:t>
-      </w:r>
-      <w:proofErr w:type="spellStart"/>
-      <w:r>
-        <w:rPr>
-          <w:rFonts w:ascii="Times New Roman" w:eastAsia="Times New Roman" w:hAnsi="Times New Roman" w:cs="Times New Roman"/>
-          <w:sz w:val="24"/>
-          <w:szCs w:val="24"/>
-        </w:rPr>
-        <w:t>webcrawler</w:t>
-      </w:r>
-      <w:proofErr w:type="spellEnd"/>
-      <w:r>
-        <w:rPr>
-          <w:rFonts w:ascii="Times New Roman" w:eastAsia="Times New Roman" w:hAnsi="Times New Roman" w:cs="Times New Roman"/>
-          <w:sz w:val="24"/>
-          <w:szCs w:val="24"/>
-        </w:rPr>
-        <w:t xml:space="preserve"> string that have too many connections per seconds. We have set the limit to *500ms* per request. Going faster than that rate will result in them getting blocked.</w:t>
+        <w:t>. We're going to block clients with the UCI webcrawler string that have too many connections per seconds. We have set the limit to *500ms* per request. Going faster than that rate will result in them getting blocked.</w:t>
       </w:r>
     </w:p>
     <w:p>
@@ -340,7 +228,7 @@
         </w:rPr>
         <w:t xml:space="preserve">Students may run jobs on the </w:t>
       </w:r>
-      <w:hyperlink r:id="rId7" w:tooltip="services:sun_grid_engine:tips_and_tricks" w:history="1">
+      <w:hyperlink r:id="rId6" w:tooltip="services:sun_grid_engine:tips_and_tricks" w:history="1">
         <w:r>
           <w:rPr>
             <w:rFonts w:ascii="Times New Roman" w:eastAsia="Times New Roman" w:hAnsi="Times New Roman" w:cs="Times New Roman"/>
@@ -416,77 +304,13 @@
           <w:szCs w:val="20"/>
         </w:rPr>
       </w:pPr>
-      <w:proofErr w:type="spellStart"/>
       <w:r>
         <w:rPr>
           <w:rFonts w:ascii="Courier New" w:eastAsia="Times New Roman" w:hAnsi="Courier New" w:cs="Courier New"/>
           <w:sz w:val="20"/>
           <w:szCs w:val="20"/>
         </w:rPr>
-        <w:t>qsub</w:t>
-      </w:r>
-      <w:proofErr w:type="spellEnd"/>
-      <w:r>
-        <w:rPr>
-          <w:rFonts w:ascii="Courier New" w:eastAsia="Times New Roman" w:hAnsi="Courier New" w:cs="Courier New"/>
-          <w:sz w:val="20"/>
-          <w:szCs w:val="20"/>
-        </w:rPr>
-        <w:t xml:space="preserve"> -q 15day.q -M luser@ics.uci.edu -m </w:t>
-      </w:r>
-      <w:proofErr w:type="spellStart"/>
-      <w:r>
-        <w:rPr>
-          <w:rFonts w:ascii="Courier New" w:eastAsia="Times New Roman" w:hAnsi="Courier New" w:cs="Courier New"/>
-          <w:sz w:val="20"/>
-          <w:szCs w:val="20"/>
-        </w:rPr>
-        <w:t>beas</w:t>
-      </w:r>
-      <w:proofErr w:type="spellEnd"/>
-      <w:r>
-        <w:rPr>
-          <w:rFonts w:ascii="Courier New" w:eastAsia="Times New Roman" w:hAnsi="Courier New" w:cs="Courier New"/>
-          <w:sz w:val="20"/>
-          <w:szCs w:val="20"/>
-        </w:rPr>
-        <w:t xml:space="preserve"> -o ~/crawler.$</w:t>
-      </w:r>
-      <w:proofErr w:type="spellStart"/>
-      <w:r>
-        <w:rPr>
-          <w:rFonts w:ascii="Courier New" w:eastAsia="Times New Roman" w:hAnsi="Courier New" w:cs="Courier New"/>
-          <w:sz w:val="20"/>
-          <w:szCs w:val="20"/>
-        </w:rPr>
-        <w:t>JOB_ID.out</w:t>
-      </w:r>
-      <w:proofErr w:type="spellEnd"/>
-      <w:r>
-        <w:rPr>
-          <w:rFonts w:ascii="Courier New" w:eastAsia="Times New Roman" w:hAnsi="Courier New" w:cs="Courier New"/>
-          <w:sz w:val="20"/>
-          <w:szCs w:val="20"/>
-        </w:rPr>
-        <w:t xml:space="preserve"> -e ~/crawler.$</w:t>
-      </w:r>
-      <w:proofErr w:type="spellStart"/>
-      <w:r>
-        <w:rPr>
-          <w:rFonts w:ascii="Courier New" w:eastAsia="Times New Roman" w:hAnsi="Courier New" w:cs="Courier New"/>
-          <w:sz w:val="20"/>
-          <w:szCs w:val="20"/>
-        </w:rPr>
-        <w:t>JOB_ID.err</w:t>
-      </w:r>
-      <w:proofErr w:type="spellEnd"/>
-      <w:r>
-        <w:rPr>
-          <w:rFonts w:ascii="Courier New" w:eastAsia="Times New Roman" w:hAnsi="Courier New" w:cs="Courier New"/>
-          <w:sz w:val="20"/>
-          <w:szCs w:val="20"/>
-        </w:rPr>
-        <w:t xml:space="preserve"> /home/luser/coursework/web-crawler.sh</w:t>
+        <w:t>qsub -q 15day.q -M luser@ics.uci.edu -m beas -o ~/crawler.$JOB_ID.out -e ~/crawler.$JOB_ID.err /home/luser/coursework/web-crawler.sh</w:t>
       </w:r>
     </w:p>
     <w:p>
@@ -511,7 +335,7 @@
         </w:rPr>
         <w:t xml:space="preserve">Please visit the </w:t>
       </w:r>
-      <w:hyperlink r:id="rId8" w:tooltip="services:sun_grid_engine:tips_and_tricks" w:history="1">
+      <w:hyperlink r:id="rId7" w:tooltip="services:sun_grid_engine:tips_and_tricks" w:history="1">
         <w:r>
           <w:rPr>
             <w:rFonts w:ascii="Times New Roman" w:eastAsia="Times New Roman" w:hAnsi="Times New Roman" w:cs="Times New Roman"/>
@@ -576,45 +400,9 @@
           <w:sz w:val="24"/>
           <w:szCs w:val="24"/>
         </w:rPr>
-        <w:t xml:space="preserve">Multiplexers like screen or </w:t>
-      </w:r>
-      <w:proofErr w:type="spellStart"/>
-      <w:r>
-        <w:rPr>
-          <w:rFonts w:ascii="Times New Roman" w:eastAsia="Times New Roman" w:hAnsi="Times New Roman" w:cs="Times New Roman"/>
-          <w:sz w:val="24"/>
-          <w:szCs w:val="24"/>
-        </w:rPr>
-        <w:t>tmux</w:t>
-      </w:r>
-      <w:proofErr w:type="spellEnd"/>
-      <w:r>
-        <w:rPr>
-          <w:rFonts w:ascii="Times New Roman" w:eastAsia="Times New Roman" w:hAnsi="Times New Roman" w:cs="Times New Roman"/>
-          <w:sz w:val="24"/>
-          <w:szCs w:val="24"/>
-        </w:rPr>
-        <w:t xml:space="preserve"> can let you disconnect and reconnect from sessions running on </w:t>
-      </w:r>
-      <w:proofErr w:type="spellStart"/>
-      <w:r>
-        <w:rPr>
-          <w:rFonts w:ascii="Times New Roman" w:eastAsia="Times New Roman" w:hAnsi="Times New Roman" w:cs="Times New Roman"/>
-          <w:sz w:val="24"/>
-          <w:szCs w:val="24"/>
-        </w:rPr>
-        <w:t>openlab</w:t>
-      </w:r>
-      <w:proofErr w:type="spellEnd"/>
-      <w:r>
-        <w:rPr>
-          <w:rFonts w:ascii="Times New Roman" w:eastAsia="Times New Roman" w:hAnsi="Times New Roman" w:cs="Times New Roman"/>
-          <w:sz w:val="24"/>
-          <w:szCs w:val="24"/>
-        </w:rPr>
-        <w:t xml:space="preserve"> servers. Click </w:t>
-      </w:r>
-      <w:hyperlink r:id="rId9" w:tooltip="commands:screen" w:history="1">
+        <w:t xml:space="preserve">Multiplexers like screen or tmux can let you disconnect and reconnect from sessions running on openlab servers. Click </w:t>
+      </w:r>
+      <w:hyperlink r:id="rId8" w:tooltip="commands:screen" w:history="1">
         <w:r>
           <w:rPr>
             <w:rFonts w:ascii="Times New Roman" w:eastAsia="Times New Roman" w:hAnsi="Times New Roman" w:cs="Times New Roman"/>
@@ -634,7 +422,7 @@
         </w:rPr>
         <w:t xml:space="preserve"> for information on </w:t>
       </w:r>
-      <w:hyperlink r:id="rId10" w:tooltip="commands:screen" w:history="1">
+      <w:hyperlink r:id="rId9" w:tooltip="commands:screen" w:history="1">
         <w:r>
           <w:rPr>
             <w:rFonts w:ascii="Times New Roman" w:eastAsia="Times New Roman" w:hAnsi="Times New Roman" w:cs="Times New Roman"/>
@@ -675,25 +463,7 @@
           <w:sz w:val="24"/>
           <w:szCs w:val="24"/>
         </w:rPr>
-        <w:t xml:space="preserve">Also see the local man pages for </w:t>
-      </w:r>
-      <w:proofErr w:type="spellStart"/>
-      <w:r>
-        <w:rPr>
-          <w:rFonts w:ascii="Times New Roman" w:eastAsia="Times New Roman" w:hAnsi="Times New Roman" w:cs="Times New Roman"/>
-          <w:sz w:val="24"/>
-          <w:szCs w:val="24"/>
-        </w:rPr>
-        <w:t>tmux</w:t>
-      </w:r>
-      <w:proofErr w:type="spellEnd"/>
-      <w:r>
-        <w:rPr>
-          <w:rFonts w:ascii="Times New Roman" w:eastAsia="Times New Roman" w:hAnsi="Times New Roman" w:cs="Times New Roman"/>
-          <w:sz w:val="24"/>
-          <w:szCs w:val="24"/>
-        </w:rPr>
-        <w:t xml:space="preserve"> and screen </w:t>
+        <w:t xml:space="preserve">Also see the local man pages for tmux and screen </w:t>
       </w:r>
     </w:p>
     <w:p>
@@ -775,18 +545,8 @@
           <w:sz w:val="20"/>
           <w:szCs w:val="20"/>
         </w:rPr>
-        <w:t xml:space="preserve">% man </w:t>
-      </w:r>
-      <w:proofErr w:type="spellStart"/>
-      <w:r>
-        <w:rPr>
-          <w:rFonts w:ascii="Courier New" w:eastAsia="Times New Roman" w:hAnsi="Courier New" w:cs="Courier New"/>
-          <w:sz w:val="20"/>
-          <w:szCs w:val="20"/>
-        </w:rPr>
-        <w:t>tmux</w:t>
-      </w:r>
-      <w:proofErr w:type="spellEnd"/>
+        <w:t>% man tmux</w:t>
+      </w:r>
     </w:p>
     <w:p>
       <w:pPr>
@@ -901,15 +661,7 @@
         </w:numPr>
       </w:pPr>
       <w:r>
-        <w:t xml:space="preserve">3. At the end of calling all URL with crawler, need to </w:t>
-      </w:r>
-      <w:proofErr w:type="spellStart"/>
-      <w:r>
-        <w:t>summarise</w:t>
-      </w:r>
-      <w:proofErr w:type="spellEnd"/>
-      <w:r>
-        <w:t xml:space="preserve"> report</w:t>
+        <w:t>3. At the end of calling all URL with crawler, need to summarise report</w:t>
       </w:r>
     </w:p>
     <w:p>
@@ -1006,13 +758,8 @@
         </w:numPr>
       </w:pPr>
       <w:r>
-        <w:t xml:space="preserve">Process word </w:t>
-      </w:r>
-      <w:proofErr w:type="spellStart"/>
-      <w:r>
-        <w:t>frequenicies</w:t>
-      </w:r>
-      <w:proofErr w:type="spellEnd"/>
+        <w:t>Process word frequenicies</w:t>
+      </w:r>
     </w:p>
     <w:p>
       <w:pPr>
@@ -1074,13 +821,8 @@
         </w:numPr>
       </w:pPr>
       <w:r>
-        <w:t xml:space="preserve">Keep full </w:t>
-      </w:r>
-      <w:proofErr w:type="spellStart"/>
-      <w:r>
-        <w:t>vocabuluary</w:t>
-      </w:r>
-      <w:proofErr w:type="spellEnd"/>
+        <w:t>Keep full vocabuluary</w:t>
+      </w:r>
     </w:p>
     <w:p>
       <w:pPr>
@@ -1091,15 +833,7 @@
         </w:numPr>
       </w:pPr>
       <w:r>
-        <w:t xml:space="preserve">How to store each document? </w:t>
-      </w:r>
-      <w:proofErr w:type="gramStart"/>
-      <w:r>
-        <w:t>large</w:t>
-      </w:r>
-      <w:proofErr w:type="gramEnd"/>
-      <w:r>
-        <w:t xml:space="preserve"> files?</w:t>
+        <w:t>How to store each document? large files?</w:t>
       </w:r>
     </w:p>
     <w:p>
@@ -1135,11 +869,9 @@
       <w:pPr>
         <w:pStyle w:val="NoSpacing"/>
       </w:pPr>
-      <w:proofErr w:type="spellStart"/>
       <w:r>
         <w:t>TextProcessor</w:t>
       </w:r>
-      <w:proofErr w:type="spellEnd"/>
     </w:p>
     <w:p>
       <w:pPr>
@@ -1296,6 +1028,40 @@
       <w:pPr>
         <w:pStyle w:val="NoSpacing"/>
       </w:pPr>
+    </w:p>
+    <w:p>
+      <w:pPr>
+        <w:pStyle w:val="NoSpacing"/>
+      </w:pPr>
+      <w:r>
+        <w:t>WebUrl</w:t>
+      </w:r>
+    </w:p>
+    <w:p>
+      <w:pPr>
+        <w:pStyle w:val="NoSpacing"/>
+        <w:numPr>
+          <w:ilvl w:val="0"/>
+          <w:numId w:val="6"/>
+        </w:numPr>
+      </w:pPr>
+      <w:r>
+        <w:t>Changed definition of what a URL is</w:t>
+      </w:r>
+    </w:p>
+    <w:p>
+      <w:pPr>
+        <w:pStyle w:val="NoSpacing"/>
+        <w:numPr>
+          <w:ilvl w:val="0"/>
+          <w:numId w:val="6"/>
+        </w:numPr>
+      </w:pPr>
+      <w:r>
+        <w:t>Modified to accept ics. As part of the domain and not the subdomain</w:t>
+      </w:r>
+      <w:bookmarkStart w:id="0" w:name="_GoBack"/>
+      <w:bookmarkEnd w:id="0"/>
     </w:p>
     <w:sectPr>
       <w:pgSz w:w="12240" w:h="15840"/>
@@ -1308,8 +1074,121 @@
 </file>
 
 <file path=word/numbering.xml><?xml version="1.0" encoding="utf-8"?>
-<w:numbering xmlns:wpc="http://schemas.microsoft.com/office/word/2010/wordprocessingCanvas" xmlns:mc="http://schemas.openxmlformats.org/markup-compatibility/2006" xmlns:o="urn:schemas-microsoft-com:office:office" xmlns:r="http://schemas.openxmlformats.org/officeDocument/2006/relationships" xmlns:m="http://schemas.openxmlformats.org/officeDocument/2006/math" xmlns:v="urn:schemas-microsoft-com:vml" xmlns:wp14="http://schemas.microsoft.com/office/word/2010/wordprocessingDrawing" xmlns:wp="http://schemas.openxmlformats.org/drawingml/2006/wordprocessingDrawing" xmlns:w10="urn:schemas-microsoft-com:office:word" xmlns:w="http://schemas.openxmlformats.org/wordprocessingml/2006/main" xmlns:w14="http://schemas.microsoft.com/office/word/2010/wordml" xmlns:wpg="http://schemas.microsoft.com/office/word/2010/wordprocessingGroup" xmlns:wpi="http://schemas.microsoft.com/office/word/2010/wordprocessingInk" xmlns:wne="http://schemas.microsoft.com/office/word/2006/wordml" xmlns:wps="http://schemas.microsoft.com/office/word/2010/wordprocessingShape" mc:Ignorable="w14 wp14">
-  <w:abstractNum w:abstractNumId="0">
+<w:numbering xmlns:wpc="http://schemas.microsoft.com/office/word/2010/wordprocessingCanvas" xmlns:mc="http://schemas.openxmlformats.org/markup-compatibility/2006" xmlns:o="urn:schemas-microsoft-com:office:office" xmlns:r="http://schemas.openxmlformats.org/officeDocument/2006/relationships" xmlns:m="http://schemas.openxmlformats.org/officeDocument/2006/math" xmlns:v="urn:schemas-microsoft-com:vml" xmlns:wp14="http://schemas.microsoft.com/office/word/2010/wordprocessingDrawing" xmlns:wp="http://schemas.openxmlformats.org/drawingml/2006/wordprocessingDrawing" xmlns:w10="urn:schemas-microsoft-com:office:word" xmlns:w="http://schemas.openxmlformats.org/wordprocessingml/2006/main" xmlns:w14="http://schemas.microsoft.com/office/word/2010/wordml" xmlns:w15="http://schemas.microsoft.com/office/word/2012/wordml" xmlns:wpg="http://schemas.microsoft.com/office/word/2010/wordprocessingGroup" xmlns:wpi="http://schemas.microsoft.com/office/word/2010/wordprocessingInk" xmlns:wne="http://schemas.microsoft.com/office/word/2006/wordml" xmlns:wps="http://schemas.microsoft.com/office/word/2010/wordprocessingShape" mc:Ignorable="w14 w15 wp14">
+  <w:abstractNum w:abstractNumId="0" w15:restartNumberingAfterBreak="0">
+    <w:nsid w:val="03B436B9"/>
+    <w:multiLevelType w:val="hybridMultilevel"/>
+    <w:tmpl w:val="328C8044"/>
+    <w:lvl w:ilvl="0" w:tplc="04090001">
+      <w:start w:val="1"/>
+      <w:numFmt w:val="bullet"/>
+      <w:lvlText w:val=""/>
+      <w:lvlJc w:val="left"/>
+      <w:pPr>
+        <w:ind w:left="720" w:hanging="360"/>
+      </w:pPr>
+      <w:rPr>
+        <w:rFonts w:ascii="Symbol" w:hAnsi="Symbol" w:hint="default"/>
+      </w:rPr>
+    </w:lvl>
+    <w:lvl w:ilvl="1" w:tplc="04090003" w:tentative="1">
+      <w:start w:val="1"/>
+      <w:numFmt w:val="bullet"/>
+      <w:lvlText w:val="o"/>
+      <w:lvlJc w:val="left"/>
+      <w:pPr>
+        <w:ind w:left="1440" w:hanging="360"/>
+      </w:pPr>
+      <w:rPr>
+        <w:rFonts w:ascii="Courier New" w:hAnsi="Courier New" w:cs="Courier New" w:hint="default"/>
+      </w:rPr>
+    </w:lvl>
+    <w:lvl w:ilvl="2" w:tplc="04090005" w:tentative="1">
+      <w:start w:val="1"/>
+      <w:numFmt w:val="bullet"/>
+      <w:lvlText w:val=""/>
+      <w:lvlJc w:val="left"/>
+      <w:pPr>
+        <w:ind w:left="2160" w:hanging="360"/>
+      </w:pPr>
+      <w:rPr>
+        <w:rFonts w:ascii="Wingdings" w:hAnsi="Wingdings" w:hint="default"/>
+      </w:rPr>
+    </w:lvl>
+    <w:lvl w:ilvl="3" w:tplc="04090001" w:tentative="1">
+      <w:start w:val="1"/>
+      <w:numFmt w:val="bullet"/>
+      <w:lvlText w:val=""/>
+      <w:lvlJc w:val="left"/>
+      <w:pPr>
+        <w:ind w:left="2880" w:hanging="360"/>
+      </w:pPr>
+      <w:rPr>
+        <w:rFonts w:ascii="Symbol" w:hAnsi="Symbol" w:hint="default"/>
+      </w:rPr>
+    </w:lvl>
+    <w:lvl w:ilvl="4" w:tplc="04090003" w:tentative="1">
+      <w:start w:val="1"/>
+      <w:numFmt w:val="bullet"/>
+      <w:lvlText w:val="o"/>
+      <w:lvlJc w:val="left"/>
+      <w:pPr>
+        <w:ind w:left="3600" w:hanging="360"/>
+      </w:pPr>
+      <w:rPr>
+        <w:rFonts w:ascii="Courier New" w:hAnsi="Courier New" w:cs="Courier New" w:hint="default"/>
+      </w:rPr>
+    </w:lvl>
+    <w:lvl w:ilvl="5" w:tplc="04090005" w:tentative="1">
+      <w:start w:val="1"/>
+      <w:numFmt w:val="bullet"/>
+      <w:lvlText w:val=""/>
+      <w:lvlJc w:val="left"/>
+      <w:pPr>
+        <w:ind w:left="4320" w:hanging="360"/>
+      </w:pPr>
+      <w:rPr>
+        <w:rFonts w:ascii="Wingdings" w:hAnsi="Wingdings" w:hint="default"/>
+      </w:rPr>
+    </w:lvl>
+    <w:lvl w:ilvl="6" w:tplc="04090001" w:tentative="1">
+      <w:start w:val="1"/>
+      <w:numFmt w:val="bullet"/>
+      <w:lvlText w:val=""/>
+      <w:lvlJc w:val="left"/>
+      <w:pPr>
+        <w:ind w:left="5040" w:hanging="360"/>
+      </w:pPr>
+      <w:rPr>
+        <w:rFonts w:ascii="Symbol" w:hAnsi="Symbol" w:hint="default"/>
+      </w:rPr>
+    </w:lvl>
+    <w:lvl w:ilvl="7" w:tplc="04090003" w:tentative="1">
+      <w:start w:val="1"/>
+      <w:numFmt w:val="bullet"/>
+      <w:lvlText w:val="o"/>
+      <w:lvlJc w:val="left"/>
+      <w:pPr>
+        <w:ind w:left="5760" w:hanging="360"/>
+      </w:pPr>
+      <w:rPr>
+        <w:rFonts w:ascii="Courier New" w:hAnsi="Courier New" w:cs="Courier New" w:hint="default"/>
+      </w:rPr>
+    </w:lvl>
+    <w:lvl w:ilvl="8" w:tplc="04090005" w:tentative="1">
+      <w:start w:val="1"/>
+      <w:numFmt w:val="bullet"/>
+      <w:lvlText w:val=""/>
+      <w:lvlJc w:val="left"/>
+      <w:pPr>
+        <w:ind w:left="6480" w:hanging="360"/>
+      </w:pPr>
+      <w:rPr>
+        <w:rFonts w:ascii="Wingdings" w:hAnsi="Wingdings" w:hint="default"/>
+      </w:rPr>
+    </w:lvl>
+  </w:abstractNum>
+  <w:abstractNum w:abstractNumId="1" w15:restartNumberingAfterBreak="0">
     <w:nsid w:val="19337991"/>
     <w:multiLevelType w:val="hybridMultilevel"/>
     <w:tmpl w:val="F1C8489E"/>
@@ -1422,7 +1301,7 @@
       </w:rPr>
     </w:lvl>
   </w:abstractNum>
-  <w:abstractNum w:abstractNumId="1">
+  <w:abstractNum w:abstractNumId="2" w15:restartNumberingAfterBreak="0">
     <w:nsid w:val="1BB36B1E"/>
     <w:multiLevelType w:val="multilevel"/>
     <w:tmpl w:val="45C4FE2A"/>
@@ -1535,7 +1414,7 @@
       </w:pPr>
     </w:lvl>
   </w:abstractNum>
-  <w:abstractNum w:abstractNumId="2">
+  <w:abstractNum w:abstractNumId="3" w15:restartNumberingAfterBreak="0">
     <w:nsid w:val="2EFE7087"/>
     <w:multiLevelType w:val="hybridMultilevel"/>
     <w:tmpl w:val="73D8A500"/>
@@ -1648,7 +1527,7 @@
       </w:rPr>
     </w:lvl>
   </w:abstractNum>
-  <w:abstractNum w:abstractNumId="3">
+  <w:abstractNum w:abstractNumId="4" w15:restartNumberingAfterBreak="0">
     <w:nsid w:val="4CFD438E"/>
     <w:multiLevelType w:val="hybridMultilevel"/>
     <w:tmpl w:val="C764BB42"/>
@@ -1761,7 +1640,7 @@
       </w:rPr>
     </w:lvl>
   </w:abstractNum>
-  <w:abstractNum w:abstractNumId="4">
+  <w:abstractNum w:abstractNumId="5" w15:restartNumberingAfterBreak="0">
     <w:nsid w:val="73C33F41"/>
     <w:multiLevelType w:val="hybridMultilevel"/>
     <w:tmpl w:val="E6BA1240"/>
@@ -1875,25 +1754,28 @@
     </w:lvl>
   </w:abstractNum>
   <w:num w:numId="1">
+    <w:abstractNumId w:val="3"/>
+  </w:num>
+  <w:num w:numId="2">
+    <w:abstractNumId w:val="5"/>
+  </w:num>
+  <w:num w:numId="3">
+    <w:abstractNumId w:val="1"/>
+  </w:num>
+  <w:num w:numId="4">
+    <w:abstractNumId w:val="4"/>
+  </w:num>
+  <w:num w:numId="5">
     <w:abstractNumId w:val="2"/>
   </w:num>
-  <w:num w:numId="2">
-    <w:abstractNumId w:val="4"/>
-  </w:num>
-  <w:num w:numId="3">
+  <w:num w:numId="6">
     <w:abstractNumId w:val="0"/>
-  </w:num>
-  <w:num w:numId="4">
-    <w:abstractNumId w:val="3"/>
-  </w:num>
-  <w:num w:numId="5">
-    <w:abstractNumId w:val="1"/>
   </w:num>
 </w:numbering>
 </file>
 
 <file path=word/styles.xml><?xml version="1.0" encoding="utf-8"?>
-<w:styles xmlns:mc="http://schemas.openxmlformats.org/markup-compatibility/2006" xmlns:r="http://schemas.openxmlformats.org/officeDocument/2006/relationships" xmlns:w="http://schemas.openxmlformats.org/wordprocessingml/2006/main" xmlns:w14="http://schemas.microsoft.com/office/word/2010/wordml" mc:Ignorable="w14">
+<w:styles xmlns:mc="http://schemas.openxmlformats.org/markup-compatibility/2006" xmlns:r="http://schemas.openxmlformats.org/officeDocument/2006/relationships" xmlns:w="http://schemas.openxmlformats.org/wordprocessingml/2006/main" xmlns:w14="http://schemas.microsoft.com/office/word/2010/wordml" xmlns:w15="http://schemas.microsoft.com/office/word/2012/wordml" mc:Ignorable="w14 w15">
   <w:docDefaults>
     <w:rPrDefault>
       <w:rPr>
@@ -1909,509 +1791,378 @@
       </w:pPr>
     </w:pPrDefault>
   </w:docDefaults>
-  <w:latentStyles w:defLockedState="0" w:defUIPriority="99" w:defSemiHidden="1" w:defUnhideWhenUsed="1" w:defQFormat="0" w:count="267">
-    <w:lsdException w:name="Normal" w:semiHidden="0" w:uiPriority="0" w:unhideWhenUsed="0" w:qFormat="1"/>
-    <w:lsdException w:name="heading 1" w:semiHidden="0" w:uiPriority="9" w:unhideWhenUsed="0" w:qFormat="1"/>
-    <w:lsdException w:name="heading 2" w:uiPriority="9" w:qFormat="1"/>
-    <w:lsdException w:name="heading 3" w:uiPriority="9" w:qFormat="1"/>
-    <w:lsdException w:name="heading 4" w:uiPriority="9" w:qFormat="1"/>
-    <w:lsdException w:name="heading 5" w:uiPriority="9" w:qFormat="1"/>
-    <w:lsdException w:name="heading 6" w:uiPriority="9" w:qFormat="1"/>
-    <w:lsdException w:name="heading 7" w:uiPriority="9" w:qFormat="1"/>
-    <w:lsdException w:name="heading 8" w:uiPriority="9" w:qFormat="1"/>
-    <w:lsdException w:name="heading 9" w:uiPriority="9" w:qFormat="1"/>
-    <w:lsdException w:name="toc 1" w:uiPriority="39"/>
-    <w:lsdException w:name="toc 2" w:uiPriority="39"/>
-    <w:lsdException w:name="toc 3" w:uiPriority="39"/>
-    <w:lsdException w:name="toc 4" w:uiPriority="39"/>
-    <w:lsdException w:name="toc 5" w:uiPriority="39"/>
-    <w:lsdException w:name="toc 6" w:uiPriority="39"/>
-    <w:lsdException w:name="toc 7" w:uiPriority="39"/>
-    <w:lsdException w:name="toc 8" w:uiPriority="39"/>
-    <w:lsdException w:name="toc 9" w:uiPriority="39"/>
-    <w:lsdException w:name="caption" w:uiPriority="35" w:qFormat="1"/>
-    <w:lsdException w:name="Title" w:semiHidden="0" w:uiPriority="10" w:unhideWhenUsed="0" w:qFormat="1"/>
-    <w:lsdException w:name="Default Paragraph Font" w:uiPriority="1"/>
-    <w:lsdException w:name="Subtitle" w:semiHidden="0" w:uiPriority="11" w:unhideWhenUsed="0" w:qFormat="1"/>
-    <w:lsdException w:name="Strong" w:semiHidden="0" w:uiPriority="22" w:unhideWhenUsed="0" w:qFormat="1"/>
-    <w:lsdException w:name="Emphasis" w:semiHidden="0" w:uiPriority="20" w:unhideWhenUsed="0" w:qFormat="1"/>
-    <w:lsdException w:name="Table Grid" w:semiHidden="0" w:uiPriority="59" w:unhideWhenUsed="0"/>
-    <w:lsdException w:name="Placeholder Text" w:unhideWhenUsed="0"/>
-    <w:lsdException w:name="No Spacing" w:semiHidden="0" w:uiPriority="1" w:unhideWhenUsed="0" w:qFormat="1"/>
-    <w:lsdException w:name="Light Shading" w:semiHidden="0" w:uiPriority="60" w:unhideWhenUsed="0"/>
-    <w:lsdException w:name="Light List" w:semiHidden="0" w:uiPriority="61" w:unhideWhenUsed="0"/>
-    <w:lsdException w:name="Light Grid" w:semiHidden="0" w:uiPriority="62" w:unhideWhenUsed="0"/>
-    <w:lsdException w:name="Medium Shading 1" w:semiHidden="0" w:uiPriority="63" w:unhideWhenUsed="0"/>
-    <w:lsdException w:name="Medium Shading 2" w:semiHidden="0" w:uiPriority="64" w:unhideWhenUsed="0"/>
-    <w:lsdException w:name="Medium List 1" w:semiHidden="0" w:uiPriority="65" w:unhideWhenUsed="0"/>
-    <w:lsdException w:name="Medium List 2" w:semiHidden="0" w:uiPriority="66" w:unhideWhenUsed="0"/>
-    <w:lsdException w:name="Medium Grid 1" w:semiHidden="0" w:uiPriority="67" w:unhideWhenUsed="0"/>
-    <w:lsdException w:name="Medium Grid 2" w:semiHidden="0" w:uiPriority="68" w:unhideWhenUsed="0"/>
-    <w:lsdException w:name="Medium Grid 3" w:semiHidden="0" w:uiPriority="69" w:unhideWhenUsed="0"/>
-    <w:lsdException w:name="Dark List" w:semiHidden="0" w:uiPriority="70" w:unhideWhenUsed="0"/>
-    <w:lsdException w:name="Colorful Shading" w:semiHidden="0" w:uiPriority="71" w:unhideWhenUsed="0"/>
-    <w:lsdException w:name="Colorful List" w:semiHidden="0" w:uiPriority="72" w:unhideWhenUsed="0"/>
-    <w:lsdException w:name="Colorful Grid" w:semiHidden="0" w:uiPriority="73" w:unhideWhenUsed="0"/>
-    <w:lsdException w:name="Light Shading Accent 1" w:semiHidden="0" w:uiPriority="60" w:unhideWhenUsed="0"/>
-    <w:lsdException w:name="Light List Accent 1" w:semiHidden="0" w:uiPriority="61" w:unhideWhenUsed="0"/>
-    <w:lsdException w:name="Light Grid Accent 1" w:semiHidden="0" w:uiPriority="62" w:unhideWhenUsed="0"/>
-    <w:lsdException w:name="Medium Shading 1 Accent 1" w:semiHidden="0" w:uiPriority="63" w:unhideWhenUsed="0"/>
-    <w:lsdException w:name="Medium Shading 2 Accent 1" w:semiHidden="0" w:uiPriority="64" w:unhideWhenUsed="0"/>
-    <w:lsdException w:name="Medium List 1 Accent 1" w:semiHidden="0" w:uiPriority="65" w:unhideWhenUsed="0"/>
-    <w:lsdException w:name="Revision" w:unhideWhenUsed="0"/>
-    <w:lsdException w:name="List Paragraph" w:semiHidden="0" w:uiPriority="34" w:unhideWhenUsed="0" w:qFormat="1"/>
-    <w:lsdException w:name="Quote" w:semiHidden="0" w:uiPriority="29" w:unhideWhenUsed="0" w:qFormat="1"/>
-    <w:lsdException w:name="Intense Quote" w:semiHidden="0" w:uiPriority="30" w:unhideWhenUsed="0" w:qFormat="1"/>
-    <w:lsdException w:name="Medium List 2 Accent 1" w:semiHidden="0" w:uiPriority="66" w:unhideWhenUsed="0"/>
-    <w:lsdException w:name="Medium Grid 1 Accent 1" w:semiHidden="0" w:uiPriority="67" w:unhideWhenUsed="0"/>
-    <w:lsdException w:name="Medium Grid 2 Accent 1" w:semiHidden="0" w:uiPriority="68" w:unhideWhenUsed="0"/>
-    <w:lsdException w:name="Medium Grid 3 Accent 1" w:semiHidden="0" w:uiPriority="69" w:unhideWhenUsed="0"/>
-    <w:lsdException w:name="Dark List Accent 1" w:semiHidden="0" w:uiPriority="70" w:unhideWhenUsed="0"/>
-    <w:lsdException w:name="Colorful Shading Accent 1" w:semiHidden="0" w:uiPriority="71" w:unhideWhenUsed="0"/>
-    <w:lsdException w:name="Colorful List Accent 1" w:semiHidden="0" w:uiPriority="72" w:unhideWhenUsed="0"/>
-    <w:lsdException w:name="Colorful Grid Accent 1" w:semiHidden="0" w:uiPriority="73" w:unhideWhenUsed="0"/>
-    <w:lsdException w:name="Light Shading Accent 2" w:semiHidden="0" w:uiPriority="60" w:unhideWhenUsed="0"/>
-    <w:lsdException w:name="Light List Accent 2" w:semiHidden="0" w:uiPriority="61" w:unhideWhenUsed="0"/>
-    <w:lsdException w:name="Light Grid Accent 2" w:semiHidden="0" w:uiPriority="62" w:unhideWhenUsed="0"/>
-    <w:lsdException w:name="Medium Shading 1 Accent 2" w:semiHidden="0" w:uiPriority="63" w:unhideWhenUsed="0"/>
-    <w:lsdException w:name="Medium Shading 2 Accent 2" w:semiHidden="0" w:uiPriority="64" w:unhideWhenUsed="0"/>
-    <w:lsdException w:name="Medium List 1 Accent 2" w:semiHidden="0" w:uiPriority="65" w:unhideWhenUsed="0"/>
-    <w:lsdException w:name="Medium List 2 Accent 2" w:semiHidden="0" w:uiPriority="66" w:unhideWhenUsed="0"/>
-    <w:lsdException w:name="Medium Grid 1 Accent 2" w:semiHidden="0" w:uiPriority="67" w:unhideWhenUsed="0"/>
-    <w:lsdException w:name="Medium Grid 2 Accent 2" w:semiHidden="0" w:uiPriority="68" w:unhideWhenUsed="0"/>
-    <w:lsdException w:name="Medium Grid 3 Accent 2" w:semiHidden="0" w:uiPriority="69" w:unhideWhenUsed="0"/>
-    <w:lsdException w:name="Dark List Accent 2" w:semiHidden="0" w:uiPriority="70" w:unhideWhenUsed="0"/>
-    <w:lsdException w:name="Colorful Shading Accent 2" w:semiHidden="0" w:uiPriority="71" w:unhideWhenUsed="0"/>
-    <w:lsdException w:name="Colorful List Accent 2" w:semiHidden="0" w:uiPriority="72" w:unhideWhenUsed="0"/>
-    <w:lsdException w:name="Colorful Grid Accent 2" w:semiHidden="0" w:uiPriority="73" w:unhideWhenUsed="0"/>
-    <w:lsdException w:name="Light Shading Accent 3" w:semiHidden="0" w:uiPriority="60" w:unhideWhenUsed="0"/>
-    <w:lsdException w:name="Light List Accent 3" w:semiHidden="0" w:uiPriority="61" w:unhideWhenUsed="0"/>
-    <w:lsdException w:name="Light Grid Accent 3" w:semiHidden="0" w:uiPriority="62" w:unhideWhenUsed="0"/>
-    <w:lsdException w:name="Medium Shading 1 Accent 3" w:semiHidden="0" w:uiPriority="63" w:unhideWhenUsed="0"/>
-    <w:lsdException w:name="Medium Shading 2 Accent 3" w:semiHidden="0" w:uiPriority="64" w:unhideWhenUsed="0"/>
-    <w:lsdException w:name="Medium List 1 Accent 3" w:semiHidden="0" w:uiPriority="65" w:unhideWhenUsed="0"/>
-    <w:lsdException w:name="Medium List 2 Accent 3" w:semiHidden="0" w:uiPriority="66" w:unhideWhenUsed="0"/>
-    <w:lsdException w:name="Medium Grid 1 Accent 3" w:semiHidden="0" w:uiPriority="67" w:unhideWhenUsed="0"/>
-    <w:lsdException w:name="Medium Grid 2 Accent 3" w:semiHidden="0" w:uiPriority="68" w:unhideWhenUsed="0"/>
-    <w:lsdException w:name="Medium Grid 3 Accent 3" w:semiHidden="0" w:uiPriority="69" w:unhideWhenUsed="0"/>
-    <w:lsdException w:name="Dark List Accent 3" w:semiHidden="0" w:uiPriority="70" w:unhideWhenUsed="0"/>
-    <w:lsdException w:name="Colorful Shading Accent 3" w:semiHidden="0" w:uiPriority="71" w:unhideWhenUsed="0"/>
-    <w:lsdException w:name="Colorful List Accent 3" w:semiHidden="0" w:uiPriority="72" w:unhideWhenUsed="0"/>
-    <w:lsdException w:name="Colorful Grid Accent 3" w:semiHidden="0" w:uiPriority="73" w:unhideWhenUsed="0"/>
-    <w:lsdException w:name="Light Shading Accent 4" w:semiHidden="0" w:uiPriority="60" w:unhideWhenUsed="0"/>
-    <w:lsdException w:name="Light List Accent 4" w:semiHidden="0" w:uiPriority="61" w:unhideWhenUsed="0"/>
-    <w:lsdException w:name="Light Grid Accent 4" w:semiHidden="0" w:uiPriority="62" w:unhideWhenUsed="0"/>
-    <w:lsdException w:name="Medium Shading 1 Accent 4" w:semiHidden="0" w:uiPriority="63" w:unhideWhenUsed="0"/>
-    <w:lsdException w:name="Medium Shading 2 Accent 4" w:semiHidden="0" w:uiPriority="64" w:unhideWhenUsed="0"/>
-    <w:lsdException w:name="Medium List 1 Accent 4" w:semiHidden="0" w:uiPriority="65" w:unhideWhenUsed="0"/>
-    <w:lsdException w:name="Medium List 2 Accent 4" w:semiHidden="0" w:uiPriority="66" w:unhideWhenUsed="0"/>
-    <w:lsdException w:name="Medium Grid 1 Accent 4" w:semiHidden="0" w:uiPriority="67" w:unhideWhenUsed="0"/>
-    <w:lsdException w:name="Medium Grid 2 Accent 4" w:semiHidden="0" w:uiPriority="68" w:unhideWhenUsed="0"/>
-    <w:lsdException w:name="Medium Grid 3 Accent 4" w:semiHidden="0" w:uiPriority="69" w:unhideWhenUsed="0"/>
-    <w:lsdException w:name="Dark List Accent 4" w:semiHidden="0" w:uiPriority="70" w:unhideWhenUsed="0"/>
-    <w:lsdException w:name="Colorful Shading Accent 4" w:semiHidden="0" w:uiPriority="71" w:unhideWhenUsed="0"/>
-    <w:lsdException w:name="Colorful List Accent 4" w:semiHidden="0" w:uiPriority="72" w:unhideWhenUsed="0"/>
-    <w:lsdException w:name="Colorful Grid Accent 4" w:semiHidden="0" w:uiPriority="73" w:unhideWhenUsed="0"/>
-    <w:lsdException w:name="Light Shading Accent 5" w:semiHidden="0" w:uiPriority="60" w:unhideWhenUsed="0"/>
-    <w:lsdException w:name="Light List Accent 5" w:semiHidden="0" w:uiPriority="61" w:unhideWhenUsed="0"/>
-    <w:lsdException w:name="Light Grid Accent 5" w:semiHidden="0" w:uiPriority="62" w:unhideWhenUsed="0"/>
-    <w:lsdException w:name="Medium Shading 1 Accent 5" w:semiHidden="0" w:uiPriority="63" w:unhideWhenUsed="0"/>
-    <w:lsdException w:name="Medium Shading 2 Accent 5" w:semiHidden="0" w:uiPriority="64" w:unhideWhenUsed="0"/>
-    <w:lsdException w:name="Medium List 1 Accent 5" w:semiHidden="0" w:uiPriority="65" w:unhideWhenUsed="0"/>
-    <w:lsdException w:name="Medium List 2 Accent 5" w:semiHidden="0" w:uiPriority="66" w:unhideWhenUsed="0"/>
-    <w:lsdException w:name="Medium Grid 1 Accent 5" w:semiHidden="0" w:uiPriority="67" w:unhideWhenUsed="0"/>
-    <w:lsdException w:name="Medium Grid 2 Accent 5" w:semiHidden="0" w:uiPriority="68" w:unhideWhenUsed="0"/>
-    <w:lsdException w:name="Medium Grid 3 Accent 5" w:semiHidden="0" w:uiPriority="69" w:unhideWhenUsed="0"/>
-    <w:lsdException w:name="Dark List Accent 5" w:semiHidden="0" w:uiPriority="70" w:unhideWhenUsed="0"/>
-    <w:lsdException w:name="Colorful Shading Accent 5" w:semiHidden="0" w:uiPriority="71" w:unhideWhenUsed="0"/>
-    <w:lsdException w:name="Colorful List Accent 5" w:semiHidden="0" w:uiPriority="72" w:unhideWhenUsed="0"/>
-    <w:lsdException w:name="Colorful Grid Accent 5" w:semiHidden="0" w:uiPriority="73" w:unhideWhenUsed="0"/>
-    <w:lsdException w:name="Light Shading Accent 6" w:semiHidden="0" w:uiPriority="60" w:unhideWhenUsed="0"/>
-    <w:lsdException w:name="Light List Accent 6" w:semiHidden="0" w:uiPriority="61" w:unhideWhenUsed="0"/>
-    <w:lsdException w:name="Light Grid Accent 6" w:semiHidden="0" w:uiPriority="62" w:unhideWhenUsed="0"/>
-    <w:lsdException w:name="Medium Shading 1 Accent 6" w:semiHidden="0" w:uiPriority="63" w:unhideWhenUsed="0"/>
-    <w:lsdException w:name="Medium Shading 2 Accent 6" w:semiHidden="0" w:uiPriority="64" w:unhideWhenUsed="0"/>
-    <w:lsdException w:name="Medium List 1 Accent 6" w:semiHidden="0" w:uiPriority="65" w:unhideWhenUsed="0"/>
-    <w:lsdException w:name="Medium List 2 Accent 6" w:semiHidden="0" w:uiPriority="66" w:unhideWhenUsed="0"/>
-    <w:lsdException w:name="Medium Grid 1 Accent 6" w:semiHidden="0" w:uiPriority="67" w:unhideWhenUsed="0"/>
-    <w:lsdException w:name="Medium Grid 2 Accent 6" w:semiHidden="0" w:uiPriority="68" w:unhideWhenUsed="0"/>
-    <w:lsdException w:name="Medium Grid 3 Accent 6" w:semiHidden="0" w:uiPriority="69" w:unhideWhenUsed="0"/>
-    <w:lsdException w:name="Dark List Accent 6" w:semiHidden="0" w:uiPriority="70" w:unhideWhenUsed="0"/>
-    <w:lsdException w:name="Colorful Shading Accent 6" w:semiHidden="0" w:uiPriority="71" w:unhideWhenUsed="0"/>
-    <w:lsdException w:name="Colorful List Accent 6" w:semiHidden="0" w:uiPriority="72" w:unhideWhenUsed="0"/>
-    <w:lsdException w:name="Colorful Grid Accent 6" w:semiHidden="0" w:uiPriority="73" w:unhideWhenUsed="0"/>
-    <w:lsdException w:name="Subtle Emphasis" w:semiHidden="0" w:uiPriority="19" w:unhideWhenUsed="0" w:qFormat="1"/>
-    <w:lsdException w:name="Intense Emphasis" w:semiHidden="0" w:uiPriority="21" w:unhideWhenUsed="0" w:qFormat="1"/>
-    <w:lsdException w:name="Subtle Reference" w:semiHidden="0" w:uiPriority="31" w:unhideWhenUsed="0" w:qFormat="1"/>
-    <w:lsdException w:name="Intense Reference" w:semiHidden="0" w:uiPriority="32" w:unhideWhenUsed="0" w:qFormat="1"/>
-    <w:lsdException w:name="Book Title" w:semiHidden="0" w:uiPriority="33" w:unhideWhenUsed="0" w:qFormat="1"/>
-    <w:lsdException w:name="Bibliography" w:uiPriority="37"/>
-    <w:lsdException w:name="TOC Heading" w:uiPriority="39" w:qFormat="1"/>
-  </w:latentStyles>
-  <w:style w:type="paragraph" w:default="1" w:styleId="Normal">
-    <w:name w:val="Normal"/>
-    <w:qFormat/>
-  </w:style>
-  <w:style w:type="paragraph" w:styleId="Heading1">
-    <w:name w:val="heading 1"/>
-    <w:basedOn w:val="Normal"/>
-    <w:link w:val="Heading1Char"/>
-    <w:uiPriority w:val="9"/>
-    <w:qFormat/>
-    <w:rsid w:val="00560DFB"/>
-    <w:pPr>
-      <w:spacing w:before="100" w:beforeAutospacing="1" w:after="100" w:afterAutospacing="1" w:line="240" w:lineRule="auto"/>
-      <w:outlineLvl w:val="0"/>
-    </w:pPr>
-    <w:rPr>
-      <w:rFonts w:ascii="Times New Roman" w:eastAsia="Times New Roman" w:hAnsi="Times New Roman" w:cs="Times New Roman"/>
-      <w:b/>
-      <w:bCs/>
-      <w:kern w:val="36"/>
-      <w:sz w:val="48"/>
-      <w:szCs w:val="48"/>
-    </w:rPr>
-  </w:style>
-  <w:style w:type="paragraph" w:styleId="Heading2">
-    <w:name w:val="heading 2"/>
-    <w:basedOn w:val="Normal"/>
-    <w:link w:val="Heading2Char"/>
-    <w:uiPriority w:val="9"/>
-    <w:qFormat/>
-    <w:rsid w:val="00560DFB"/>
-    <w:pPr>
-      <w:spacing w:before="100" w:beforeAutospacing="1" w:after="100" w:afterAutospacing="1" w:line="240" w:lineRule="auto"/>
-      <w:outlineLvl w:val="1"/>
-    </w:pPr>
-    <w:rPr>
-      <w:rFonts w:ascii="Times New Roman" w:eastAsia="Times New Roman" w:hAnsi="Times New Roman" w:cs="Times New Roman"/>
-      <w:b/>
-      <w:bCs/>
-      <w:sz w:val="36"/>
-      <w:szCs w:val="36"/>
-    </w:rPr>
-  </w:style>
-  <w:style w:type="character" w:default="1" w:styleId="DefaultParagraphFont">
-    <w:name w:val="Default Paragraph Font"/>
-    <w:uiPriority w:val="1"/>
-    <w:semiHidden/>
-    <w:unhideWhenUsed/>
-  </w:style>
-  <w:style w:type="table" w:default="1" w:styleId="TableNormal">
-    <w:name w:val="Normal Table"/>
-    <w:uiPriority w:val="99"/>
-    <w:semiHidden/>
-    <w:unhideWhenUsed/>
-    <w:tblPr>
-      <w:tblInd w:w="0" w:type="dxa"/>
-      <w:tblCellMar>
-        <w:top w:w="0" w:type="dxa"/>
-        <w:left w:w="108" w:type="dxa"/>
-        <w:bottom w:w="0" w:type="dxa"/>
-        <w:right w:w="108" w:type="dxa"/>
-      </w:tblCellMar>
-    </w:tblPr>
-  </w:style>
-  <w:style w:type="numbering" w:default="1" w:styleId="NoList">
-    <w:name w:val="No List"/>
-    <w:uiPriority w:val="99"/>
-    <w:semiHidden/>
-    <w:unhideWhenUsed/>
-  </w:style>
-  <w:style w:type="paragraph" w:styleId="NoSpacing">
-    <w:name w:val="No Spacing"/>
-    <w:uiPriority w:val="1"/>
-    <w:qFormat/>
-    <w:rsid w:val="00A51D43"/>
-    <w:pPr>
-      <w:spacing w:after="0" w:line="240" w:lineRule="auto"/>
-    </w:pPr>
-  </w:style>
-  <w:style w:type="character" w:styleId="Strong">
-    <w:name w:val="Strong"/>
-    <w:basedOn w:val="DefaultParagraphFont"/>
-    <w:uiPriority w:val="22"/>
-    <w:qFormat/>
-    <w:rsid w:val="00560DFB"/>
-    <w:rPr>
-      <w:b/>
-      <w:bCs/>
-    </w:rPr>
-  </w:style>
-  <w:style w:type="character" w:styleId="Hyperlink">
-    <w:name w:val="Hyperlink"/>
-    <w:basedOn w:val="DefaultParagraphFont"/>
-    <w:uiPriority w:val="99"/>
-    <w:semiHidden/>
-    <w:unhideWhenUsed/>
-    <w:rsid w:val="00560DFB"/>
-    <w:rPr>
-      <w:color w:val="0000FF"/>
-      <w:u w:val="single"/>
-    </w:rPr>
-  </w:style>
-  <w:style w:type="character" w:customStyle="1" w:styleId="Heading1Char">
-    <w:name w:val="Heading 1 Char"/>
-    <w:basedOn w:val="DefaultParagraphFont"/>
-    <w:link w:val="Heading1"/>
-    <w:uiPriority w:val="9"/>
-    <w:rsid w:val="00560DFB"/>
-    <w:rPr>
-      <w:rFonts w:ascii="Times New Roman" w:eastAsia="Times New Roman" w:hAnsi="Times New Roman" w:cs="Times New Roman"/>
-      <w:b/>
-      <w:bCs/>
-      <w:kern w:val="36"/>
-      <w:sz w:val="48"/>
-      <w:szCs w:val="48"/>
-    </w:rPr>
-  </w:style>
-  <w:style w:type="character" w:customStyle="1" w:styleId="Heading2Char">
-    <w:name w:val="Heading 2 Char"/>
-    <w:basedOn w:val="DefaultParagraphFont"/>
-    <w:link w:val="Heading2"/>
-    <w:uiPriority w:val="9"/>
-    <w:rsid w:val="00560DFB"/>
-    <w:rPr>
-      <w:rFonts w:ascii="Times New Roman" w:eastAsia="Times New Roman" w:hAnsi="Times New Roman" w:cs="Times New Roman"/>
-      <w:b/>
-      <w:bCs/>
-      <w:sz w:val="36"/>
-      <w:szCs w:val="36"/>
-    </w:rPr>
-  </w:style>
-  <w:style w:type="paragraph" w:styleId="NormalWeb">
-    <w:name w:val="Normal (Web)"/>
-    <w:basedOn w:val="Normal"/>
-    <w:uiPriority w:val="99"/>
-    <w:semiHidden/>
-    <w:unhideWhenUsed/>
-    <w:rsid w:val="00560DFB"/>
-    <w:pPr>
-      <w:spacing w:before="100" w:beforeAutospacing="1" w:after="100" w:afterAutospacing="1" w:line="240" w:lineRule="auto"/>
-    </w:pPr>
-    <w:rPr>
-      <w:rFonts w:ascii="Times New Roman" w:eastAsia="Times New Roman" w:hAnsi="Times New Roman" w:cs="Times New Roman"/>
-      <w:sz w:val="24"/>
-      <w:szCs w:val="24"/>
-    </w:rPr>
-  </w:style>
-  <w:style w:type="paragraph" w:styleId="HTMLPreformatted">
-    <w:name w:val="HTML Preformatted"/>
-    <w:basedOn w:val="Normal"/>
-    <w:link w:val="HTMLPreformattedChar"/>
-    <w:uiPriority w:val="99"/>
-    <w:semiHidden/>
-    <w:unhideWhenUsed/>
-    <w:rsid w:val="00560DFB"/>
-    <w:pPr>
-      <w:tabs>
-        <w:tab w:val="left" w:pos="916"/>
-        <w:tab w:val="left" w:pos="1832"/>
-        <w:tab w:val="left" w:pos="2748"/>
-        <w:tab w:val="left" w:pos="3664"/>
-        <w:tab w:val="left" w:pos="4580"/>
-        <w:tab w:val="left" w:pos="5496"/>
-        <w:tab w:val="left" w:pos="6412"/>
-        <w:tab w:val="left" w:pos="7328"/>
-        <w:tab w:val="left" w:pos="8244"/>
-        <w:tab w:val="left" w:pos="9160"/>
-        <w:tab w:val="left" w:pos="10076"/>
-        <w:tab w:val="left" w:pos="10992"/>
-        <w:tab w:val="left" w:pos="11908"/>
-        <w:tab w:val="left" w:pos="12824"/>
-        <w:tab w:val="left" w:pos="13740"/>
-        <w:tab w:val="left" w:pos="14656"/>
-      </w:tabs>
-      <w:spacing w:after="0" w:line="240" w:lineRule="auto"/>
-    </w:pPr>
-    <w:rPr>
-      <w:rFonts w:ascii="Courier New" w:eastAsia="Times New Roman" w:hAnsi="Courier New" w:cs="Courier New"/>
-      <w:sz w:val="20"/>
-      <w:szCs w:val="20"/>
-    </w:rPr>
-  </w:style>
-  <w:style w:type="character" w:customStyle="1" w:styleId="HTMLPreformattedChar">
-    <w:name w:val="HTML Preformatted Char"/>
-    <w:basedOn w:val="DefaultParagraphFont"/>
-    <w:link w:val="HTMLPreformatted"/>
-    <w:uiPriority w:val="99"/>
-    <w:semiHidden/>
-    <w:rsid w:val="00560DFB"/>
-    <w:rPr>
-      <w:rFonts w:ascii="Courier New" w:eastAsia="Times New Roman" w:hAnsi="Courier New" w:cs="Courier New"/>
-      <w:sz w:val="20"/>
-      <w:szCs w:val="20"/>
-    </w:rPr>
-  </w:style>
-  <w:style w:type="paragraph" w:styleId="ListParagraph">
-    <w:name w:val="List Paragraph"/>
-    <w:basedOn w:val="Normal"/>
-    <w:uiPriority w:val="34"/>
-    <w:qFormat/>
-    <w:rsid w:val="00560DFB"/>
-    <w:pPr>
-      <w:ind w:left="720"/>
-      <w:contextualSpacing/>
-    </w:pPr>
-  </w:style>
-</w:styles>
-</file>
-
-<file path=word/stylesWithEffects.xml><?xml version="1.0" encoding="utf-8"?>
-<w:styles xmlns:wpc="http://schemas.microsoft.com/office/word/2010/wordprocessingCanvas" xmlns:mc="http://schemas.openxmlformats.org/markup-compatibility/2006" xmlns:o="urn:schemas-microsoft-com:office:office" xmlns:r="http://schemas.openxmlformats.org/officeDocument/2006/relationships" xmlns:m="http://schemas.openxmlformats.org/officeDocument/2006/math" xmlns:v="urn:schemas-microsoft-com:vml" xmlns:wp14="http://schemas.microsoft.com/office/word/2010/wordprocessingDrawing" xmlns:wp="http://schemas.openxmlformats.org/drawingml/2006/wordprocessingDrawing" xmlns:w10="urn:schemas-microsoft-com:office:word" xmlns:w="http://schemas.openxmlformats.org/wordprocessingml/2006/main" xmlns:w14="http://schemas.microsoft.com/office/word/2010/wordml" xmlns:wpg="http://schemas.microsoft.com/office/word/2010/wordprocessingGroup" xmlns:wpi="http://schemas.microsoft.com/office/word/2010/wordprocessingInk" xmlns:wne="http://schemas.microsoft.com/office/word/2006/wordml" xmlns:wps="http://schemas.microsoft.com/office/word/2010/wordprocessingShape" mc:Ignorable="w14 wp14">
-  <w:docDefaults>
-    <w:rPrDefault>
-      <w:rPr>
-        <w:rFonts w:asciiTheme="minorHAnsi" w:eastAsiaTheme="minorHAnsi" w:hAnsiTheme="minorHAnsi" w:cstheme="minorBidi"/>
-        <w:sz w:val="22"/>
-        <w:szCs w:val="22"/>
-        <w:lang w:val="en-US" w:eastAsia="en-US" w:bidi="ar-SA"/>
-      </w:rPr>
-    </w:rPrDefault>
-    <w:pPrDefault>
-      <w:pPr>
-        <w:spacing w:after="200" w:line="276" w:lineRule="auto"/>
-      </w:pPr>
-    </w:pPrDefault>
-  </w:docDefaults>
-  <w:latentStyles w:defLockedState="0" w:defUIPriority="99" w:defSemiHidden="1" w:defUnhideWhenUsed="1" w:defQFormat="0" w:count="267">
-    <w:lsdException w:name="Normal" w:semiHidden="0" w:uiPriority="0" w:unhideWhenUsed="0" w:qFormat="1"/>
-    <w:lsdException w:name="heading 1" w:semiHidden="0" w:uiPriority="9" w:unhideWhenUsed="0" w:qFormat="1"/>
-    <w:lsdException w:name="heading 2" w:uiPriority="9" w:qFormat="1"/>
-    <w:lsdException w:name="heading 3" w:uiPriority="9" w:qFormat="1"/>
-    <w:lsdException w:name="heading 4" w:uiPriority="9" w:qFormat="1"/>
-    <w:lsdException w:name="heading 5" w:uiPriority="9" w:qFormat="1"/>
-    <w:lsdException w:name="heading 6" w:uiPriority="9" w:qFormat="1"/>
-    <w:lsdException w:name="heading 7" w:uiPriority="9" w:qFormat="1"/>
-    <w:lsdException w:name="heading 8" w:uiPriority="9" w:qFormat="1"/>
-    <w:lsdException w:name="heading 9" w:uiPriority="9" w:qFormat="1"/>
-    <w:lsdException w:name="toc 1" w:uiPriority="39"/>
-    <w:lsdException w:name="toc 2" w:uiPriority="39"/>
-    <w:lsdException w:name="toc 3" w:uiPriority="39"/>
-    <w:lsdException w:name="toc 4" w:uiPriority="39"/>
-    <w:lsdException w:name="toc 5" w:uiPriority="39"/>
-    <w:lsdException w:name="toc 6" w:uiPriority="39"/>
-    <w:lsdException w:name="toc 7" w:uiPriority="39"/>
-    <w:lsdException w:name="toc 8" w:uiPriority="39"/>
-    <w:lsdException w:name="toc 9" w:uiPriority="39"/>
-    <w:lsdException w:name="caption" w:uiPriority="35" w:qFormat="1"/>
-    <w:lsdException w:name="Title" w:semiHidden="0" w:uiPriority="10" w:unhideWhenUsed="0" w:qFormat="1"/>
-    <w:lsdException w:name="Default Paragraph Font" w:uiPriority="1"/>
-    <w:lsdException w:name="Subtitle" w:semiHidden="0" w:uiPriority="11" w:unhideWhenUsed="0" w:qFormat="1"/>
-    <w:lsdException w:name="Strong" w:semiHidden="0" w:uiPriority="22" w:unhideWhenUsed="0" w:qFormat="1"/>
-    <w:lsdException w:name="Emphasis" w:semiHidden="0" w:uiPriority="20" w:unhideWhenUsed="0" w:qFormat="1"/>
-    <w:lsdException w:name="Table Grid" w:semiHidden="0" w:uiPriority="59" w:unhideWhenUsed="0"/>
-    <w:lsdException w:name="Placeholder Text" w:unhideWhenUsed="0"/>
-    <w:lsdException w:name="No Spacing" w:semiHidden="0" w:uiPriority="1" w:unhideWhenUsed="0" w:qFormat="1"/>
-    <w:lsdException w:name="Light Shading" w:semiHidden="0" w:uiPriority="60" w:unhideWhenUsed="0"/>
-    <w:lsdException w:name="Light List" w:semiHidden="0" w:uiPriority="61" w:unhideWhenUsed="0"/>
-    <w:lsdException w:name="Light Grid" w:semiHidden="0" w:uiPriority="62" w:unhideWhenUsed="0"/>
-    <w:lsdException w:name="Medium Shading 1" w:semiHidden="0" w:uiPriority="63" w:unhideWhenUsed="0"/>
-    <w:lsdException w:name="Medium Shading 2" w:semiHidden="0" w:uiPriority="64" w:unhideWhenUsed="0"/>
-    <w:lsdException w:name="Medium List 1" w:semiHidden="0" w:uiPriority="65" w:unhideWhenUsed="0"/>
-    <w:lsdException w:name="Medium List 2" w:semiHidden="0" w:uiPriority="66" w:unhideWhenUsed="0"/>
-    <w:lsdException w:name="Medium Grid 1" w:semiHidden="0" w:uiPriority="67" w:unhideWhenUsed="0"/>
-    <w:lsdException w:name="Medium Grid 2" w:semiHidden="0" w:uiPriority="68" w:unhideWhenUsed="0"/>
-    <w:lsdException w:name="Medium Grid 3" w:semiHidden="0" w:uiPriority="69" w:unhideWhenUsed="0"/>
-    <w:lsdException w:name="Dark List" w:semiHidden="0" w:uiPriority="70" w:unhideWhenUsed="0"/>
-    <w:lsdException w:name="Colorful Shading" w:semiHidden="0" w:uiPriority="71" w:unhideWhenUsed="0"/>
-    <w:lsdException w:name="Colorful List" w:semiHidden="0" w:uiPriority="72" w:unhideWhenUsed="0"/>
-    <w:lsdException w:name="Colorful Grid" w:semiHidden="0" w:uiPriority="73" w:unhideWhenUsed="0"/>
-    <w:lsdException w:name="Light Shading Accent 1" w:semiHidden="0" w:uiPriority="60" w:unhideWhenUsed="0"/>
-    <w:lsdException w:name="Light List Accent 1" w:semiHidden="0" w:uiPriority="61" w:unhideWhenUsed="0"/>
-    <w:lsdException w:name="Light Grid Accent 1" w:semiHidden="0" w:uiPriority="62" w:unhideWhenUsed="0"/>
-    <w:lsdException w:name="Medium Shading 1 Accent 1" w:semiHidden="0" w:uiPriority="63" w:unhideWhenUsed="0"/>
-    <w:lsdException w:name="Medium Shading 2 Accent 1" w:semiHidden="0" w:uiPriority="64" w:unhideWhenUsed="0"/>
-    <w:lsdException w:name="Medium List 1 Accent 1" w:semiHidden="0" w:uiPriority="65" w:unhideWhenUsed="0"/>
-    <w:lsdException w:name="Revision" w:unhideWhenUsed="0"/>
-    <w:lsdException w:name="List Paragraph" w:semiHidden="0" w:uiPriority="34" w:unhideWhenUsed="0" w:qFormat="1"/>
-    <w:lsdException w:name="Quote" w:semiHidden="0" w:uiPriority="29" w:unhideWhenUsed="0" w:qFormat="1"/>
-    <w:lsdException w:name="Intense Quote" w:semiHidden="0" w:uiPriority="30" w:unhideWhenUsed="0" w:qFormat="1"/>
-    <w:lsdException w:name="Medium List 2 Accent 1" w:semiHidden="0" w:uiPriority="66" w:unhideWhenUsed="0"/>
-    <w:lsdException w:name="Medium Grid 1 Accent 1" w:semiHidden="0" w:uiPriority="67" w:unhideWhenUsed="0"/>
-    <w:lsdException w:name="Medium Grid 2 Accent 1" w:semiHidden="0" w:uiPriority="68" w:unhideWhenUsed="0"/>
-    <w:lsdException w:name="Medium Grid 3 Accent 1" w:semiHidden="0" w:uiPriority="69" w:unhideWhenUsed="0"/>
-    <w:lsdException w:name="Dark List Accent 1" w:semiHidden="0" w:uiPriority="70" w:unhideWhenUsed="0"/>
-    <w:lsdException w:name="Colorful Shading Accent 1" w:semiHidden="0" w:uiPriority="71" w:unhideWhenUsed="0"/>
-    <w:lsdException w:name="Colorful List Accent 1" w:semiHidden="0" w:uiPriority="72" w:unhideWhenUsed="0"/>
-    <w:lsdException w:name="Colorful Grid Accent 1" w:semiHidden="0" w:uiPriority="73" w:unhideWhenUsed="0"/>
-    <w:lsdException w:name="Light Shading Accent 2" w:semiHidden="0" w:uiPriority="60" w:unhideWhenUsed="0"/>
-    <w:lsdException w:name="Light List Accent 2" w:semiHidden="0" w:uiPriority="61" w:unhideWhenUsed="0"/>
-    <w:lsdException w:name="Light Grid Accent 2" w:semiHidden="0" w:uiPriority="62" w:unhideWhenUsed="0"/>
-    <w:lsdException w:name="Medium Shading 1 Accent 2" w:semiHidden="0" w:uiPriority="63" w:unhideWhenUsed="0"/>
-    <w:lsdException w:name="Medium Shading 2 Accent 2" w:semiHidden="0" w:uiPriority="64" w:unhideWhenUsed="0"/>
-    <w:lsdException w:name="Medium List 1 Accent 2" w:semiHidden="0" w:uiPriority="65" w:unhideWhenUsed="0"/>
-    <w:lsdException w:name="Medium List 2 Accent 2" w:semiHidden="0" w:uiPriority="66" w:unhideWhenUsed="0"/>
-    <w:lsdException w:name="Medium Grid 1 Accent 2" w:semiHidden="0" w:uiPriority="67" w:unhideWhenUsed="0"/>
-    <w:lsdException w:name="Medium Grid 2 Accent 2" w:semiHidden="0" w:uiPriority="68" w:unhideWhenUsed="0"/>
-    <w:lsdException w:name="Medium Grid 3 Accent 2" w:semiHidden="0" w:uiPriority="69" w:unhideWhenUsed="0"/>
-    <w:lsdException w:name="Dark List Accent 2" w:semiHidden="0" w:uiPriority="70" w:unhideWhenUsed="0"/>
-    <w:lsdException w:name="Colorful Shading Accent 2" w:semiHidden="0" w:uiPriority="71" w:unhideWhenUsed="0"/>
-    <w:lsdException w:name="Colorful List Accent 2" w:semiHidden="0" w:uiPriority="72" w:unhideWhenUsed="0"/>
-    <w:lsdException w:name="Colorful Grid Accent 2" w:semiHidden="0" w:uiPriority="73" w:unhideWhenUsed="0"/>
-    <w:lsdException w:name="Light Shading Accent 3" w:semiHidden="0" w:uiPriority="60" w:unhideWhenUsed="0"/>
-    <w:lsdException w:name="Light List Accent 3" w:semiHidden="0" w:uiPriority="61" w:unhideWhenUsed="0"/>
-    <w:lsdException w:name="Light Grid Accent 3" w:semiHidden="0" w:uiPriority="62" w:unhideWhenUsed="0"/>
-    <w:lsdException w:name="Medium Shading 1 Accent 3" w:semiHidden="0" w:uiPriority="63" w:unhideWhenUsed="0"/>
-    <w:lsdException w:name="Medium Shading 2 Accent 3" w:semiHidden="0" w:uiPriority="64" w:unhideWhenUsed="0"/>
-    <w:lsdException w:name="Medium List 1 Accent 3" w:semiHidden="0" w:uiPriority="65" w:unhideWhenUsed="0"/>
-    <w:lsdException w:name="Medium List 2 Accent 3" w:semiHidden="0" w:uiPriority="66" w:unhideWhenUsed="0"/>
-    <w:lsdException w:name="Medium Grid 1 Accent 3" w:semiHidden="0" w:uiPriority="67" w:unhideWhenUsed="0"/>
-    <w:lsdException w:name="Medium Grid 2 Accent 3" w:semiHidden="0" w:uiPriority="68" w:unhideWhenUsed="0"/>
-    <w:lsdException w:name="Medium Grid 3 Accent 3" w:semiHidden="0" w:uiPriority="69" w:unhideWhenUsed="0"/>
-    <w:lsdException w:name="Dark List Accent 3" w:semiHidden="0" w:uiPriority="70" w:unhideWhenUsed="0"/>
-    <w:lsdException w:name="Colorful Shading Accent 3" w:semiHidden="0" w:uiPriority="71" w:unhideWhenUsed="0"/>
-    <w:lsdException w:name="Colorful List Accent 3" w:semiHidden="0" w:uiPriority="72" w:unhideWhenUsed="0"/>
-    <w:lsdException w:name="Colorful Grid Accent 3" w:semiHidden="0" w:uiPriority="73" w:unhideWhenUsed="0"/>
-    <w:lsdException w:name="Light Shading Accent 4" w:semiHidden="0" w:uiPriority="60" w:unhideWhenUsed="0"/>
-    <w:lsdException w:name="Light List Accent 4" w:semiHidden="0" w:uiPriority="61" w:unhideWhenUsed="0"/>
-    <w:lsdException w:name="Light Grid Accent 4" w:semiHidden="0" w:uiPriority="62" w:unhideWhenUsed="0"/>
-    <w:lsdException w:name="Medium Shading 1 Accent 4" w:semiHidden="0" w:uiPriority="63" w:unhideWhenUsed="0"/>
-    <w:lsdException w:name="Medium Shading 2 Accent 4" w:semiHidden="0" w:uiPriority="64" w:unhideWhenUsed="0"/>
-    <w:lsdException w:name="Medium List 1 Accent 4" w:semiHidden="0" w:uiPriority="65" w:unhideWhenUsed="0"/>
-    <w:lsdException w:name="Medium List 2 Accent 4" w:semiHidden="0" w:uiPriority="66" w:unhideWhenUsed="0"/>
-    <w:lsdException w:name="Medium Grid 1 Accent 4" w:semiHidden="0" w:uiPriority="67" w:unhideWhenUsed="0"/>
-    <w:lsdException w:name="Medium Grid 2 Accent 4" w:semiHidden="0" w:uiPriority="68" w:unhideWhenUsed="0"/>
-    <w:lsdException w:name="Medium Grid 3 Accent 4" w:semiHidden="0" w:uiPriority="69" w:unhideWhenUsed="0"/>
-    <w:lsdException w:name="Dark List Accent 4" w:semiHidden="0" w:uiPriority="70" w:unhideWhenUsed="0"/>
-    <w:lsdException w:name="Colorful Shading Accent 4" w:semiHidden="0" w:uiPriority="71" w:unhideWhenUsed="0"/>
-    <w:lsdException w:name="Colorful List Accent 4" w:semiHidden="0" w:uiPriority="72" w:unhideWhenUsed="0"/>
-    <w:lsdException w:name="Colorful Grid Accent 4" w:semiHidden="0" w:uiPriority="73" w:unhideWhenUsed="0"/>
-    <w:lsdException w:name="Light Shading Accent 5" w:semiHidden="0" w:uiPriority="60" w:unhideWhenUsed="0"/>
-    <w:lsdException w:name="Light List Accent 5" w:semiHidden="0" w:uiPriority="61" w:unhideWhenUsed="0"/>
-    <w:lsdException w:name="Light Grid Accent 5" w:semiHidden="0" w:uiPriority="62" w:unhideWhenUsed="0"/>
-    <w:lsdException w:name="Medium Shading 1 Accent 5" w:semiHidden="0" w:uiPriority="63" w:unhideWhenUsed="0"/>
-    <w:lsdException w:name="Medium Shading 2 Accent 5" w:semiHidden="0" w:uiPriority="64" w:unhideWhenUsed="0"/>
-    <w:lsdException w:name="Medium List 1 Accent 5" w:semiHidden="0" w:uiPriority="65" w:unhideWhenUsed="0"/>
-    <w:lsdException w:name="Medium List 2 Accent 5" w:semiHidden="0" w:uiPriority="66" w:unhideWhenUsed="0"/>
-    <w:lsdException w:name="Medium Grid 1 Accent 5" w:semiHidden="0" w:uiPriority="67" w:unhideWhenUsed="0"/>
-    <w:lsdException w:name="Medium Grid 2 Accent 5" w:semiHidden="0" w:uiPriority="68" w:unhideWhenUsed="0"/>
-    <w:lsdException w:name="Medium Grid 3 Accent 5" w:semiHidden="0" w:uiPriority="69" w:unhideWhenUsed="0"/>
-    <w:lsdException w:name="Dark List Accent 5" w:semiHidden="0" w:uiPriority="70" w:unhideWhenUsed="0"/>
-    <w:lsdException w:name="Colorful Shading Accent 5" w:semiHidden="0" w:uiPriority="71" w:unhideWhenUsed="0"/>
-    <w:lsdException w:name="Colorful List Accent 5" w:semiHidden="0" w:uiPriority="72" w:unhideWhenUsed="0"/>
-    <w:lsdException w:name="Colorful Grid Accent 5" w:semiHidden="0" w:uiPriority="73" w:unhideWhenUsed="0"/>
-    <w:lsdException w:name="Light Shading Accent 6" w:semiHidden="0" w:uiPriority="60" w:unhideWhenUsed="0"/>
-    <w:lsdException w:name="Light List Accent 6" w:semiHidden="0" w:uiPriority="61" w:unhideWhenUsed="0"/>
-    <w:lsdException w:name="Light Grid Accent 6" w:semiHidden="0" w:uiPriority="62" w:unhideWhenUsed="0"/>
-    <w:lsdException w:name="Medium Shading 1 Accent 6" w:semiHidden="0" w:uiPriority="63" w:unhideWhenUsed="0"/>
-    <w:lsdException w:name="Medium Shading 2 Accent 6" w:semiHidden="0" w:uiPriority="64" w:unhideWhenUsed="0"/>
-    <w:lsdException w:name="Medium List 1 Accent 6" w:semiHidden="0" w:uiPriority="65" w:unhideWhenUsed="0"/>
-    <w:lsdException w:name="Medium List 2 Accent 6" w:semiHidden="0" w:uiPriority="66" w:unhideWhenUsed="0"/>
-    <w:lsdException w:name="Medium Grid 1 Accent 6" w:semiHidden="0" w:uiPriority="67" w:unhideWhenUsed="0"/>
-    <w:lsdException w:name="Medium Grid 2 Accent 6" w:semiHidden="0" w:uiPriority="68" w:unhideWhenUsed="0"/>
-    <w:lsdException w:name="Medium Grid 3 Accent 6" w:semiHidden="0" w:uiPriority="69" w:unhideWhenUsed="0"/>
-    <w:lsdException w:name="Dark List Accent 6" w:semiHidden="0" w:uiPriority="70" w:unhideWhenUsed="0"/>
-    <w:lsdException w:name="Colorful Shading Accent 6" w:semiHidden="0" w:uiPriority="71" w:unhideWhenUsed="0"/>
-    <w:lsdException w:name="Colorful List Accent 6" w:semiHidden="0" w:uiPriority="72" w:unhideWhenUsed="0"/>
-    <w:lsdException w:name="Colorful Grid Accent 6" w:semiHidden="0" w:uiPriority="73" w:unhideWhenUsed="0"/>
-    <w:lsdException w:name="Subtle Emphasis" w:semiHidden="0" w:uiPriority="19" w:unhideWhenUsed="0" w:qFormat="1"/>
-    <w:lsdException w:name="Intense Emphasis" w:semiHidden="0" w:uiPriority="21" w:unhideWhenUsed="0" w:qFormat="1"/>
-    <w:lsdException w:name="Subtle Reference" w:semiHidden="0" w:uiPriority="31" w:unhideWhenUsed="0" w:qFormat="1"/>
-    <w:lsdException w:name="Intense Reference" w:semiHidden="0" w:uiPriority="32" w:unhideWhenUsed="0" w:qFormat="1"/>
-    <w:lsdException w:name="Book Title" w:semiHidden="0" w:uiPriority="33" w:unhideWhenUsed="0" w:qFormat="1"/>
-    <w:lsdException w:name="Bibliography" w:uiPriority="37"/>
-    <w:lsdException w:name="TOC Heading" w:uiPriority="39" w:qFormat="1"/>
+  <w:latentStyles w:defLockedState="0" w:defUIPriority="99" w:defSemiHidden="0" w:defUnhideWhenUsed="0" w:defQFormat="0" w:count="371">
+    <w:lsdException w:name="Normal" w:uiPriority="0" w:qFormat="1"/>
+    <w:lsdException w:name="heading 1" w:uiPriority="9" w:qFormat="1"/>
+    <w:lsdException w:name="heading 2" w:semiHidden="1" w:uiPriority="9" w:unhideWhenUsed="1" w:qFormat="1"/>
+    <w:lsdException w:name="heading 3" w:semiHidden="1" w:uiPriority="9" w:unhideWhenUsed="1" w:qFormat="1"/>
+    <w:lsdException w:name="heading 4" w:semiHidden="1" w:uiPriority="9" w:unhideWhenUsed="1" w:qFormat="1"/>
+    <w:lsdException w:name="heading 5" w:semiHidden="1" w:uiPriority="9" w:unhideWhenUsed="1" w:qFormat="1"/>
+    <w:lsdException w:name="heading 6" w:semiHidden="1" w:uiPriority="9" w:unhideWhenUsed="1" w:qFormat="1"/>
+    <w:lsdException w:name="heading 7" w:semiHidden="1" w:uiPriority="9" w:unhideWhenUsed="1" w:qFormat="1"/>
+    <w:lsdException w:name="heading 8" w:semiHidden="1" w:uiPriority="9" w:unhideWhenUsed="1" w:qFormat="1"/>
+    <w:lsdException w:name="heading 9" w:semiHidden="1" w:uiPriority="9" w:unhideWhenUsed="1" w:qFormat="1"/>
+    <w:lsdException w:name="index 1" w:semiHidden="1" w:unhideWhenUsed="1"/>
+    <w:lsdException w:name="index 2" w:semiHidden="1" w:unhideWhenUsed="1"/>
+    <w:lsdException w:name="index 3" w:semiHidden="1" w:unhideWhenUsed="1"/>
+    <w:lsdException w:name="index 4" w:semiHidden="1" w:unhideWhenUsed="1"/>
+    <w:lsdException w:name="index 5" w:semiHidden="1" w:unhideWhenUsed="1"/>
+    <w:lsdException w:name="index 6" w:semiHidden="1" w:unhideWhenUsed="1"/>
+    <w:lsdException w:name="index 7" w:semiHidden="1" w:unhideWhenUsed="1"/>
+    <w:lsdException w:name="index 8" w:semiHidden="1" w:unhideWhenUsed="1"/>
+    <w:lsdException w:name="index 9" w:semiHidden="1" w:unhideWhenUsed="1"/>
+    <w:lsdException w:name="toc 1" w:semiHidden="1" w:uiPriority="39" w:unhideWhenUsed="1"/>
+    <w:lsdException w:name="toc 2" w:semiHidden="1" w:uiPriority="39" w:unhideWhenUsed="1"/>
+    <w:lsdException w:name="toc 3" w:semiHidden="1" w:uiPriority="39" w:unhideWhenUsed="1"/>
+    <w:lsdException w:name="toc 4" w:semiHidden="1" w:uiPriority="39" w:unhideWhenUsed="1"/>
+    <w:lsdException w:name="toc 5" w:semiHidden="1" w:uiPriority="39" w:unhideWhenUsed="1"/>
+    <w:lsdException w:name="toc 6" w:semiHidden="1" w:uiPriority="39" w:unhideWhenUsed="1"/>
+    <w:lsdException w:name="toc 7" w:semiHidden="1" w:uiPriority="39" w:unhideWhenUsed="1"/>
+    <w:lsdException w:name="toc 8" w:semiHidden="1" w:uiPriority="39" w:unhideWhenUsed="1"/>
+    <w:lsdException w:name="toc 9" w:semiHidden="1" w:uiPriority="39" w:unhideWhenUsed="1"/>
+    <w:lsdException w:name="Normal Indent" w:semiHidden="1" w:unhideWhenUsed="1"/>
+    <w:lsdException w:name="footnote text" w:semiHidden="1" w:unhideWhenUsed="1"/>
+    <w:lsdException w:name="annotation text" w:semiHidden="1" w:unhideWhenUsed="1"/>
+    <w:lsdException w:name="header" w:semiHidden="1" w:unhideWhenUsed="1"/>
+    <w:lsdException w:name="footer" w:semiHidden="1" w:unhideWhenUsed="1"/>
+    <w:lsdException w:name="index heading" w:semiHidden="1" w:unhideWhenUsed="1"/>
+    <w:lsdException w:name="caption" w:semiHidden="1" w:uiPriority="35" w:unhideWhenUsed="1" w:qFormat="1"/>
+    <w:lsdException w:name="table of figures" w:semiHidden="1" w:unhideWhenUsed="1"/>
+    <w:lsdException w:name="envelope address" w:semiHidden="1" w:unhideWhenUsed="1"/>
+    <w:lsdException w:name="envelope return" w:semiHidden="1" w:unhideWhenUsed="1"/>
+    <w:lsdException w:name="footnote reference" w:semiHidden="1" w:unhideWhenUsed="1"/>
+    <w:lsdException w:name="annotation reference" w:semiHidden="1" w:unhideWhenUsed="1"/>
+    <w:lsdException w:name="line number" w:semiHidden="1" w:unhideWhenUsed="1"/>
+    <w:lsdException w:name="page number" w:semiHidden="1" w:unhideWhenUsed="1"/>
+    <w:lsdException w:name="endnote reference" w:semiHidden="1" w:unhideWhenUsed="1"/>
+    <w:lsdException w:name="endnote text" w:semiHidden="1" w:unhideWhenUsed="1"/>
+    <w:lsdException w:name="table of authorities" w:semiHidden="1" w:unhideWhenUsed="1"/>
+    <w:lsdException w:name="macro" w:semiHidden="1" w:unhideWhenUsed="1"/>
+    <w:lsdException w:name="toa heading" w:semiHidden="1" w:unhideWhenUsed="1"/>
+    <w:lsdException w:name="List" w:semiHidden="1" w:unhideWhenUsed="1"/>
+    <w:lsdException w:name="List Bullet" w:semiHidden="1" w:unhideWhenUsed="1"/>
+    <w:lsdException w:name="List Number" w:semiHidden="1" w:unhideWhenUsed="1"/>
+    <w:lsdException w:name="List 2" w:semiHidden="1" w:unhideWhenUsed="1"/>
+    <w:lsdException w:name="List 3" w:semiHidden="1" w:unhideWhenUsed="1"/>
+    <w:lsdException w:name="List 4" w:semiHidden="1" w:unhideWhenUsed="1"/>
+    <w:lsdException w:name="List 5" w:semiHidden="1" w:unhideWhenUsed="1"/>
+    <w:lsdException w:name="List Bullet 2" w:semiHidden="1" w:unhideWhenUsed="1"/>
+    <w:lsdException w:name="List Bullet 3" w:semiHidden="1" w:unhideWhenUsed="1"/>
+    <w:lsdException w:name="List Bullet 4" w:semiHidden="1" w:unhideWhenUsed="1"/>
+    <w:lsdException w:name="List Bullet 5" w:semiHidden="1" w:unhideWhenUsed="1"/>
+    <w:lsdException w:name="List Number 2" w:semiHidden="1" w:unhideWhenUsed="1"/>
+    <w:lsdException w:name="List Number 3" w:semiHidden="1" w:unhideWhenUsed="1"/>
+    <w:lsdException w:name="List Number 4" w:semiHidden="1" w:unhideWhenUsed="1"/>
+    <w:lsdException w:name="List Number 5" w:semiHidden="1" w:unhideWhenUsed="1"/>
+    <w:lsdException w:name="Title" w:uiPriority="10" w:qFormat="1"/>
+    <w:lsdException w:name="Closing" w:semiHidden="1" w:unhideWhenUsed="1"/>
+    <w:lsdException w:name="Signature" w:semiHidden="1" w:unhideWhenUsed="1"/>
+    <w:lsdException w:name="Default Paragraph Font" w:semiHidden="1" w:uiPriority="1" w:unhideWhenUsed="1"/>
+    <w:lsdException w:name="Body Text" w:semiHidden="1" w:unhideWhenUsed="1"/>
+    <w:lsdException w:name="Body Text Indent" w:semiHidden="1" w:unhideWhenUsed="1"/>
+    <w:lsdException w:name="List Continue" w:semiHidden="1" w:unhideWhenUsed="1"/>
+    <w:lsdException w:name="List Continue 2" w:semiHidden="1" w:unhideWhenUsed="1"/>
+    <w:lsdException w:name="List Continue 3" w:semiHidden="1" w:unhideWhenUsed="1"/>
+    <w:lsdException w:name="List Continue 4" w:semiHidden="1" w:unhideWhenUsed="1"/>
+    <w:lsdException w:name="List Continue 5" w:semiHidden="1" w:unhideWhenUsed="1"/>
+    <w:lsdException w:name="Message Header" w:semiHidden="1" w:unhideWhenUsed="1"/>
+    <w:lsdException w:name="Subtitle" w:uiPriority="11" w:qFormat="1"/>
+    <w:lsdException w:name="Salutation" w:semiHidden="1" w:unhideWhenUsed="1"/>
+    <w:lsdException w:name="Date" w:semiHidden="1" w:unhideWhenUsed="1"/>
+    <w:lsdException w:name="Body Text First Indent" w:semiHidden="1" w:unhideWhenUsed="1"/>
+    <w:lsdException w:name="Body Text First Indent 2" w:semiHidden="1" w:unhideWhenUsed="1"/>
+    <w:lsdException w:name="Note Heading" w:semiHidden="1" w:unhideWhenUsed="1"/>
+    <w:lsdException w:name="Body Text 2" w:semiHidden="1" w:unhideWhenUsed="1"/>
+    <w:lsdException w:name="Body Text 3" w:semiHidden="1" w:unhideWhenUsed="1"/>
+    <w:lsdException w:name="Body Text Indent 2" w:semiHidden="1" w:unhideWhenUsed="1"/>
+    <w:lsdException w:name="Body Text Indent 3" w:semiHidden="1" w:unhideWhenUsed="1"/>
+    <w:lsdException w:name="Block Text" w:semiHidden="1" w:unhideWhenUsed="1"/>
+    <w:lsdException w:name="Hyperlink" w:semiHidden="1" w:unhideWhenUsed="1"/>
+    <w:lsdException w:name="FollowedHyperlink" w:semiHidden="1" w:unhideWhenUsed="1"/>
+    <w:lsdException w:name="Strong" w:uiPriority="22" w:qFormat="1"/>
+    <w:lsdException w:name="Emphasis" w:uiPriority="20" w:qFormat="1"/>
+    <w:lsdException w:name="Document Map" w:semiHidden="1" w:unhideWhenUsed="1"/>
+    <w:lsdException w:name="Plain Text" w:semiHidden="1" w:unhideWhenUsed="1"/>
+    <w:lsdException w:name="E-mail Signature" w:semiHidden="1" w:unhideWhenUsed="1"/>
+    <w:lsdException w:name="HTML Top of Form" w:semiHidden="1" w:unhideWhenUsed="1"/>
+    <w:lsdException w:name="HTML Bottom of Form" w:semiHidden="1" w:unhideWhenUsed="1"/>
+    <w:lsdException w:name="Normal (Web)" w:semiHidden="1" w:unhideWhenUsed="1"/>
+    <w:lsdException w:name="HTML Acronym" w:semiHidden="1" w:unhideWhenUsed="1"/>
+    <w:lsdException w:name="HTML Address" w:semiHidden="1" w:unhideWhenUsed="1"/>
+    <w:lsdException w:name="HTML Cite" w:semiHidden="1" w:unhideWhenUsed="1"/>
+    <w:lsdException w:name="HTML Code" w:semiHidden="1" w:unhideWhenUsed="1"/>
+    <w:lsdException w:name="HTML Definition" w:semiHidden="1" w:unhideWhenUsed="1"/>
+    <w:lsdException w:name="HTML Keyboard" w:semiHidden="1" w:unhideWhenUsed="1"/>
+    <w:lsdException w:name="HTML Preformatted" w:semiHidden="1" w:unhideWhenUsed="1"/>
+    <w:lsdException w:name="HTML Sample" w:semiHidden="1" w:unhideWhenUsed="1"/>
+    <w:lsdException w:name="HTML Typewriter" w:semiHidden="1" w:unhideWhenUsed="1"/>
+    <w:lsdException w:name="HTML Variable" w:semiHidden="1" w:unhideWhenUsed="1"/>
+    <w:lsdException w:name="Normal Table" w:semiHidden="1" w:unhideWhenUsed="1"/>
+    <w:lsdException w:name="annotation subject" w:semiHidden="1" w:unhideWhenUsed="1"/>
+    <w:lsdException w:name="No List" w:semiHidden="1" w:unhideWhenUsed="1"/>
+    <w:lsdException w:name="Outline List 1" w:semiHidden="1" w:unhideWhenUsed="1"/>
+    <w:lsdException w:name="Outline List 2" w:semiHidden="1" w:unhideWhenUsed="1"/>
+    <w:lsdException w:name="Outline List 3" w:semiHidden="1" w:unhideWhenUsed="1"/>
+    <w:lsdException w:name="Table Simple 1" w:semiHidden="1" w:unhideWhenUsed="1"/>
+    <w:lsdException w:name="Table Simple 2" w:semiHidden="1" w:unhideWhenUsed="1"/>
+    <w:lsdException w:name="Table Simple 3" w:semiHidden="1" w:unhideWhenUsed="1"/>
+    <w:lsdException w:name="Table Classic 1" w:semiHidden="1" w:unhideWhenUsed="1"/>
+    <w:lsdException w:name="Table Classic 2" w:semiHidden="1" w:unhideWhenUsed="1"/>
+    <w:lsdException w:name="Table Classic 3" w:semiHidden="1" w:unhideWhenUsed="1"/>
+    <w:lsdException w:name="Table Classic 4" w:semiHidden="1" w:unhideWhenUsed="1"/>
+    <w:lsdException w:name="Table Colorful 1" w:semiHidden="1" w:unhideWhenUsed="1"/>
+    <w:lsdException w:name="Table Colorful 2" w:semiHidden="1" w:unhideWhenUsed="1"/>
+    <w:lsdException w:name="Table Colorful 3" w:semiHidden="1" w:unhideWhenUsed="1"/>
+    <w:lsdException w:name="Table Columns 1" w:semiHidden="1" w:unhideWhenUsed="1"/>
+    <w:lsdException w:name="Table Columns 2" w:semiHidden="1" w:unhideWhenUsed="1"/>
+    <w:lsdException w:name="Table Columns 3" w:semiHidden="1" w:unhideWhenUsed="1"/>
+    <w:lsdException w:name="Table Columns 4" w:semiHidden="1" w:unhideWhenUsed="1"/>
+    <w:lsdException w:name="Table Columns 5" w:semiHidden="1" w:unhideWhenUsed="1"/>
+    <w:lsdException w:name="Table Grid 1" w:semiHidden="1" w:unhideWhenUsed="1"/>
+    <w:lsdException w:name="Table Grid 2" w:semiHidden="1" w:unhideWhenUsed="1"/>
+    <w:lsdException w:name="Table Grid 3" w:semiHidden="1" w:unhideWhenUsed="1"/>
+    <w:lsdException w:name="Table Grid 4" w:semiHidden="1" w:unhideWhenUsed="1"/>
+    <w:lsdException w:name="Table Grid 5" w:semiHidden="1" w:unhideWhenUsed="1"/>
+    <w:lsdException w:name="Table Grid 6" w:semiHidden="1" w:unhideWhenUsed="1"/>
+    <w:lsdException w:name="Table Grid 7" w:semiHidden="1" w:unhideWhenUsed="1"/>
+    <w:lsdException w:name="Table Grid 8" w:semiHidden="1" w:unhideWhenUsed="1"/>
+    <w:lsdException w:name="Table List 1" w:semiHidden="1" w:unhideWhenUsed="1"/>
+    <w:lsdException w:name="Table List 2" w:semiHidden="1" w:unhideWhenUsed="1"/>
+    <w:lsdException w:name="Table List 3" w:semiHidden="1" w:unhideWhenUsed="1"/>
+    <w:lsdException w:name="Table List 4" w:semiHidden="1" w:unhideWhenUsed="1"/>
+    <w:lsdException w:name="Table List 5" w:semiHidden="1" w:unhideWhenUsed="1"/>
+    <w:lsdException w:name="Table List 6" w:semiHidden="1" w:unhideWhenUsed="1"/>
+    <w:lsdException w:name="Table List 7" w:semiHidden="1" w:unhideWhenUsed="1"/>
+    <w:lsdException w:name="Table List 8" w:semiHidden="1" w:unhideWhenUsed="1"/>
+    <w:lsdException w:name="Table 3D effects 1" w:semiHidden="1" w:unhideWhenUsed="1"/>
+    <w:lsdException w:name="Table 3D effects 2" w:semiHidden="1" w:unhideWhenUsed="1"/>
+    <w:lsdException w:name="Table 3D effects 3" w:semiHidden="1" w:unhideWhenUsed="1"/>
+    <w:lsdException w:name="Table Contemporary" w:semiHidden="1" w:unhideWhenUsed="1"/>
+    <w:lsdException w:name="Table Elegant" w:semiHidden="1" w:unhideWhenUsed="1"/>
+    <w:lsdException w:name="Table Professional" w:semiHidden="1" w:unhideWhenUsed="1"/>
+    <w:lsdException w:name="Table Subtle 1" w:semiHidden="1" w:unhideWhenUsed="1"/>
+    <w:lsdException w:name="Table Subtle 2" w:semiHidden="1" w:unhideWhenUsed="1"/>
+    <w:lsdException w:name="Table Web 1" w:semiHidden="1" w:unhideWhenUsed="1"/>
+    <w:lsdException w:name="Table Web 2" w:semiHidden="1" w:unhideWhenUsed="1"/>
+    <w:lsdException w:name="Table Web 3" w:semiHidden="1" w:unhideWhenUsed="1"/>
+    <w:lsdException w:name="Balloon Text" w:semiHidden="1" w:unhideWhenUsed="1"/>
+    <w:lsdException w:name="Table Grid" w:uiPriority="59"/>
+    <w:lsdException w:name="Table Theme" w:semiHidden="1" w:unhideWhenUsed="1"/>
+    <w:lsdException w:name="Placeholder Text" w:semiHidden="1"/>
+    <w:lsdException w:name="No Spacing" w:uiPriority="1" w:qFormat="1"/>
+    <w:lsdException w:name="Light Shading" w:uiPriority="60"/>
+    <w:lsdException w:name="Light List" w:uiPriority="61"/>
+    <w:lsdException w:name="Light Grid" w:uiPriority="62"/>
+    <w:lsdException w:name="Medium Shading 1" w:uiPriority="63"/>
+    <w:lsdException w:name="Medium Shading 2" w:uiPriority="64"/>
+    <w:lsdException w:name="Medium List 1" w:uiPriority="65"/>
+    <w:lsdException w:name="Medium List 2" w:uiPriority="66"/>
+    <w:lsdException w:name="Medium Grid 1" w:uiPriority="67"/>
+    <w:lsdException w:name="Medium Grid 2" w:uiPriority="68"/>
+    <w:lsdException w:name="Medium Grid 3" w:uiPriority="69"/>
+    <w:lsdException w:name="Dark List" w:uiPriority="70"/>
+    <w:lsdException w:name="Colorful Shading" w:uiPriority="71"/>
+    <w:lsdException w:name="Colorful List" w:uiPriority="72"/>
+    <w:lsdException w:name="Colorful Grid" w:uiPriority="73"/>
+    <w:lsdException w:name="Light Shading Accent 1" w:uiPriority="60"/>
+    <w:lsdException w:name="Light List Accent 1" w:uiPriority="61"/>
+    <w:lsdException w:name="Light Grid Accent 1" w:uiPriority="62"/>
+    <w:lsdException w:name="Medium Shading 1 Accent 1" w:uiPriority="63"/>
+    <w:lsdException w:name="Medium Shading 2 Accent 1" w:uiPriority="64"/>
+    <w:lsdException w:name="Medium List 1 Accent 1" w:uiPriority="65"/>
+    <w:lsdException w:name="Revision" w:semiHidden="1"/>
+    <w:lsdException w:name="List Paragraph" w:uiPriority="34" w:qFormat="1"/>
+    <w:lsdException w:name="Quote" w:uiPriority="29" w:qFormat="1"/>
+    <w:lsdException w:name="Intense Quote" w:uiPriority="30" w:qFormat="1"/>
+    <w:lsdException w:name="Medium List 2 Accent 1" w:uiPriority="66"/>
+    <w:lsdException w:name="Medium Grid 1 Accent 1" w:uiPriority="67"/>
+    <w:lsdException w:name="Medium Grid 2 Accent 1" w:uiPriority="68"/>
+    <w:lsdException w:name="Medium Grid 3 Accent 1" w:uiPriority="69"/>
+    <w:lsdException w:name="Dark List Accent 1" w:uiPriority="70"/>
+    <w:lsdException w:name="Colorful Shading Accent 1" w:uiPriority="71"/>
+    <w:lsdException w:name="Colorful List Accent 1" w:uiPriority="72"/>
+    <w:lsdException w:name="Colorful Grid Accent 1" w:uiPriority="73"/>
+    <w:lsdException w:name="Light Shading Accent 2" w:uiPriority="60"/>
+    <w:lsdException w:name="Light List Accent 2" w:uiPriority="61"/>
+    <w:lsdException w:name="Light Grid Accent 2" w:uiPriority="62"/>
+    <w:lsdException w:name="Medium Shading 1 Accent 2" w:uiPriority="63"/>
+    <w:lsdException w:name="Medium Shading 2 Accent 2" w:uiPriority="64"/>
+    <w:lsdException w:name="Medium List 1 Accent 2" w:uiPriority="65"/>
+    <w:lsdException w:name="Medium List 2 Accent 2" w:uiPriority="66"/>
+    <w:lsdException w:name="Medium Grid 1 Accent 2" w:uiPriority="67"/>
+    <w:lsdException w:name="Medium Grid 2 Accent 2" w:uiPriority="68"/>
+    <w:lsdException w:name="Medium Grid 3 Accent 2" w:uiPriority="69"/>
+    <w:lsdException w:name="Dark List Accent 2" w:uiPriority="70"/>
+    <w:lsdException w:name="Colorful Shading Accent 2" w:uiPriority="71"/>
+    <w:lsdException w:name="Colorful List Accent 2" w:uiPriority="72"/>
+    <w:lsdException w:name="Colorful Grid Accent 2" w:uiPriority="73"/>
+    <w:lsdException w:name="Light Shading Accent 3" w:uiPriority="60"/>
+    <w:lsdException w:name="Light List Accent 3" w:uiPriority="61"/>
+    <w:lsdException w:name="Light Grid Accent 3" w:uiPriority="62"/>
+    <w:lsdException w:name="Medium Shading 1 Accent 3" w:uiPriority="63"/>
+    <w:lsdException w:name="Medium Shading 2 Accent 3" w:uiPriority="64"/>
+    <w:lsdException w:name="Medium List 1 Accent 3" w:uiPriority="65"/>
+    <w:lsdException w:name="Medium List 2 Accent 3" w:uiPriority="66"/>
+    <w:lsdException w:name="Medium Grid 1 Accent 3" w:uiPriority="67"/>
+    <w:lsdException w:name="Medium Grid 2 Accent 3" w:uiPriority="68"/>
+    <w:lsdException w:name="Medium Grid 3 Accent 3" w:uiPriority="69"/>
+    <w:lsdException w:name="Dark List Accent 3" w:uiPriority="70"/>
+    <w:lsdException w:name="Colorful Shading Accent 3" w:uiPriority="71"/>
+    <w:lsdException w:name="Colorful List Accent 3" w:uiPriority="72"/>
+    <w:lsdException w:name="Colorful Grid Accent 3" w:uiPriority="73"/>
+    <w:lsdException w:name="Light Shading Accent 4" w:uiPriority="60"/>
+    <w:lsdException w:name="Light List Accent 4" w:uiPriority="61"/>
+    <w:lsdException w:name="Light Grid Accent 4" w:uiPriority="62"/>
+    <w:lsdException w:name="Medium Shading 1 Accent 4" w:uiPriority="63"/>
+    <w:lsdException w:name="Medium Shading 2 Accent 4" w:uiPriority="64"/>
+    <w:lsdException w:name="Medium List 1 Accent 4" w:uiPriority="65"/>
+    <w:lsdException w:name="Medium List 2 Accent 4" w:uiPriority="66"/>
+    <w:lsdException w:name="Medium Grid 1 Accent 4" w:uiPriority="67"/>
+    <w:lsdException w:name="Medium Grid 2 Accent 4" w:uiPriority="68"/>
+    <w:lsdException w:name="Medium Grid 3 Accent 4" w:uiPriority="69"/>
+    <w:lsdException w:name="Dark List Accent 4" w:uiPriority="70"/>
+    <w:lsdException w:name="Colorful Shading Accent 4" w:uiPriority="71"/>
+    <w:lsdException w:name="Colorful List Accent 4" w:uiPriority="72"/>
+    <w:lsdException w:name="Colorful Grid Accent 4" w:uiPriority="73"/>
+    <w:lsdException w:name="Light Shading Accent 5" w:uiPriority="60"/>
+    <w:lsdException w:name="Light List Accent 5" w:uiPriority="61"/>
+    <w:lsdException w:name="Light Grid Accent 5" w:uiPriority="62"/>
+    <w:lsdException w:name="Medium Shading 1 Accent 5" w:uiPriority="63"/>
+    <w:lsdException w:name="Medium Shading 2 Accent 5" w:uiPriority="64"/>
+    <w:lsdException w:name="Medium List 1 Accent 5" w:uiPriority="65"/>
+    <w:lsdException w:name="Medium List 2 Accent 5" w:uiPriority="66"/>
+    <w:lsdException w:name="Medium Grid 1 Accent 5" w:uiPriority="67"/>
+    <w:lsdException w:name="Medium Grid 2 Accent 5" w:uiPriority="68"/>
+    <w:lsdException w:name="Medium Grid 3 Accent 5" w:uiPriority="69"/>
+    <w:lsdException w:name="Dark List Accent 5" w:uiPriority="70"/>
+    <w:lsdException w:name="Colorful Shading Accent 5" w:uiPriority="71"/>
+    <w:lsdException w:name="Colorful List Accent 5" w:uiPriority="72"/>
+    <w:lsdException w:name="Colorful Grid Accent 5" w:uiPriority="73"/>
+    <w:lsdException w:name="Light Shading Accent 6" w:uiPriority="60"/>
+    <w:lsdException w:name="Light List Accent 6" w:uiPriority="61"/>
+    <w:lsdException w:name="Light Grid Accent 6" w:uiPriority="62"/>
+    <w:lsdException w:name="Medium Shading 1 Accent 6" w:uiPriority="63"/>
+    <w:lsdException w:name="Medium Shading 2 Accent 6" w:uiPriority="64"/>
+    <w:lsdException w:name="Medium List 1 Accent 6" w:uiPriority="65"/>
+    <w:lsdException w:name="Medium List 2 Accent 6" w:uiPriority="66"/>
+    <w:lsdException w:name="Medium Grid 1 Accent 6" w:uiPriority="67"/>
+    <w:lsdException w:name="Medium Grid 2 Accent 6" w:uiPriority="68"/>
+    <w:lsdException w:name="Medium Grid 3 Accent 6" w:uiPriority="69"/>
+    <w:lsdException w:name="Dark List Accent 6" w:uiPriority="70"/>
+    <w:lsdException w:name="Colorful Shading Accent 6" w:uiPriority="71"/>
+    <w:lsdException w:name="Colorful List Accent 6" w:uiPriority="72"/>
+    <w:lsdException w:name="Colorful Grid Accent 6" w:uiPriority="73"/>
+    <w:lsdException w:name="Subtle Emphasis" w:uiPriority="19" w:qFormat="1"/>
+    <w:lsdException w:name="Intense Emphasis" w:uiPriority="21" w:qFormat="1"/>
+    <w:lsdException w:name="Subtle Reference" w:uiPriority="31" w:qFormat="1"/>
+    <w:lsdException w:name="Intense Reference" w:uiPriority="32" w:qFormat="1"/>
+    <w:lsdException w:name="Book Title" w:uiPriority="33" w:qFormat="1"/>
+    <w:lsdException w:name="Bibliography" w:semiHidden="1" w:uiPriority="37" w:unhideWhenUsed="1"/>
+    <w:lsdException w:name="TOC Heading" w:semiHidden="1" w:uiPriority="39" w:unhideWhenUsed="1" w:qFormat="1"/>
+    <w:lsdException w:name="Plain Table 1" w:uiPriority="41"/>
+    <w:lsdException w:name="Plain Table 2" w:uiPriority="42"/>
+    <w:lsdException w:name="Plain Table 3" w:uiPriority="43"/>
+    <w:lsdException w:name="Plain Table 4" w:uiPriority="44"/>
+    <w:lsdException w:name="Plain Table 5" w:uiPriority="45"/>
+    <w:lsdException w:name="Grid Table Light" w:uiPriority="40"/>
+    <w:lsdException w:name="Grid Table 1 Light" w:uiPriority="46"/>
+    <w:lsdException w:name="Grid Table 2" w:uiPriority="47"/>
+    <w:lsdException w:name="Grid Table 3" w:uiPriority="48"/>
+    <w:lsdException w:name="Grid Table 4" w:uiPriority="49"/>
+    <w:lsdException w:name="Grid Table 5 Dark" w:uiPriority="50"/>
+    <w:lsdException w:name="Grid Table 6 Colorful" w:uiPriority="51"/>
+    <w:lsdException w:name="Grid Table 7 Colorful" w:uiPriority="52"/>
+    <w:lsdException w:name="Grid Table 1 Light Accent 1" w:uiPriority="46"/>
+    <w:lsdException w:name="Grid Table 2 Accent 1" w:uiPriority="47"/>
+    <w:lsdException w:name="Grid Table 3 Accent 1" w:uiPriority="48"/>
+    <w:lsdException w:name="Grid Table 4 Accent 1" w:uiPriority="49"/>
+    <w:lsdException w:name="Grid Table 5 Dark Accent 1" w:uiPriority="50"/>
+    <w:lsdException w:name="Grid Table 6 Colorful Accent 1" w:uiPriority="51"/>
+    <w:lsdException w:name="Grid Table 7 Colorful Accent 1" w:uiPriority="52"/>
+    <w:lsdException w:name="Grid Table 1 Light Accent 2" w:uiPriority="46"/>
+    <w:lsdException w:name="Grid Table 2 Accent 2" w:uiPriority="47"/>
+    <w:lsdException w:name="Grid Table 3 Accent 2" w:uiPriority="48"/>
+    <w:lsdException w:name="Grid Table 4 Accent 2" w:uiPriority="49"/>
+    <w:lsdException w:name="Grid Table 5 Dark Accent 2" w:uiPriority="50"/>
+    <w:lsdException w:name="Grid Table 6 Colorful Accent 2" w:uiPriority="51"/>
+    <w:lsdException w:name="Grid Table 7 Colorful Accent 2" w:uiPriority="52"/>
+    <w:lsdException w:name="Grid Table 1 Light Accent 3" w:uiPriority="46"/>
+    <w:lsdException w:name="Grid Table 2 Accent 3" w:uiPriority="47"/>
+    <w:lsdException w:name="Grid Table 3 Accent 3" w:uiPriority="48"/>
+    <w:lsdException w:name="Grid Table 4 Accent 3" w:uiPriority="49"/>
+    <w:lsdException w:name="Grid Table 5 Dark Accent 3" w:uiPriority="50"/>
+    <w:lsdException w:name="Grid Table 6 Colorful Accent 3" w:uiPriority="51"/>
+    <w:lsdException w:name="Grid Table 7 Colorful Accent 3" w:uiPriority="52"/>
+    <w:lsdException w:name="Grid Table 1 Light Accent 4" w:uiPriority="46"/>
+    <w:lsdException w:name="Grid Table 2 Accent 4" w:uiPriority="47"/>
+    <w:lsdException w:name="Grid Table 3 Accent 4" w:uiPriority="48"/>
+    <w:lsdException w:name="Grid Table 4 Accent 4" w:uiPriority="49"/>
+    <w:lsdException w:name="Grid Table 5 Dark Accent 4" w:uiPriority="50"/>
+    <w:lsdException w:name="Grid Table 6 Colorful Accent 4" w:uiPriority="51"/>
+    <w:lsdException w:name="Grid Table 7 Colorful Accent 4" w:uiPriority="52"/>
+    <w:lsdException w:name="Grid Table 1 Light Accent 5" w:uiPriority="46"/>
+    <w:lsdException w:name="Grid Table 2 Accent 5" w:uiPriority="47"/>
+    <w:lsdException w:name="Grid Table 3 Accent 5" w:uiPriority="48"/>
+    <w:lsdException w:name="Grid Table 4 Accent 5" w:uiPriority="49"/>
+    <w:lsdException w:name="Grid Table 5 Dark Accent 5" w:uiPriority="50"/>
+    <w:lsdException w:name="Grid Table 6 Colorful Accent 5" w:uiPriority="51"/>
+    <w:lsdException w:name="Grid Table 7 Colorful Accent 5" w:uiPriority="52"/>
+    <w:lsdException w:name="Grid Table 1 Light Accent 6" w:uiPriority="46"/>
+    <w:lsdException w:name="Grid Table 2 Accent 6" w:uiPriority="47"/>
+    <w:lsdException w:name="Grid Table 3 Accent 6" w:uiPriority="48"/>
+    <w:lsdException w:name="Grid Table 4 Accent 6" w:uiPriority="49"/>
+    <w:lsdException w:name="Grid Table 5 Dark Accent 6" w:uiPriority="50"/>
+    <w:lsdException w:name="Grid Table 6 Colorful Accent 6" w:uiPriority="51"/>
+    <w:lsdException w:name="Grid Table 7 Colorful Accent 6" w:uiPriority="52"/>
+    <w:lsdException w:name="List Table 1 Light" w:uiPriority="46"/>
+    <w:lsdException w:name="List Table 2" w:uiPriority="47"/>
+    <w:lsdException w:name="List Table 3" w:uiPriority="48"/>
+    <w:lsdException w:name="List Table 4" w:uiPriority="49"/>
+    <w:lsdException w:name="List Table 5 Dark" w:uiPriority="50"/>
+    <w:lsdException w:name="List Table 6 Colorful" w:uiPriority="51"/>
+    <w:lsdException w:name="List Table 7 Colorful" w:uiPriority="52"/>
+    <w:lsdException w:name="List Table 1 Light Accent 1" w:uiPriority="46"/>
+    <w:lsdException w:name="List Table 2 Accent 1" w:uiPriority="47"/>
+    <w:lsdException w:name="List Table 3 Accent 1" w:uiPriority="48"/>
+    <w:lsdException w:name="List Table 4 Accent 1" w:uiPriority="49"/>
+    <w:lsdException w:name="List Table 5 Dark Accent 1" w:uiPriority="50"/>
+    <w:lsdException w:name="List Table 6 Colorful Accent 1" w:uiPriority="51"/>
+    <w:lsdException w:name="List Table 7 Colorful Accent 1" w:uiPriority="52"/>
+    <w:lsdException w:name="List Table 1 Light Accent 2" w:uiPriority="46"/>
+    <w:lsdException w:name="List Table 2 Accent 2" w:uiPriority="47"/>
+    <w:lsdException w:name="List Table 3 Accent 2" w:uiPriority="48"/>
+    <w:lsdException w:name="List Table 4 Accent 2" w:uiPriority="49"/>
+    <w:lsdException w:name="List Table 5 Dark Accent 2" w:uiPriority="50"/>
+    <w:lsdException w:name="List Table 6 Colorful Accent 2" w:uiPriority="51"/>
+    <w:lsdException w:name="List Table 7 Colorful Accent 2" w:uiPriority="52"/>
+    <w:lsdException w:name="List Table 1 Light Accent 3" w:uiPriority="46"/>
+    <w:lsdException w:name="List Table 2 Accent 3" w:uiPriority="47"/>
+    <w:lsdException w:name="List Table 3 Accent 3" w:uiPriority="48"/>
+    <w:lsdException w:name="List Table 4 Accent 3" w:uiPriority="49"/>
+    <w:lsdException w:name="List Table 5 Dark Accent 3" w:uiPriority="50"/>
+    <w:lsdException w:name="List Table 6 Colorful Accent 3" w:uiPriority="51"/>
+    <w:lsdException w:name="List Table 7 Colorful Accent 3" w:uiPriority="52"/>
+    <w:lsdException w:name="List Table 1 Light Accent 4" w:uiPriority="46"/>
+    <w:lsdException w:name="List Table 2 Accent 4" w:uiPriority="47"/>
+    <w:lsdException w:name="List Table 3 Accent 4" w:uiPriority="48"/>
+    <w:lsdException w:name="List Table 4 Accent 4" w:uiPriority="49"/>
+    <w:lsdException w:name="List Table 5 Dark Accent 4" w:uiPriority="50"/>
+    <w:lsdException w:name="List Table 6 Colorful Accent 4" w:uiPriority="51"/>
+    <w:lsdException w:name="List Table 7 Colorful Accent 4" w:uiPriority="52"/>
+    <w:lsdException w:name="List Table 1 Light Accent 5" w:uiPriority="46"/>
+    <w:lsdException w:name="List Table 2 Accent 5" w:uiPriority="47"/>
+    <w:lsdException w:name="List Table 3 Accent 5" w:uiPriority="48"/>
+    <w:lsdException w:name="List Table 4 Accent 5" w:uiPriority="49"/>
+    <w:lsdException w:name="List Table 5 Dark Accent 5" w:uiPriority="50"/>
+    <w:lsdException w:name="List Table 6 Colorful Accent 5" w:uiPriority="51"/>
+    <w:lsdException w:name="List Table 7 Colorful Accent 5" w:uiPriority="52"/>
+    <w:lsdException w:name="List Table 1 Light Accent 6" w:uiPriority="46"/>
+    <w:lsdException w:name="List Table 2 Accent 6" w:uiPriority="47"/>
+    <w:lsdException w:name="List Table 3 Accent 6" w:uiPriority="48"/>
+    <w:lsdException w:name="List Table 4 Accent 6" w:uiPriority="49"/>
+    <w:lsdException w:name="List Table 5 Dark Accent 6" w:uiPriority="50"/>
+    <w:lsdException w:name="List Table 6 Colorful Accent 6" w:uiPriority="51"/>
+    <w:lsdException w:name="List Table 7 Colorful Accent 6" w:uiPriority="52"/>
   </w:latentStyles>
   <w:style w:type="paragraph" w:default="1" w:styleId="Normal">
     <w:name w:val="Normal"/>

</xml_diff>